<commit_message>
implement basic structure for mobile layout; implement hamburger menu; fix sticky navigation bar scrolling for tablet, mobile; add icons, references; fix bugs
</commit_message>
<xml_diff>
--- a/doc/Project_PVo20809.docx
+++ b/doc/Project_PVo20809.docx
@@ -13,12 +13,97 @@
       </w:r>
     </w:p>
     <w:p>
+      <w:pPr>
+        <w:rPr>
+          <w:rStyle w:val="Hyperlink"/>
+        </w:rPr>
+      </w:pPr>
       <w:hyperlink r:id="rId7" w:history="1">
         <w:r>
           <w:rPr>
             <w:rStyle w:val="Hyperlink"/>
           </w:rPr>
           <w:t>https://www.w3.org/WAI/WCAG21/Techniques/css/C34.html</w:t>
+        </w:r>
+      </w:hyperlink>
+    </w:p>
+    <w:p>
+      <w:pPr>
+        <w:rPr>
+          <w:rStyle w:val="Hyperlink"/>
+        </w:rPr>
+      </w:pPr>
+    </w:p>
+    <w:p>
+      <w:r>
+        <w:t>Create mobile</w:t>
+      </w:r>
+      <w:r>
+        <w:t xml:space="preserve"> menu for </w:t>
+      </w:r>
+      <w:r>
+        <w:t>navigation</w:t>
+      </w:r>
+      <w:r>
+        <w:t xml:space="preserve"> bar</w:t>
+      </w:r>
+    </w:p>
+    <w:p>
+      <w:pPr>
+        <w:rPr>
+          <w:rStyle w:val="Hyperlink"/>
+        </w:rPr>
+      </w:pPr>
+      <w:hyperlink r:id="rId8" w:history="1">
+        <w:r>
+          <w:rPr>
+            <w:rStyle w:val="Hyperlink"/>
+          </w:rPr>
+          <w:t>https://www.w3schools.com/howto/howto_js_mobile_navbar.asp</w:t>
+        </w:r>
+      </w:hyperlink>
+    </w:p>
+    <w:p>
+      <w:pPr>
+        <w:rPr>
+          <w:rStyle w:val="Hyperlink"/>
+        </w:rPr>
+      </w:pPr>
+    </w:p>
+    <w:p>
+      <w:r>
+        <w:t>Hamburger menu icon</w:t>
+      </w:r>
+    </w:p>
+    <w:p>
+      <w:hyperlink r:id="rId9" w:history="1">
+        <w:r>
+          <w:rPr>
+            <w:rStyle w:val="Hyperlink"/>
+          </w:rPr>
+          <w:t>https://www.iconfinder.com/icons/134216/hamburger_lines_menu_icon</w:t>
+        </w:r>
+      </w:hyperlink>
+    </w:p>
+    <w:p/>
+    <w:p>
+      <w:r>
+        <w:t xml:space="preserve">How to override </w:t>
+      </w:r>
+      <w:r>
+        <w:t xml:space="preserve">a style, used to control </w:t>
+      </w:r>
+      <w:r>
+        <w:t>responsive pages</w:t>
+      </w:r>
+    </w:p>
+    <w:p>
+      <w:hyperlink r:id="rId10" w:history="1">
+        <w:r>
+          <w:rPr>
+            <w:rStyle w:val="Hyperlink"/>
+          </w:rPr>
+          <w:t>https://stackoverflow.com/questions/104485/is-there-a-way-to-force-a-style-to-a-div-element-which-already-has-a-style-at</w:t>
         </w:r>
       </w:hyperlink>
     </w:p>
@@ -735,6 +820,21 @@
 </file>
 
 <file path=customXml/item1.xml><?xml version="1.0" encoding="utf-8"?>
+<?mso-contentType ?>
+<FormTemplates xmlns="http://schemas.microsoft.com/sharepoint/v3/contenttype/forms">
+  <Display>DocumentLibraryForm</Display>
+  <Edit>DocumentLibraryForm</Edit>
+  <New>DocumentLibraryForm</New>
+</FormTemplates>
+</file>
+
+<file path=customXml/item2.xml><?xml version="1.0" encoding="utf-8"?>
+<p:properties xmlns:p="http://schemas.microsoft.com/office/2006/metadata/properties" xmlns:xsi="http://www.w3.org/2001/XMLSchema-instance" xmlns:pc="http://schemas.microsoft.com/office/infopath/2007/PartnerControls">
+  <documentManagement/>
+</p:properties>
+</file>
+
+<file path=customXml/item3.xml><?xml version="1.0" encoding="utf-8"?>
 <ct:contentTypeSchema xmlns:ct="http://schemas.microsoft.com/office/2006/metadata/contentType" xmlns:ma="http://schemas.microsoft.com/office/2006/metadata/properties/metaAttributes" ct:_="" ma:_="" ma:contentTypeName="Document" ma:contentTypeID="0x010100D7E0C9B05756CE4787E68372457448D5" ma:contentTypeVersion="9" ma:contentTypeDescription="Create a new document." ma:contentTypeScope="" ma:versionID="f8e52ebd6732dd6d192b6bbf6db11420">
   <xsd:schema xmlns:xsd="http://www.w3.org/2001/XMLSchema" xmlns:xs="http://www.w3.org/2001/XMLSchema" xmlns:p="http://schemas.microsoft.com/office/2006/metadata/properties" xmlns:ns3="5c9af351-faa1-47d7-8666-24245ef0eb73" targetNamespace="http://schemas.microsoft.com/office/2006/metadata/properties" ma:root="true" ma:fieldsID="6e7af3f43a0b4a1be9d03e535f3aa986" ns3:_="">
     <xsd:import namespace="5c9af351-faa1-47d7-8666-24245ef0eb73"/>
@@ -912,22 +1012,24 @@
 </ct:contentTypeSchema>
 </file>
 
-<file path=customXml/item2.xml><?xml version="1.0" encoding="utf-8"?>
-<?mso-contentType ?>
-<FormTemplates xmlns="http://schemas.microsoft.com/sharepoint/v3/contenttype/forms">
-  <Display>DocumentLibraryForm</Display>
-  <Edit>DocumentLibraryForm</Edit>
-  <New>DocumentLibraryForm</New>
-</FormTemplates>
+<file path=customXml/itemProps1.xml><?xml version="1.0" encoding="utf-8"?>
+<ds:datastoreItem xmlns:ds="http://schemas.openxmlformats.org/officeDocument/2006/customXml" ds:itemID="{3EFCF658-672B-4D62-ADAA-776623E65E64}">
+  <ds:schemaRefs>
+    <ds:schemaRef ds:uri="http://schemas.microsoft.com/sharepoint/v3/contenttype/forms"/>
+  </ds:schemaRefs>
+</ds:datastoreItem>
 </file>
 
-<file path=customXml/item3.xml><?xml version="1.0" encoding="utf-8"?>
-<p:properties xmlns:p="http://schemas.microsoft.com/office/2006/metadata/properties" xmlns:xsi="http://www.w3.org/2001/XMLSchema-instance" xmlns:pc="http://schemas.microsoft.com/office/infopath/2007/PartnerControls">
-  <documentManagement/>
-</p:properties>
+<file path=customXml/itemProps2.xml><?xml version="1.0" encoding="utf-8"?>
+<ds:datastoreItem xmlns:ds="http://schemas.openxmlformats.org/officeDocument/2006/customXml" ds:itemID="{4585EF85-BB2D-4434-B029-1FC6C6AD3642}">
+  <ds:schemaRefs>
+    <ds:schemaRef ds:uri="http://schemas.microsoft.com/office/2006/metadata/properties"/>
+    <ds:schemaRef ds:uri="http://schemas.microsoft.com/office/infopath/2007/PartnerControls"/>
+  </ds:schemaRefs>
+</ds:datastoreItem>
 </file>
 
-<file path=customXml/itemProps1.xml><?xml version="1.0" encoding="utf-8"?>
+<file path=customXml/itemProps3.xml><?xml version="1.0" encoding="utf-8"?>
 <ds:datastoreItem xmlns:ds="http://schemas.openxmlformats.org/officeDocument/2006/customXml" ds:itemID="{EA2D175D-DC39-4978-9BAF-9E202A490EBA}">
   <ds:schemaRefs>
     <ds:schemaRef ds:uri="http://schemas.microsoft.com/office/2006/metadata/contentType"/>
@@ -943,21 +1045,4 @@
     <ds:schemaRef ds:uri="http://schemas.microsoft.com/internal/obd"/>
   </ds:schemaRefs>
 </ds:datastoreItem>
-</file>
-
-<file path=customXml/itemProps2.xml><?xml version="1.0" encoding="utf-8"?>
-<ds:datastoreItem xmlns:ds="http://schemas.openxmlformats.org/officeDocument/2006/customXml" ds:itemID="{3EFCF658-672B-4D62-ADAA-776623E65E64}">
-  <ds:schemaRefs>
-    <ds:schemaRef ds:uri="http://schemas.microsoft.com/sharepoint/v3/contenttype/forms"/>
-  </ds:schemaRefs>
-</ds:datastoreItem>
-</file>
-
-<file path=customXml/itemProps3.xml><?xml version="1.0" encoding="utf-8"?>
-<ds:datastoreItem xmlns:ds="http://schemas.openxmlformats.org/officeDocument/2006/customXml" ds:itemID="{4585EF85-BB2D-4434-B029-1FC6C6AD3642}">
-  <ds:schemaRefs>
-    <ds:schemaRef ds:uri="http://schemas.microsoft.com/office/2006/metadata/properties"/>
-    <ds:schemaRef ds:uri="http://schemas.microsoft.com/office/infopath/2007/PartnerControls"/>
-  </ds:schemaRefs>
-</ds:datastoreItem>
 </file>
</xml_diff>

<commit_message>
implement explore page; implement back to top button; refactor code for css files; fix bugs
</commit_message>
<xml_diff>
--- a/doc/Project_PVo20809.docx
+++ b/doc/Project_PVo20809.docx
@@ -98,12 +98,65 @@
       </w:r>
     </w:p>
     <w:p>
+      <w:pPr>
+        <w:rPr>
+          <w:rStyle w:val="Hyperlink"/>
+        </w:rPr>
+      </w:pPr>
       <w:hyperlink r:id="rId10" w:history="1">
         <w:r>
           <w:rPr>
             <w:rStyle w:val="Hyperlink"/>
           </w:rPr>
           <w:t>https://stackoverflow.com/questions/104485/is-there-a-way-to-force-a-style-to-a-div-element-which-already-has-a-style-at</w:t>
+        </w:r>
+      </w:hyperlink>
+    </w:p>
+    <w:p>
+      <w:pPr>
+        <w:rPr>
+          <w:rStyle w:val="Hyperlink"/>
+        </w:rPr>
+      </w:pPr>
+    </w:p>
+    <w:p>
+      <w:r>
+        <w:t>How to scroll back to top</w:t>
+      </w:r>
+    </w:p>
+    <w:p>
+      <w:hyperlink r:id="rId11" w:history="1">
+        <w:r>
+          <w:rPr>
+            <w:rStyle w:val="Hyperlink"/>
+          </w:rPr>
+          <w:t>https://www.w3schools.com/howto/howto_js_scroll_to_top.asp</w:t>
+        </w:r>
+      </w:hyperlink>
+    </w:p>
+    <w:p/>
+    <w:p>
+      <w:r>
+        <w:t>Style element height in JS</w:t>
+      </w:r>
+    </w:p>
+    <w:p>
+      <w:hyperlink r:id="rId12" w:history="1">
+        <w:r>
+          <w:rPr>
+            <w:rStyle w:val="Hyperlink"/>
+          </w:rPr>
+          <w:t>https://www.w3schools.com/jsref/prop_style_height.asp</w:t>
+        </w:r>
+      </w:hyperlink>
+    </w:p>
+    <w:p>
+      <w:hyperlink r:id="rId13" w:history="1">
+        <w:r>
+          <w:rPr>
+            <w:rStyle w:val="Hyperlink"/>
+          </w:rPr>
+          <w:t>https://developer.mozilla.org/en-US/docs/Web/API/Document/height</w:t>
         </w:r>
       </w:hyperlink>
     </w:p>
@@ -829,12 +882,6 @@
 </file>
 
 <file path=customXml/item2.xml><?xml version="1.0" encoding="utf-8"?>
-<p:properties xmlns:p="http://schemas.microsoft.com/office/2006/metadata/properties" xmlns:xsi="http://www.w3.org/2001/XMLSchema-instance" xmlns:pc="http://schemas.microsoft.com/office/infopath/2007/PartnerControls">
-  <documentManagement/>
-</p:properties>
-</file>
-
-<file path=customXml/item3.xml><?xml version="1.0" encoding="utf-8"?>
 <ct:contentTypeSchema xmlns:ct="http://schemas.microsoft.com/office/2006/metadata/contentType" xmlns:ma="http://schemas.microsoft.com/office/2006/metadata/properties/metaAttributes" ct:_="" ma:_="" ma:contentTypeName="Document" ma:contentTypeID="0x010100D7E0C9B05756CE4787E68372457448D5" ma:contentTypeVersion="9" ma:contentTypeDescription="Create a new document." ma:contentTypeScope="" ma:versionID="f8e52ebd6732dd6d192b6bbf6db11420">
   <xsd:schema xmlns:xsd="http://www.w3.org/2001/XMLSchema" xmlns:xs="http://www.w3.org/2001/XMLSchema" xmlns:p="http://schemas.microsoft.com/office/2006/metadata/properties" xmlns:ns3="5c9af351-faa1-47d7-8666-24245ef0eb73" targetNamespace="http://schemas.microsoft.com/office/2006/metadata/properties" ma:root="true" ma:fieldsID="6e7af3f43a0b4a1be9d03e535f3aa986" ns3:_="">
     <xsd:import namespace="5c9af351-faa1-47d7-8666-24245ef0eb73"/>
@@ -1012,6 +1059,12 @@
 </ct:contentTypeSchema>
 </file>
 
+<file path=customXml/item3.xml><?xml version="1.0" encoding="utf-8"?>
+<p:properties xmlns:p="http://schemas.microsoft.com/office/2006/metadata/properties" xmlns:xsi="http://www.w3.org/2001/XMLSchema-instance" xmlns:pc="http://schemas.microsoft.com/office/infopath/2007/PartnerControls">
+  <documentManagement/>
+</p:properties>
+</file>
+
 <file path=customXml/itemProps1.xml><?xml version="1.0" encoding="utf-8"?>
 <ds:datastoreItem xmlns:ds="http://schemas.openxmlformats.org/officeDocument/2006/customXml" ds:itemID="{3EFCF658-672B-4D62-ADAA-776623E65E64}">
   <ds:schemaRefs>
@@ -1021,15 +1074,6 @@
 </file>
 
 <file path=customXml/itemProps2.xml><?xml version="1.0" encoding="utf-8"?>
-<ds:datastoreItem xmlns:ds="http://schemas.openxmlformats.org/officeDocument/2006/customXml" ds:itemID="{4585EF85-BB2D-4434-B029-1FC6C6AD3642}">
-  <ds:schemaRefs>
-    <ds:schemaRef ds:uri="http://schemas.microsoft.com/office/2006/metadata/properties"/>
-    <ds:schemaRef ds:uri="http://schemas.microsoft.com/office/infopath/2007/PartnerControls"/>
-  </ds:schemaRefs>
-</ds:datastoreItem>
-</file>
-
-<file path=customXml/itemProps3.xml><?xml version="1.0" encoding="utf-8"?>
 <ds:datastoreItem xmlns:ds="http://schemas.openxmlformats.org/officeDocument/2006/customXml" ds:itemID="{EA2D175D-DC39-4978-9BAF-9E202A490EBA}">
   <ds:schemaRefs>
     <ds:schemaRef ds:uri="http://schemas.microsoft.com/office/2006/metadata/contentType"/>
@@ -1045,4 +1089,13 @@
     <ds:schemaRef ds:uri="http://schemas.microsoft.com/internal/obd"/>
   </ds:schemaRefs>
 </ds:datastoreItem>
+</file>
+
+<file path=customXml/itemProps3.xml><?xml version="1.0" encoding="utf-8"?>
+<ds:datastoreItem xmlns:ds="http://schemas.openxmlformats.org/officeDocument/2006/customXml" ds:itemID="{4585EF85-BB2D-4434-B029-1FC6C6AD3642}">
+  <ds:schemaRefs>
+    <ds:schemaRef ds:uri="http://schemas.microsoft.com/office/2006/metadata/properties"/>
+    <ds:schemaRef ds:uri="http://schemas.microsoft.com/office/infopath/2007/PartnerControls"/>
+  </ds:schemaRefs>
+</ds:datastoreItem>
 </file>
</xml_diff>

<commit_message>
implement contact page; add form validations using css and js, images; fix bugs
</commit_message>
<xml_diff>
--- a/doc/Project_PVo20809.docx
+++ b/doc/Project_PVo20809.docx
@@ -3,7 +3,17 @@
 <w:document xmlns:wpc="http://schemas.microsoft.com/office/word/2010/wordprocessingCanvas" xmlns:cx="http://schemas.microsoft.com/office/drawing/2014/chartex" xmlns:cx1="http://schemas.microsoft.com/office/drawing/2015/9/8/chartex" xmlns:cx2="http://schemas.microsoft.com/office/drawing/2015/10/21/chartex" xmlns:cx3="http://schemas.microsoft.com/office/drawing/2016/5/9/chartex" xmlns:cx4="http://schemas.microsoft.com/office/drawing/2016/5/10/chartex" xmlns:cx5="http://schemas.microsoft.com/office/drawing/2016/5/11/chartex" xmlns:cx6="http://schemas.microsoft.com/office/drawing/2016/5/12/chartex" xmlns:cx7="http://schemas.microsoft.com/office/drawing/2016/5/13/chartex" xmlns:cx8="http://schemas.microsoft.com/office/drawing/2016/5/14/chartex" xmlns:mc="http://schemas.openxmlformats.org/markup-compatibility/2006" xmlns:aink="http://schemas.microsoft.com/office/drawing/2016/ink" xmlns:am3d="http://schemas.microsoft.com/office/drawing/2017/model3d" xmlns:o="urn:schemas-microsoft-com:office:office" xmlns:r="http://schemas.openxmlformats.org/officeDocument/2006/relationships" xmlns:m="http://schemas.openxmlformats.org/officeDocument/2006/math" xmlns:v="urn:schemas-microsoft-com:vml" xmlns:wp14="http://schemas.microsoft.com/office/word/2010/wordprocessingDrawing" xmlns:wp="http://schemas.openxmlformats.org/drawingml/2006/wordprocessingDrawing" xmlns:w10="urn:schemas-microsoft-com:office:word" xmlns:w="http://schemas.openxmlformats.org/wordprocessingml/2006/main" xmlns:w14="http://schemas.microsoft.com/office/word/2010/wordml" xmlns:w15="http://schemas.microsoft.com/office/word/2012/wordml" xmlns:w16cex="http://schemas.microsoft.com/office/word/2018/wordml/cex" xmlns:w16cid="http://schemas.microsoft.com/office/word/2016/wordml/cid" xmlns:w16="http://schemas.microsoft.com/office/word/2018/wordml" xmlns:w16se="http://schemas.microsoft.com/office/word/2015/wordml/symex" xmlns:wpg="http://schemas.microsoft.com/office/word/2010/wordprocessingGroup" xmlns:wpi="http://schemas.microsoft.com/office/word/2010/wordprocessingInk" xmlns:wne="http://schemas.microsoft.com/office/word/2006/wordml" xmlns:wps="http://schemas.microsoft.com/office/word/2010/wordprocessingShape" mc:Ignorable="w14 w15 w16se w16cid w16 w16cex wp14">
   <w:body>
     <w:p>
-      <w:r>
+      <w:pPr>
+        <w:rPr>
+          <w:b/>
+          <w:bCs/>
+        </w:rPr>
+      </w:pPr>
+      <w:r>
+        <w:rPr>
+          <w:b/>
+          <w:bCs/>
+        </w:rPr>
         <w:t>References:</w:t>
       </w:r>
     </w:p>
@@ -70,40 +80,25 @@
         </w:rPr>
       </w:pPr>
     </w:p>
-    <w:p>
-      <w:r>
-        <w:t>Hamburger menu icon</w:t>
-      </w:r>
-    </w:p>
-    <w:p>
+    <w:p/>
+    <w:p>
+      <w:r>
+        <w:t xml:space="preserve">How to override </w:t>
+      </w:r>
+      <w:r>
+        <w:t xml:space="preserve">a style, used to control </w:t>
+      </w:r>
+      <w:r>
+        <w:t>responsive pages</w:t>
+      </w:r>
+    </w:p>
+    <w:p>
+      <w:pPr>
+        <w:rPr>
+          <w:rStyle w:val="Hyperlink"/>
+        </w:rPr>
+      </w:pPr>
       <w:hyperlink r:id="rId9" w:history="1">
-        <w:r>
-          <w:rPr>
-            <w:rStyle w:val="Hyperlink"/>
-          </w:rPr>
-          <w:t>https://www.iconfinder.com/icons/134216/hamburger_lines_menu_icon</w:t>
-        </w:r>
-      </w:hyperlink>
-    </w:p>
-    <w:p/>
-    <w:p>
-      <w:r>
-        <w:t xml:space="preserve">How to override </w:t>
-      </w:r>
-      <w:r>
-        <w:t xml:space="preserve">a style, used to control </w:t>
-      </w:r>
-      <w:r>
-        <w:t>responsive pages</w:t>
-      </w:r>
-    </w:p>
-    <w:p>
-      <w:pPr>
-        <w:rPr>
-          <w:rStyle w:val="Hyperlink"/>
-        </w:rPr>
-      </w:pPr>
-      <w:hyperlink r:id="rId10" w:history="1">
         <w:r>
           <w:rPr>
             <w:rStyle w:val="Hyperlink"/>
@@ -125,7 +120,7 @@
       </w:r>
     </w:p>
     <w:p>
-      <w:hyperlink r:id="rId11" w:history="1">
+      <w:hyperlink r:id="rId10" w:history="1">
         <w:r>
           <w:rPr>
             <w:rStyle w:val="Hyperlink"/>
@@ -141,7 +136,7 @@
       </w:r>
     </w:p>
     <w:p>
-      <w:hyperlink r:id="rId12" w:history="1">
+      <w:hyperlink r:id="rId11" w:history="1">
         <w:r>
           <w:rPr>
             <w:rStyle w:val="Hyperlink"/>
@@ -151,12 +146,197 @@
       </w:hyperlink>
     </w:p>
     <w:p>
+      <w:pPr>
+        <w:rPr>
+          <w:rStyle w:val="Hyperlink"/>
+        </w:rPr>
+      </w:pPr>
+      <w:hyperlink r:id="rId12" w:history="1">
+        <w:r>
+          <w:rPr>
+            <w:rStyle w:val="Hyperlink"/>
+          </w:rPr>
+          <w:t>https://developer.mozilla.org/en-US/docs/Web/API/Document/height</w:t>
+        </w:r>
+      </w:hyperlink>
+    </w:p>
+    <w:p/>
+    <w:p>
+      <w:r>
+        <w:t xml:space="preserve">Format </w:t>
+      </w:r>
+      <w:r>
+        <w:t>phone number</w:t>
+      </w:r>
+    </w:p>
+    <w:p>
       <w:hyperlink r:id="rId13" w:history="1">
         <w:r>
           <w:rPr>
             <w:rStyle w:val="Hyperlink"/>
           </w:rPr>
-          <w:t>https://developer.mozilla.org/en-US/docs/Web/API/Document/height</w:t>
+          <w:t>https://learnersbucket.com/examples/javascript/how-to-format-phone-number-in-javascript/</w:t>
+        </w:r>
+      </w:hyperlink>
+    </w:p>
+    <w:p/>
+    <w:p>
+      <w:r>
+        <w:t>Learn and test regex</w:t>
+      </w:r>
+    </w:p>
+    <w:p>
+      <w:pPr>
+        <w:rPr>
+          <w:rStyle w:val="Hyperlink"/>
+        </w:rPr>
+      </w:pPr>
+      <w:hyperlink r:id="rId14" w:history="1">
+        <w:r>
+          <w:rPr>
+            <w:rStyle w:val="Hyperlink"/>
+          </w:rPr>
+          <w:t>https://regexr.com/</w:t>
+        </w:r>
+      </w:hyperlink>
+    </w:p>
+    <w:p>
+      <w:pPr>
+        <w:rPr>
+          <w:rStyle w:val="Hyperlink"/>
+        </w:rPr>
+      </w:pPr>
+    </w:p>
+    <w:p>
+      <w:r>
+        <w:t xml:space="preserve">Email </w:t>
+      </w:r>
+      <w:r>
+        <w:t xml:space="preserve">regex </w:t>
+      </w:r>
+      <w:r>
+        <w:t>validation</w:t>
+      </w:r>
+    </w:p>
+    <w:p>
+      <w:hyperlink r:id="rId15" w:history="1">
+        <w:r>
+          <w:rPr>
+            <w:rStyle w:val="Hyperlink"/>
+          </w:rPr>
+          <w:t>https://www.w3schools.com/tags/att_input_pattern.asp</w:t>
+        </w:r>
+      </w:hyperlink>
+    </w:p>
+    <w:p>
+      <w:pPr>
+        <w:rPr>
+          <w:b/>
+          <w:bCs/>
+        </w:rPr>
+      </w:pPr>
+    </w:p>
+    <w:p>
+      <w:pPr>
+        <w:rPr>
+          <w:b/>
+          <w:bCs/>
+        </w:rPr>
+      </w:pPr>
+    </w:p>
+    <w:p>
+      <w:pPr>
+        <w:rPr>
+          <w:b/>
+          <w:bCs/>
+        </w:rPr>
+      </w:pPr>
+      <w:r>
+        <w:rPr>
+          <w:b/>
+          <w:bCs/>
+        </w:rPr>
+        <w:lastRenderedPageBreak/>
+        <w:t>Images used:</w:t>
+      </w:r>
+    </w:p>
+    <w:p>
+      <w:pPr>
+        <w:rPr>
+          <w:b/>
+          <w:bCs/>
+        </w:rPr>
+      </w:pPr>
+    </w:p>
+    <w:p>
+      <w:r>
+        <w:t>Hamburger menu icon</w:t>
+      </w:r>
+    </w:p>
+    <w:p>
+      <w:hyperlink r:id="rId16" w:history="1">
+        <w:r>
+          <w:rPr>
+            <w:rStyle w:val="Hyperlink"/>
+          </w:rPr>
+          <w:t>https://www.iconfinder.com/icons/134216/hamburger_lin</w:t>
+        </w:r>
+        <w:r>
+          <w:rPr>
+            <w:rStyle w:val="Hyperlink"/>
+          </w:rPr>
+          <w:t>e</w:t>
+        </w:r>
+        <w:r>
+          <w:rPr>
+            <w:rStyle w:val="Hyperlink"/>
+          </w:rPr>
+          <w:t>s_menu_icon</w:t>
+        </w:r>
+      </w:hyperlink>
+    </w:p>
+    <w:p>
+      <w:pPr>
+        <w:rPr>
+          <w:b/>
+          <w:bCs/>
+        </w:rPr>
+      </w:pPr>
+    </w:p>
+    <w:p>
+      <w:r>
+        <w:t>Invalid</w:t>
+      </w:r>
+      <w:r>
+        <w:t xml:space="preserve"> icon</w:t>
+      </w:r>
+    </w:p>
+    <w:p>
+      <w:hyperlink r:id="rId17" w:history="1">
+        <w:r>
+          <w:rPr>
+            <w:rStyle w:val="Hyperlink"/>
+          </w:rPr>
+          <w:t>https://www.flaticon.com/free-icon/remove_1828843?term=cross&amp;page=1&amp;position=9</w:t>
+        </w:r>
+      </w:hyperlink>
+    </w:p>
+    <w:p/>
+    <w:p>
+      <w:r>
+        <w:t>Valid</w:t>
+      </w:r>
+      <w:r>
+        <w:t xml:space="preserve"> icon</w:t>
+      </w:r>
+    </w:p>
+    <w:p>
+      <w:hyperlink r:id="rId18" w:history="1">
+        <w:r>
+          <w:rPr>
+            <w:rStyle w:val="Hyperlink"/>
+          </w:rPr>
+          <w:t>https://www.flaticon.com/free-icon/check_845646?term=tick&amp;page=1&amp;position=3</w:t>
         </w:r>
       </w:hyperlink>
     </w:p>
@@ -600,11 +780,34 @@
     <w:name w:val="Hyperlink"/>
     <w:basedOn w:val="DefaultParagraphFont"/>
     <w:uiPriority w:val="99"/>
-    <w:semiHidden/>
     <w:unhideWhenUsed/>
     <w:rsid w:val="00775C21"/>
     <w:rPr>
       <w:color w:val="0000FF"/>
+      <w:u w:val="single"/>
+    </w:rPr>
+  </w:style>
+  <w:style w:type="character" w:styleId="UnresolvedMention">
+    <w:name w:val="Unresolved Mention"/>
+    <w:basedOn w:val="DefaultParagraphFont"/>
+    <w:uiPriority w:val="99"/>
+    <w:semiHidden/>
+    <w:unhideWhenUsed/>
+    <w:rsid w:val="00226FB9"/>
+    <w:rPr>
+      <w:color w:val="605E5C"/>
+      <w:shd w:val="clear" w:color="auto" w:fill="E1DFDD"/>
+    </w:rPr>
+  </w:style>
+  <w:style w:type="character" w:styleId="FollowedHyperlink">
+    <w:name w:val="FollowedHyperlink"/>
+    <w:basedOn w:val="DefaultParagraphFont"/>
+    <w:uiPriority w:val="99"/>
+    <w:semiHidden/>
+    <w:unhideWhenUsed/>
+    <w:rsid w:val="00B37E4A"/>
+    <w:rPr>
+      <w:color w:val="954F72" w:themeColor="followedHyperlink"/>
       <w:u w:val="single"/>
     </w:rPr>
   </w:style>
@@ -873,15 +1076,6 @@
 </file>
 
 <file path=customXml/item1.xml><?xml version="1.0" encoding="utf-8"?>
-<?mso-contentType ?>
-<FormTemplates xmlns="http://schemas.microsoft.com/sharepoint/v3/contenttype/forms">
-  <Display>DocumentLibraryForm</Display>
-  <Edit>DocumentLibraryForm</Edit>
-  <New>DocumentLibraryForm</New>
-</FormTemplates>
-</file>
-
-<file path=customXml/item2.xml><?xml version="1.0" encoding="utf-8"?>
 <ct:contentTypeSchema xmlns:ct="http://schemas.microsoft.com/office/2006/metadata/contentType" xmlns:ma="http://schemas.microsoft.com/office/2006/metadata/properties/metaAttributes" ct:_="" ma:_="" ma:contentTypeName="Document" ma:contentTypeID="0x010100D7E0C9B05756CE4787E68372457448D5" ma:contentTypeVersion="9" ma:contentTypeDescription="Create a new document." ma:contentTypeScope="" ma:versionID="f8e52ebd6732dd6d192b6bbf6db11420">
   <xsd:schema xmlns:xsd="http://www.w3.org/2001/XMLSchema" xmlns:xs="http://www.w3.org/2001/XMLSchema" xmlns:p="http://schemas.microsoft.com/office/2006/metadata/properties" xmlns:ns3="5c9af351-faa1-47d7-8666-24245ef0eb73" targetNamespace="http://schemas.microsoft.com/office/2006/metadata/properties" ma:root="true" ma:fieldsID="6e7af3f43a0b4a1be9d03e535f3aa986" ns3:_="">
     <xsd:import namespace="5c9af351-faa1-47d7-8666-24245ef0eb73"/>
@@ -1059,21 +1253,22 @@
 </ct:contentTypeSchema>
 </file>
 
-<file path=customXml/item3.xml><?xml version="1.0" encoding="utf-8"?>
+<file path=customXml/item2.xml><?xml version="1.0" encoding="utf-8"?>
 <p:properties xmlns:p="http://schemas.microsoft.com/office/2006/metadata/properties" xmlns:xsi="http://www.w3.org/2001/XMLSchema-instance" xmlns:pc="http://schemas.microsoft.com/office/infopath/2007/PartnerControls">
   <documentManagement/>
 </p:properties>
 </file>
 
-<file path=customXml/itemProps1.xml><?xml version="1.0" encoding="utf-8"?>
-<ds:datastoreItem xmlns:ds="http://schemas.openxmlformats.org/officeDocument/2006/customXml" ds:itemID="{3EFCF658-672B-4D62-ADAA-776623E65E64}">
-  <ds:schemaRefs>
-    <ds:schemaRef ds:uri="http://schemas.microsoft.com/sharepoint/v3/contenttype/forms"/>
-  </ds:schemaRefs>
-</ds:datastoreItem>
+<file path=customXml/item3.xml><?xml version="1.0" encoding="utf-8"?>
+<?mso-contentType ?>
+<FormTemplates xmlns="http://schemas.microsoft.com/sharepoint/v3/contenttype/forms">
+  <Display>DocumentLibraryForm</Display>
+  <Edit>DocumentLibraryForm</Edit>
+  <New>DocumentLibraryForm</New>
+</FormTemplates>
 </file>
 
-<file path=customXml/itemProps2.xml><?xml version="1.0" encoding="utf-8"?>
+<file path=customXml/itemProps1.xml><?xml version="1.0" encoding="utf-8"?>
 <ds:datastoreItem xmlns:ds="http://schemas.openxmlformats.org/officeDocument/2006/customXml" ds:itemID="{EA2D175D-DC39-4978-9BAF-9E202A490EBA}">
   <ds:schemaRefs>
     <ds:schemaRef ds:uri="http://schemas.microsoft.com/office/2006/metadata/contentType"/>
@@ -1091,11 +1286,19 @@
 </ds:datastoreItem>
 </file>
 
-<file path=customXml/itemProps3.xml><?xml version="1.0" encoding="utf-8"?>
+<file path=customXml/itemProps2.xml><?xml version="1.0" encoding="utf-8"?>
 <ds:datastoreItem xmlns:ds="http://schemas.openxmlformats.org/officeDocument/2006/customXml" ds:itemID="{4585EF85-BB2D-4434-B029-1FC6C6AD3642}">
   <ds:schemaRefs>
     <ds:schemaRef ds:uri="http://schemas.microsoft.com/office/2006/metadata/properties"/>
     <ds:schemaRef ds:uri="http://schemas.microsoft.com/office/infopath/2007/PartnerControls"/>
   </ds:schemaRefs>
 </ds:datastoreItem>
+</file>
+
+<file path=customXml/itemProps3.xml><?xml version="1.0" encoding="utf-8"?>
+<ds:datastoreItem xmlns:ds="http://schemas.openxmlformats.org/officeDocument/2006/customXml" ds:itemID="{3EFCF658-672B-4D62-ADAA-776623E65E64}">
+  <ds:schemaRefs>
+    <ds:schemaRef ds:uri="http://schemas.microsoft.com/sharepoint/v3/contenttype/forms"/>
+  </ds:schemaRefs>
+</ds:datastoreItem>
 </file>
</xml_diff>

<commit_message>
implement form validation using js only; add fish images; add references; fix bugs
</commit_message>
<xml_diff>
--- a/doc/Project_PVo20809.docx
+++ b/doc/Project_PVo20809.docx
@@ -279,19 +279,7 @@
           <w:rPr>
             <w:rStyle w:val="Hyperlink"/>
           </w:rPr>
-          <w:t>https://www.iconfinder.com/icons/134216/hamburger_lin</w:t>
-        </w:r>
-        <w:r>
-          <w:rPr>
-            <w:rStyle w:val="Hyperlink"/>
-          </w:rPr>
-          <w:t>e</w:t>
-        </w:r>
-        <w:r>
-          <w:rPr>
-            <w:rStyle w:val="Hyperlink"/>
-          </w:rPr>
-          <w:t>s_menu_icon</w:t>
+          <w:t>https://www.iconfinder.com/icons/134216/hamburger_lines_menu_icon</w:t>
         </w:r>
       </w:hyperlink>
     </w:p>
@@ -331,6 +319,11 @@
       </w:r>
     </w:p>
     <w:p>
+      <w:pPr>
+        <w:rPr>
+          <w:rStyle w:val="Hyperlink"/>
+        </w:rPr>
+      </w:pPr>
       <w:hyperlink r:id="rId18" w:history="1">
         <w:r>
           <w:rPr>
@@ -340,6 +333,291 @@
         </w:r>
       </w:hyperlink>
     </w:p>
+    <w:p>
+      <w:pPr>
+        <w:rPr>
+          <w:rStyle w:val="Hyperlink"/>
+        </w:rPr>
+      </w:pPr>
+    </w:p>
+    <w:p>
+      <w:pPr>
+        <w:rPr>
+          <w:rStyle w:val="Hyperlink"/>
+        </w:rPr>
+      </w:pPr>
+    </w:p>
+    <w:p>
+      <w:pPr>
+        <w:rPr>
+          <w:rStyle w:val="Hyperlink"/>
+        </w:rPr>
+      </w:pPr>
+    </w:p>
+    <w:p>
+      <w:r>
+        <w:t xml:space="preserve">Killer </w:t>
+      </w:r>
+      <w:r>
+        <w:t>W</w:t>
+      </w:r>
+      <w:r>
+        <w:t>hale</w:t>
+      </w:r>
+    </w:p>
+    <w:p>
+      <w:pPr>
+        <w:rPr>
+          <w:rStyle w:val="Hyperlink"/>
+        </w:rPr>
+      </w:pPr>
+      <w:hyperlink r:id="rId19" w:history="1">
+        <w:r>
+          <w:rPr>
+            <w:rStyle w:val="Hyperlink"/>
+          </w:rPr>
+          <w:t>https://pixabay.com/photos/killer-whales-orcas-breaching-1945411/</w:t>
+        </w:r>
+      </w:hyperlink>
+    </w:p>
+    <w:p>
+      <w:pPr>
+        <w:rPr>
+          <w:rStyle w:val="Hyperlink"/>
+        </w:rPr>
+      </w:pPr>
+    </w:p>
+    <w:p>
+      <w:r>
+        <w:t>Cuttlefish</w:t>
+      </w:r>
+    </w:p>
+    <w:p>
+      <w:hyperlink r:id="rId20" w:history="1">
+        <w:r>
+          <w:rPr>
+            <w:rStyle w:val="Hyperlink"/>
+          </w:rPr>
+          <w:t>https://pixabay.com/photos/cuttlefish-fish-sea-creatures-800340/</w:t>
+        </w:r>
+      </w:hyperlink>
+    </w:p>
+    <w:p/>
+    <w:p>
+      <w:r>
+        <w:t>Tiger</w:t>
+      </w:r>
+      <w:r>
+        <w:t xml:space="preserve"> Shark</w:t>
+      </w:r>
+    </w:p>
+    <w:p>
+      <w:hyperlink r:id="rId21" w:history="1">
+        <w:r>
+          <w:rPr>
+            <w:rStyle w:val="Hyperlink"/>
+          </w:rPr>
+          <w:t>https://unsplash.com/photos/GBDkr3k96DE</w:t>
+        </w:r>
+      </w:hyperlink>
+    </w:p>
+    <w:p/>
+    <w:p>
+      <w:r>
+        <w:t>Lionfish</w:t>
+      </w:r>
+    </w:p>
+    <w:p>
+      <w:hyperlink r:id="rId22" w:history="1">
+        <w:r>
+          <w:rPr>
+            <w:rStyle w:val="Hyperlink"/>
+          </w:rPr>
+          <w:t>https://pixabay.com/photos/lionfish-aquarium-sealife-tropical-711799/</w:t>
+        </w:r>
+      </w:hyperlink>
+    </w:p>
+    <w:p/>
+    <w:p>
+      <w:proofErr w:type="spellStart"/>
+      <w:r>
+        <w:t>Mandarinfish</w:t>
+      </w:r>
+      <w:proofErr w:type="spellEnd"/>
+    </w:p>
+    <w:p>
+      <w:hyperlink r:id="rId23" w:history="1">
+        <w:r>
+          <w:rPr>
+            <w:rStyle w:val="Hyperlink"/>
+          </w:rPr>
+          <w:t>https://unsplash.com/photos/xNpxB9bfLUE</w:t>
+        </w:r>
+      </w:hyperlink>
+    </w:p>
+    <w:p/>
+    <w:p/>
+    <w:p>
+      <w:r>
+        <w:lastRenderedPageBreak/>
+        <w:t>Sea horse</w:t>
+      </w:r>
+    </w:p>
+    <w:p>
+      <w:hyperlink r:id="rId24" w:history="1">
+        <w:r>
+          <w:rPr>
+            <w:rStyle w:val="Hyperlink"/>
+          </w:rPr>
+          <w:t>https://unsplash.com/photos/fG1fdervp1E</w:t>
+        </w:r>
+      </w:hyperlink>
+    </w:p>
+    <w:p/>
+    <w:p/>
+    <w:p/>
+    <w:p/>
+    <w:p>
+      <w:pPr>
+        <w:rPr>
+          <w:b/>
+          <w:bCs/>
+        </w:rPr>
+      </w:pPr>
+      <w:r>
+        <w:rPr>
+          <w:b/>
+          <w:bCs/>
+        </w:rPr>
+        <w:t>Videos used:</w:t>
+      </w:r>
+    </w:p>
+    <w:p>
+      <w:pPr>
+        <w:rPr>
+          <w:b/>
+          <w:bCs/>
+        </w:rPr>
+      </w:pPr>
+    </w:p>
+    <w:p>
+      <w:r>
+        <w:t xml:space="preserve">Killer </w:t>
+      </w:r>
+      <w:r>
+        <w:t>W</w:t>
+      </w:r>
+      <w:r>
+        <w:t>hale</w:t>
+      </w:r>
+    </w:p>
+    <w:p>
+      <w:hyperlink r:id="rId25" w:history="1">
+        <w:r>
+          <w:rPr>
+            <w:rStyle w:val="Hyperlink"/>
+          </w:rPr>
+          <w:t>https://youtu.be/qPDZZj6By3Y</w:t>
+        </w:r>
+      </w:hyperlink>
+    </w:p>
+    <w:p/>
+    <w:p>
+      <w:r>
+        <w:t>Cuttlefish</w:t>
+      </w:r>
+    </w:p>
+    <w:p>
+      <w:hyperlink r:id="rId26" w:history="1">
+        <w:r>
+          <w:rPr>
+            <w:rStyle w:val="Hyperlink"/>
+          </w:rPr>
+          <w:t>https://youtu.be/AjS2-Ftj_K4</w:t>
+        </w:r>
+      </w:hyperlink>
+    </w:p>
+    <w:p/>
+    <w:p>
+      <w:r>
+        <w:t>Tiger</w:t>
+      </w:r>
+      <w:r>
+        <w:t xml:space="preserve"> Shark</w:t>
+      </w:r>
+    </w:p>
+    <w:p>
+      <w:hyperlink r:id="rId27" w:history="1">
+        <w:r>
+          <w:rPr>
+            <w:rStyle w:val="Hyperlink"/>
+          </w:rPr>
+          <w:t>https://youtu.be/q8fvw3JDMw0</w:t>
+        </w:r>
+      </w:hyperlink>
+    </w:p>
+    <w:p/>
+    <w:p>
+      <w:r>
+        <w:t>Lionfish</w:t>
+      </w:r>
+    </w:p>
+    <w:p>
+      <w:pPr>
+        <w:rPr>
+          <w:rStyle w:val="Hyperlink"/>
+        </w:rPr>
+      </w:pPr>
+      <w:hyperlink r:id="rId28" w:history="1">
+        <w:r>
+          <w:rPr>
+            <w:rStyle w:val="Hyperlink"/>
+          </w:rPr>
+          <w:t>https://youtu.be/XqGhsMhZtF0</w:t>
+        </w:r>
+      </w:hyperlink>
+    </w:p>
+    <w:p>
+      <w:pPr>
+        <w:rPr>
+          <w:rStyle w:val="Hyperlink"/>
+        </w:rPr>
+      </w:pPr>
+    </w:p>
+    <w:p>
+      <w:proofErr w:type="spellStart"/>
+      <w:r>
+        <w:t>Mandarinfish</w:t>
+      </w:r>
+      <w:proofErr w:type="spellEnd"/>
+    </w:p>
+    <w:p>
+      <w:hyperlink r:id="rId29" w:history="1">
+        <w:r>
+          <w:rPr>
+            <w:rStyle w:val="Hyperlink"/>
+          </w:rPr>
+          <w:t>https://youtu.be/KivINH0ka_A</w:t>
+        </w:r>
+      </w:hyperlink>
+    </w:p>
+    <w:p/>
+    <w:p>
+      <w:r>
+        <w:t>Sea horse</w:t>
+      </w:r>
+    </w:p>
+    <w:p>
+      <w:hyperlink r:id="rId30" w:history="1">
+        <w:r>
+          <w:rPr>
+            <w:rStyle w:val="Hyperlink"/>
+          </w:rPr>
+          <w:t>https://youtu.be/oa3lt7ewW9U</w:t>
+        </w:r>
+      </w:hyperlink>
+    </w:p>
+    <w:p/>
     <w:sectPr>
       <w:pgSz w:w="12240" w:h="15840"/>
       <w:pgMar w:top="1440" w:right="1440" w:bottom="1440" w:left="1440" w:header="720" w:footer="720" w:gutter="0"/>

</xml_diff>

<commit_message>
implement index page with images; optimize navigation bar for desktop, now responsive with grid layout; fix bugs
</commit_message>
<xml_diff>
--- a/doc/Project_PVo20809.docx
+++ b/doc/Project_PVo20809.docx
@@ -460,7 +460,7 @@
     <w:p>
       <w:r>
         <w:lastRenderedPageBreak/>
-        <w:t>Sea horse</w:t>
+        <w:t>Piranha</w:t>
       </w:r>
     </w:p>
     <w:p>
@@ -469,11 +469,10 @@
           <w:rPr>
             <w:rStyle w:val="Hyperlink"/>
           </w:rPr>
-          <w:t>https://unsplash.com/photos/fG1fdervp1E</w:t>
-        </w:r>
-      </w:hyperlink>
-    </w:p>
-    <w:p/>
+          <w:t>https://pixabay.com/photos/piranha-fish-aquarium-animals-262575/</w:t>
+        </w:r>
+      </w:hyperlink>
+    </w:p>
     <w:p/>
     <w:p/>
     <w:p/>
@@ -604,7 +603,7 @@
     <w:p/>
     <w:p>
       <w:r>
-        <w:t>Sea horse</w:t>
+        <w:t>Piranha</w:t>
       </w:r>
     </w:p>
     <w:p>
@@ -613,7 +612,7 @@
           <w:rPr>
             <w:rStyle w:val="Hyperlink"/>
           </w:rPr>
-          <w:t>https://youtu.be/oa3lt7ewW9U</w:t>
+          <w:t>https://youtu.be/fSqbqDhDYZo</w:t>
         </w:r>
       </w:hyperlink>
     </w:p>
@@ -1354,6 +1353,12 @@
 </file>
 
 <file path=customXml/item1.xml><?xml version="1.0" encoding="utf-8"?>
+<p:properties xmlns:p="http://schemas.microsoft.com/office/2006/metadata/properties" xmlns:xsi="http://www.w3.org/2001/XMLSchema-instance" xmlns:pc="http://schemas.microsoft.com/office/infopath/2007/PartnerControls">
+  <documentManagement/>
+</p:properties>
+</file>
+
+<file path=customXml/item2.xml><?xml version="1.0" encoding="utf-8"?>
 <ct:contentTypeSchema xmlns:ct="http://schemas.microsoft.com/office/2006/metadata/contentType" xmlns:ma="http://schemas.microsoft.com/office/2006/metadata/properties/metaAttributes" ct:_="" ma:_="" ma:contentTypeName="Document" ma:contentTypeID="0x010100D7E0C9B05756CE4787E68372457448D5" ma:contentTypeVersion="9" ma:contentTypeDescription="Create a new document." ma:contentTypeScope="" ma:versionID="f8e52ebd6732dd6d192b6bbf6db11420">
   <xsd:schema xmlns:xsd="http://www.w3.org/2001/XMLSchema" xmlns:xs="http://www.w3.org/2001/XMLSchema" xmlns:p="http://schemas.microsoft.com/office/2006/metadata/properties" xmlns:ns3="5c9af351-faa1-47d7-8666-24245ef0eb73" targetNamespace="http://schemas.microsoft.com/office/2006/metadata/properties" ma:root="true" ma:fieldsID="6e7af3f43a0b4a1be9d03e535f3aa986" ns3:_="">
     <xsd:import namespace="5c9af351-faa1-47d7-8666-24245ef0eb73"/>
@@ -1531,12 +1536,6 @@
 </ct:contentTypeSchema>
 </file>
 
-<file path=customXml/item2.xml><?xml version="1.0" encoding="utf-8"?>
-<p:properties xmlns:p="http://schemas.microsoft.com/office/2006/metadata/properties" xmlns:xsi="http://www.w3.org/2001/XMLSchema-instance" xmlns:pc="http://schemas.microsoft.com/office/infopath/2007/PartnerControls">
-  <documentManagement/>
-</p:properties>
-</file>
-
 <file path=customXml/item3.xml><?xml version="1.0" encoding="utf-8"?>
 <?mso-contentType ?>
 <FormTemplates xmlns="http://schemas.microsoft.com/sharepoint/v3/contenttype/forms">
@@ -1547,6 +1546,15 @@
 </file>
 
 <file path=customXml/itemProps1.xml><?xml version="1.0" encoding="utf-8"?>
+<ds:datastoreItem xmlns:ds="http://schemas.openxmlformats.org/officeDocument/2006/customXml" ds:itemID="{4585EF85-BB2D-4434-B029-1FC6C6AD3642}">
+  <ds:schemaRefs>
+    <ds:schemaRef ds:uri="http://schemas.microsoft.com/office/2006/metadata/properties"/>
+    <ds:schemaRef ds:uri="http://schemas.microsoft.com/office/infopath/2007/PartnerControls"/>
+  </ds:schemaRefs>
+</ds:datastoreItem>
+</file>
+
+<file path=customXml/itemProps2.xml><?xml version="1.0" encoding="utf-8"?>
 <ds:datastoreItem xmlns:ds="http://schemas.openxmlformats.org/officeDocument/2006/customXml" ds:itemID="{EA2D175D-DC39-4978-9BAF-9E202A490EBA}">
   <ds:schemaRefs>
     <ds:schemaRef ds:uri="http://schemas.microsoft.com/office/2006/metadata/contentType"/>
@@ -1564,15 +1572,6 @@
 </ds:datastoreItem>
 </file>
 
-<file path=customXml/itemProps2.xml><?xml version="1.0" encoding="utf-8"?>
-<ds:datastoreItem xmlns:ds="http://schemas.openxmlformats.org/officeDocument/2006/customXml" ds:itemID="{4585EF85-BB2D-4434-B029-1FC6C6AD3642}">
-  <ds:schemaRefs>
-    <ds:schemaRef ds:uri="http://schemas.microsoft.com/office/2006/metadata/properties"/>
-    <ds:schemaRef ds:uri="http://schemas.microsoft.com/office/infopath/2007/PartnerControls"/>
-  </ds:schemaRefs>
-</ds:datastoreItem>
-</file>
-
 <file path=customXml/itemProps3.xml><?xml version="1.0" encoding="utf-8"?>
 <ds:datastoreItem xmlns:ds="http://schemas.openxmlformats.org/officeDocument/2006/customXml" ds:itemID="{3EFCF658-672B-4D62-ADAA-776623E65E64}">
   <ds:schemaRefs>

</xml_diff>

<commit_message>
implement explore page for tiger shark, killer whale and piranha with facts and videos; implement youtube iframe responsive; fix iframe overlapping navigation bar
</commit_message>
<xml_diff>
--- a/doc/Project_PVo20809.docx
+++ b/doc/Project_PVo20809.docx
@@ -14,227 +14,226 @@
           <w:b/>
           <w:bCs/>
         </w:rPr>
-        <w:t>References:</w:t>
-      </w:r>
-    </w:p>
-    <w:p>
-      <w:r>
-        <w:t>Create sticky navigation bar</w:t>
-      </w:r>
-    </w:p>
-    <w:p>
-      <w:pPr>
-        <w:rPr>
-          <w:rStyle w:val="Hyperlink"/>
-        </w:rPr>
-      </w:pPr>
-      <w:hyperlink r:id="rId7" w:history="1">
-        <w:r>
-          <w:rPr>
-            <w:rStyle w:val="Hyperlink"/>
-          </w:rPr>
-          <w:t>https://www.w3.org/WAI/WCAG21/Techniques/css/C34.html</w:t>
-        </w:r>
-      </w:hyperlink>
-    </w:p>
-    <w:p>
-      <w:pPr>
-        <w:rPr>
-          <w:rStyle w:val="Hyperlink"/>
-        </w:rPr>
-      </w:pPr>
-    </w:p>
-    <w:p>
-      <w:r>
-        <w:t>Create mobile</w:t>
-      </w:r>
-      <w:r>
-        <w:t xml:space="preserve"> menu for </w:t>
-      </w:r>
-      <w:r>
-        <w:t>navigation</w:t>
-      </w:r>
-      <w:r>
-        <w:t xml:space="preserve"> bar</w:t>
-      </w:r>
-    </w:p>
-    <w:p>
-      <w:pPr>
-        <w:rPr>
-          <w:rStyle w:val="Hyperlink"/>
-        </w:rPr>
-      </w:pPr>
-      <w:hyperlink r:id="rId8" w:history="1">
-        <w:r>
-          <w:rPr>
-            <w:rStyle w:val="Hyperlink"/>
-          </w:rPr>
-          <w:t>https://www.w3schools.com/howto/howto_js_mobile_navbar.asp</w:t>
-        </w:r>
-      </w:hyperlink>
-    </w:p>
-    <w:p>
-      <w:pPr>
-        <w:rPr>
-          <w:rStyle w:val="Hyperlink"/>
-        </w:rPr>
-      </w:pPr>
-    </w:p>
-    <w:p/>
-    <w:p>
-      <w:r>
-        <w:t xml:space="preserve">How to override </w:t>
-      </w:r>
-      <w:r>
-        <w:t xml:space="preserve">a style, used to control </w:t>
-      </w:r>
-      <w:r>
-        <w:t>responsive pages</w:t>
-      </w:r>
-    </w:p>
-    <w:p>
-      <w:pPr>
-        <w:rPr>
-          <w:rStyle w:val="Hyperlink"/>
-        </w:rPr>
-      </w:pPr>
-      <w:hyperlink r:id="rId9" w:history="1">
-        <w:r>
-          <w:rPr>
-            <w:rStyle w:val="Hyperlink"/>
-          </w:rPr>
-          <w:t>https://stackoverflow.com/questions/104485/is-there-a-way-to-force-a-style-to-a-div-element-which-already-has-a-style-at</w:t>
-        </w:r>
-      </w:hyperlink>
-    </w:p>
-    <w:p>
-      <w:pPr>
-        <w:rPr>
-          <w:rStyle w:val="Hyperlink"/>
-        </w:rPr>
-      </w:pPr>
-    </w:p>
-    <w:p>
-      <w:r>
-        <w:t>How to scroll back to top</w:t>
-      </w:r>
-    </w:p>
-    <w:p>
-      <w:hyperlink r:id="rId10" w:history="1">
-        <w:r>
-          <w:rPr>
-            <w:rStyle w:val="Hyperlink"/>
-          </w:rPr>
-          <w:t>https://www.w3schools.com/howto/howto_js_scroll_to_top.asp</w:t>
-        </w:r>
-      </w:hyperlink>
-    </w:p>
-    <w:p/>
-    <w:p>
-      <w:r>
-        <w:t>Style element height in JS</w:t>
-      </w:r>
-    </w:p>
-    <w:p>
-      <w:hyperlink r:id="rId11" w:history="1">
-        <w:r>
-          <w:rPr>
-            <w:rStyle w:val="Hyperlink"/>
-          </w:rPr>
-          <w:t>https://www.w3schools.com/jsref/prop_style_height.asp</w:t>
-        </w:r>
-      </w:hyperlink>
-    </w:p>
-    <w:p>
-      <w:pPr>
-        <w:rPr>
-          <w:rStyle w:val="Hyperlink"/>
-        </w:rPr>
-      </w:pPr>
-      <w:hyperlink r:id="rId12" w:history="1">
-        <w:r>
-          <w:rPr>
-            <w:rStyle w:val="Hyperlink"/>
-          </w:rPr>
-          <w:t>https://developer.mozilla.org/en-US/docs/Web/API/Document/height</w:t>
-        </w:r>
-      </w:hyperlink>
-    </w:p>
-    <w:p/>
-    <w:p>
-      <w:r>
-        <w:t xml:space="preserve">Format </w:t>
-      </w:r>
-      <w:r>
-        <w:t>phone number</w:t>
-      </w:r>
-    </w:p>
-    <w:p>
-      <w:hyperlink r:id="rId13" w:history="1">
-        <w:r>
-          <w:rPr>
-            <w:rStyle w:val="Hyperlink"/>
-          </w:rPr>
-          <w:t>https://learnersbucket.com/examples/javascript/how-to-format-phone-number-in-javascript/</w:t>
-        </w:r>
-      </w:hyperlink>
-    </w:p>
-    <w:p/>
-    <w:p>
-      <w:r>
-        <w:t>Learn and test regex</w:t>
-      </w:r>
-    </w:p>
-    <w:p>
-      <w:pPr>
-        <w:rPr>
-          <w:rStyle w:val="Hyperlink"/>
-        </w:rPr>
-      </w:pPr>
-      <w:hyperlink r:id="rId14" w:history="1">
-        <w:r>
-          <w:rPr>
-            <w:rStyle w:val="Hyperlink"/>
-          </w:rPr>
-          <w:t>https://regexr.com/</w:t>
-        </w:r>
-      </w:hyperlink>
-    </w:p>
-    <w:p>
-      <w:pPr>
-        <w:rPr>
-          <w:rStyle w:val="Hyperlink"/>
-        </w:rPr>
-      </w:pPr>
-    </w:p>
-    <w:p>
-      <w:r>
-        <w:t xml:space="preserve">Email </w:t>
-      </w:r>
-      <w:r>
-        <w:t xml:space="preserve">regex </w:t>
-      </w:r>
-      <w:r>
-        <w:t>validation</w:t>
-      </w:r>
-    </w:p>
-    <w:p>
-      <w:hyperlink r:id="rId15" w:history="1">
-        <w:r>
-          <w:rPr>
-            <w:rStyle w:val="Hyperlink"/>
-          </w:rPr>
-          <w:t>https://www.w3schools.com/tags/att_input_pattern.asp</w:t>
-        </w:r>
-      </w:hyperlink>
-    </w:p>
-    <w:p>
-      <w:pPr>
+        <w:t>Techniques r</w:t>
+      </w:r>
+      <w:r>
         <w:rPr>
           <w:b/>
           <w:bCs/>
         </w:rPr>
-      </w:pPr>
+        <w:t>eferences:</w:t>
+      </w:r>
+    </w:p>
+    <w:p>
+      <w:r>
+        <w:t>Create sticky navigation bar</w:t>
+      </w:r>
+    </w:p>
+    <w:p>
+      <w:pPr>
+        <w:rPr>
+          <w:rStyle w:val="Hyperlink"/>
+        </w:rPr>
+      </w:pPr>
+      <w:hyperlink r:id="rId7" w:history="1">
+        <w:r>
+          <w:rPr>
+            <w:rStyle w:val="Hyperlink"/>
+          </w:rPr>
+          <w:t>https://www.w3.org/WAI/WCAG21/Techniques/css/C34.html</w:t>
+        </w:r>
+      </w:hyperlink>
+    </w:p>
+    <w:p>
+      <w:pPr>
+        <w:rPr>
+          <w:rStyle w:val="Hyperlink"/>
+        </w:rPr>
+      </w:pPr>
+    </w:p>
+    <w:p>
+      <w:r>
+        <w:t>Create mobile</w:t>
+      </w:r>
+      <w:r>
+        <w:t xml:space="preserve"> menu for </w:t>
+      </w:r>
+      <w:r>
+        <w:t>navigation</w:t>
+      </w:r>
+      <w:r>
+        <w:t xml:space="preserve"> bar</w:t>
+      </w:r>
+    </w:p>
+    <w:p>
+      <w:pPr>
+        <w:rPr>
+          <w:rStyle w:val="Hyperlink"/>
+        </w:rPr>
+      </w:pPr>
+      <w:hyperlink r:id="rId8" w:history="1">
+        <w:r>
+          <w:rPr>
+            <w:rStyle w:val="Hyperlink"/>
+          </w:rPr>
+          <w:t>https://www.w3schools.com/howto/howto_js_mobile_navbar.asp</w:t>
+        </w:r>
+      </w:hyperlink>
+    </w:p>
+    <w:p>
+      <w:pPr>
+        <w:rPr>
+          <w:rStyle w:val="Hyperlink"/>
+        </w:rPr>
+      </w:pPr>
+    </w:p>
+    <w:p/>
+    <w:p>
+      <w:r>
+        <w:t xml:space="preserve">How to override </w:t>
+      </w:r>
+      <w:r>
+        <w:t xml:space="preserve">a style, used to control </w:t>
+      </w:r>
+      <w:r>
+        <w:t>responsive pages</w:t>
+      </w:r>
+    </w:p>
+    <w:p>
+      <w:pPr>
+        <w:rPr>
+          <w:rStyle w:val="Hyperlink"/>
+        </w:rPr>
+      </w:pPr>
+      <w:hyperlink r:id="rId9" w:history="1">
+        <w:r>
+          <w:rPr>
+            <w:rStyle w:val="Hyperlink"/>
+          </w:rPr>
+          <w:t>https://stackoverflow.com/questions/104485/is-there-a-way-to-force-a-style-to-a-div-element-which-already-has-a-style-at</w:t>
+        </w:r>
+      </w:hyperlink>
+    </w:p>
+    <w:p>
+      <w:pPr>
+        <w:rPr>
+          <w:rStyle w:val="Hyperlink"/>
+        </w:rPr>
+      </w:pPr>
+    </w:p>
+    <w:p>
+      <w:r>
+        <w:t>How to scroll back to top</w:t>
+      </w:r>
+    </w:p>
+    <w:p>
+      <w:hyperlink r:id="rId10" w:history="1">
+        <w:r>
+          <w:rPr>
+            <w:rStyle w:val="Hyperlink"/>
+          </w:rPr>
+          <w:t>https://www.w3schools.com/howto/howto_js_scroll_to_top.asp</w:t>
+        </w:r>
+      </w:hyperlink>
+    </w:p>
+    <w:p/>
+    <w:p>
+      <w:r>
+        <w:t>Style element height in JS</w:t>
+      </w:r>
+    </w:p>
+    <w:p>
+      <w:hyperlink r:id="rId11" w:history="1">
+        <w:r>
+          <w:rPr>
+            <w:rStyle w:val="Hyperlink"/>
+          </w:rPr>
+          <w:t>https://www.w3schools.com/jsref/prop_style_height.asp</w:t>
+        </w:r>
+      </w:hyperlink>
+    </w:p>
+    <w:p>
+      <w:pPr>
+        <w:rPr>
+          <w:rStyle w:val="Hyperlink"/>
+        </w:rPr>
+      </w:pPr>
+      <w:hyperlink r:id="rId12" w:history="1">
+        <w:r>
+          <w:rPr>
+            <w:rStyle w:val="Hyperlink"/>
+          </w:rPr>
+          <w:t>https://developer.mozilla.org/en-US/docs/Web/API/Document/height</w:t>
+        </w:r>
+      </w:hyperlink>
+    </w:p>
+    <w:p/>
+    <w:p>
+      <w:r>
+        <w:t xml:space="preserve">Format </w:t>
+      </w:r>
+      <w:r>
+        <w:t>phone number</w:t>
+      </w:r>
+    </w:p>
+    <w:p>
+      <w:hyperlink r:id="rId13" w:history="1">
+        <w:r>
+          <w:rPr>
+            <w:rStyle w:val="Hyperlink"/>
+          </w:rPr>
+          <w:t>https://learnersbucket.com/examples/javascript/how-to-format-phone-number-in-javascript/</w:t>
+        </w:r>
+      </w:hyperlink>
+    </w:p>
+    <w:p/>
+    <w:p>
+      <w:r>
+        <w:t>Learn and test regex</w:t>
+      </w:r>
+    </w:p>
+    <w:p>
+      <w:pPr>
+        <w:rPr>
+          <w:rStyle w:val="Hyperlink"/>
+        </w:rPr>
+      </w:pPr>
+      <w:hyperlink r:id="rId14" w:history="1">
+        <w:r>
+          <w:rPr>
+            <w:rStyle w:val="Hyperlink"/>
+          </w:rPr>
+          <w:t>https://regexr.com/</w:t>
+        </w:r>
+      </w:hyperlink>
+    </w:p>
+    <w:p>
+      <w:pPr>
+        <w:rPr>
+          <w:rStyle w:val="Hyperlink"/>
+        </w:rPr>
+      </w:pPr>
+    </w:p>
+    <w:p>
+      <w:r>
+        <w:t xml:space="preserve">Email </w:t>
+      </w:r>
+      <w:r>
+        <w:t xml:space="preserve">regex </w:t>
+      </w:r>
+      <w:r>
+        <w:t>validation</w:t>
+      </w:r>
+    </w:p>
+    <w:p>
+      <w:hyperlink r:id="rId15" w:history="1">
+        <w:r>
+          <w:rPr>
+            <w:rStyle w:val="Hyperlink"/>
+          </w:rPr>
+          <w:t>https://www.w3schools.com/tags/att_input_pattern.asp</w:t>
+        </w:r>
+      </w:hyperlink>
     </w:p>
     <w:p>
       <w:pPr>
@@ -251,14 +250,60 @@
           <w:bCs/>
         </w:rPr>
       </w:pPr>
-      <w:r>
+    </w:p>
+    <w:p>
+      <w:r>
+        <w:lastRenderedPageBreak/>
+        <w:t>YouTube iframe responsive</w:t>
+      </w:r>
+    </w:p>
+    <w:p>
+      <w:hyperlink r:id="rId16" w:history="1">
+        <w:r>
+          <w:rPr>
+            <w:rStyle w:val="Hyperlink"/>
+          </w:rPr>
+          <w:t>https://www.h3xed.com/web-development/how-to-make-a-responsive-100-width-youtube-iframe-embed</w:t>
+        </w:r>
+      </w:hyperlink>
+    </w:p>
+    <w:p/>
+    <w:p>
+      <w:r>
+        <w:t xml:space="preserve">YouTube iframe </w:t>
+      </w:r>
+      <w:r>
+        <w:t xml:space="preserve">issue of </w:t>
+      </w:r>
+      <w:r>
+        <w:t>overlap</w:t>
+      </w:r>
+      <w:r>
+        <w:t>ping</w:t>
+      </w:r>
+      <w:r>
+        <w:t xml:space="preserve"> sticky navigation bar</w:t>
+      </w:r>
+    </w:p>
+    <w:p>
+      <w:hyperlink r:id="rId17" w:history="1">
+        <w:r>
+          <w:rPr>
+            <w:rStyle w:val="Hyperlink"/>
+          </w:rPr>
+          <w:t>https://stackoverflow.com/questions/59388943/youtube-iframe-is-shown-over-the-position-sticky-css-div</w:t>
+        </w:r>
+      </w:hyperlink>
+    </w:p>
+    <w:p/>
+    <w:p/>
+    <w:p>
+      <w:pPr>
         <w:rPr>
           <w:b/>
           <w:bCs/>
         </w:rPr>
-        <w:lastRenderedPageBreak/>
-        <w:t>Images used:</w:t>
-      </w:r>
+      </w:pPr>
     </w:p>
     <w:p>
       <w:pPr>
@@ -267,215 +312,14 @@
           <w:bCs/>
         </w:rPr>
       </w:pPr>
-    </w:p>
-    <w:p>
-      <w:r>
-        <w:t>Hamburger menu icon</w:t>
-      </w:r>
-    </w:p>
-    <w:p>
-      <w:hyperlink r:id="rId16" w:history="1">
-        <w:r>
-          <w:rPr>
-            <w:rStyle w:val="Hyperlink"/>
-          </w:rPr>
-          <w:t>https://www.iconfinder.com/icons/134216/hamburger_lines_menu_icon</w:t>
-        </w:r>
-      </w:hyperlink>
-    </w:p>
-    <w:p>
-      <w:pPr>
+      <w:r>
         <w:rPr>
           <w:b/>
           <w:bCs/>
         </w:rPr>
-      </w:pPr>
-    </w:p>
-    <w:p>
-      <w:r>
-        <w:t>Invalid</w:t>
-      </w:r>
-      <w:r>
-        <w:t xml:space="preserve"> icon</w:t>
-      </w:r>
-    </w:p>
-    <w:p>
-      <w:hyperlink r:id="rId17" w:history="1">
-        <w:r>
-          <w:rPr>
-            <w:rStyle w:val="Hyperlink"/>
-          </w:rPr>
-          <w:t>https://www.flaticon.com/free-icon/remove_1828843?term=cross&amp;page=1&amp;position=9</w:t>
-        </w:r>
-      </w:hyperlink>
-    </w:p>
-    <w:p/>
-    <w:p>
-      <w:r>
-        <w:t>Valid</w:t>
-      </w:r>
-      <w:r>
-        <w:t xml:space="preserve"> icon</w:t>
-      </w:r>
-    </w:p>
-    <w:p>
-      <w:pPr>
-        <w:rPr>
-          <w:rStyle w:val="Hyperlink"/>
-        </w:rPr>
-      </w:pPr>
-      <w:hyperlink r:id="rId18" w:history="1">
-        <w:r>
-          <w:rPr>
-            <w:rStyle w:val="Hyperlink"/>
-          </w:rPr>
-          <w:t>https://www.flaticon.com/free-icon/check_845646?term=tick&amp;page=1&amp;position=3</w:t>
-        </w:r>
-      </w:hyperlink>
-    </w:p>
-    <w:p>
-      <w:pPr>
-        <w:rPr>
-          <w:rStyle w:val="Hyperlink"/>
-        </w:rPr>
-      </w:pPr>
-    </w:p>
-    <w:p>
-      <w:pPr>
-        <w:rPr>
-          <w:rStyle w:val="Hyperlink"/>
-        </w:rPr>
-      </w:pPr>
-    </w:p>
-    <w:p>
-      <w:pPr>
-        <w:rPr>
-          <w:rStyle w:val="Hyperlink"/>
-        </w:rPr>
-      </w:pPr>
-    </w:p>
-    <w:p>
-      <w:r>
-        <w:t xml:space="preserve">Killer </w:t>
-      </w:r>
-      <w:r>
-        <w:t>W</w:t>
-      </w:r>
-      <w:r>
-        <w:t>hale</w:t>
-      </w:r>
-    </w:p>
-    <w:p>
-      <w:pPr>
-        <w:rPr>
-          <w:rStyle w:val="Hyperlink"/>
-        </w:rPr>
-      </w:pPr>
-      <w:hyperlink r:id="rId19" w:history="1">
-        <w:r>
-          <w:rPr>
-            <w:rStyle w:val="Hyperlink"/>
-          </w:rPr>
-          <w:t>https://pixabay.com/photos/killer-whales-orcas-breaching-1945411/</w:t>
-        </w:r>
-      </w:hyperlink>
-    </w:p>
-    <w:p>
-      <w:pPr>
-        <w:rPr>
-          <w:rStyle w:val="Hyperlink"/>
-        </w:rPr>
-      </w:pPr>
-    </w:p>
-    <w:p>
-      <w:r>
-        <w:t>Cuttlefish</w:t>
-      </w:r>
-    </w:p>
-    <w:p>
-      <w:hyperlink r:id="rId20" w:history="1">
-        <w:r>
-          <w:rPr>
-            <w:rStyle w:val="Hyperlink"/>
-          </w:rPr>
-          <w:t>https://pixabay.com/photos/cuttlefish-fish-sea-creatures-800340/</w:t>
-        </w:r>
-      </w:hyperlink>
-    </w:p>
-    <w:p/>
-    <w:p>
-      <w:r>
-        <w:t>Tiger</w:t>
-      </w:r>
-      <w:r>
-        <w:t xml:space="preserve"> Shark</w:t>
-      </w:r>
-    </w:p>
-    <w:p>
-      <w:hyperlink r:id="rId21" w:history="1">
-        <w:r>
-          <w:rPr>
-            <w:rStyle w:val="Hyperlink"/>
-          </w:rPr>
-          <w:t>https://unsplash.com/photos/GBDkr3k96DE</w:t>
-        </w:r>
-      </w:hyperlink>
-    </w:p>
-    <w:p/>
-    <w:p>
-      <w:r>
-        <w:t>Lionfish</w:t>
-      </w:r>
-    </w:p>
-    <w:p>
-      <w:hyperlink r:id="rId22" w:history="1">
-        <w:r>
-          <w:rPr>
-            <w:rStyle w:val="Hyperlink"/>
-          </w:rPr>
-          <w:t>https://pixabay.com/photos/lionfish-aquarium-sealife-tropical-711799/</w:t>
-        </w:r>
-      </w:hyperlink>
-    </w:p>
-    <w:p/>
-    <w:p>
-      <w:proofErr w:type="spellStart"/>
-      <w:r>
-        <w:t>Mandarinfish</w:t>
-      </w:r>
-      <w:proofErr w:type="spellEnd"/>
-    </w:p>
-    <w:p>
-      <w:hyperlink r:id="rId23" w:history="1">
-        <w:r>
-          <w:rPr>
-            <w:rStyle w:val="Hyperlink"/>
-          </w:rPr>
-          <w:t>https://unsplash.com/photos/xNpxB9bfLUE</w:t>
-        </w:r>
-      </w:hyperlink>
-    </w:p>
-    <w:p/>
-    <w:p/>
-    <w:p>
-      <w:r>
-        <w:lastRenderedPageBreak/>
-        <w:t>Piranha</w:t>
-      </w:r>
-    </w:p>
-    <w:p>
-      <w:hyperlink r:id="rId24" w:history="1">
-        <w:r>
-          <w:rPr>
-            <w:rStyle w:val="Hyperlink"/>
-          </w:rPr>
-          <w:t>https://pixabay.com/photos/piranha-fish-aquarium-animals-262575/</w:t>
-        </w:r>
-      </w:hyperlink>
-    </w:p>
-    <w:p/>
-    <w:p/>
-    <w:p/>
+        <w:t>Images used:</w:t>
+      </w:r>
+    </w:p>
     <w:p>
       <w:pPr>
         <w:rPr>
@@ -483,14 +327,213 @@
           <w:bCs/>
         </w:rPr>
       </w:pPr>
-      <w:r>
+    </w:p>
+    <w:p>
+      <w:r>
+        <w:t>Hamburger menu icon</w:t>
+      </w:r>
+    </w:p>
+    <w:p>
+      <w:hyperlink r:id="rId18" w:history="1">
+        <w:r>
+          <w:rPr>
+            <w:rStyle w:val="Hyperlink"/>
+          </w:rPr>
+          <w:t>https://www.iconfinder.com/icons/134216/hamburger_lines_menu_icon</w:t>
+        </w:r>
+      </w:hyperlink>
+    </w:p>
+    <w:p>
+      <w:pPr>
         <w:rPr>
           <w:b/>
           <w:bCs/>
         </w:rPr>
-        <w:t>Videos used:</w:t>
-      </w:r>
-    </w:p>
+      </w:pPr>
+    </w:p>
+    <w:p>
+      <w:r>
+        <w:t>Invalid</w:t>
+      </w:r>
+      <w:r>
+        <w:t xml:space="preserve"> icon</w:t>
+      </w:r>
+    </w:p>
+    <w:p>
+      <w:hyperlink r:id="rId19" w:history="1">
+        <w:r>
+          <w:rPr>
+            <w:rStyle w:val="Hyperlink"/>
+          </w:rPr>
+          <w:t>https://www.flaticon.com/free-icon/remove_1828843?term=cross&amp;page=1&amp;position=9</w:t>
+        </w:r>
+      </w:hyperlink>
+    </w:p>
+    <w:p/>
+    <w:p>
+      <w:r>
+        <w:t>Valid</w:t>
+      </w:r>
+      <w:r>
+        <w:t xml:space="preserve"> icon</w:t>
+      </w:r>
+    </w:p>
+    <w:p>
+      <w:pPr>
+        <w:rPr>
+          <w:rStyle w:val="Hyperlink"/>
+        </w:rPr>
+      </w:pPr>
+      <w:hyperlink r:id="rId20" w:history="1">
+        <w:r>
+          <w:rPr>
+            <w:rStyle w:val="Hyperlink"/>
+          </w:rPr>
+          <w:t>https://www.flaticon.com/free-icon/check_845646?term=tick&amp;page=1&amp;position=3</w:t>
+        </w:r>
+      </w:hyperlink>
+    </w:p>
+    <w:p>
+      <w:pPr>
+        <w:rPr>
+          <w:rStyle w:val="Hyperlink"/>
+        </w:rPr>
+      </w:pPr>
+    </w:p>
+    <w:p>
+      <w:pPr>
+        <w:rPr>
+          <w:rStyle w:val="Hyperlink"/>
+        </w:rPr>
+      </w:pPr>
+    </w:p>
+    <w:p>
+      <w:pPr>
+        <w:rPr>
+          <w:rStyle w:val="Hyperlink"/>
+        </w:rPr>
+      </w:pPr>
+    </w:p>
+    <w:p>
+      <w:r>
+        <w:t xml:space="preserve">Killer </w:t>
+      </w:r>
+      <w:r>
+        <w:t>W</w:t>
+      </w:r>
+      <w:r>
+        <w:t>hale</w:t>
+      </w:r>
+    </w:p>
+    <w:p>
+      <w:pPr>
+        <w:rPr>
+          <w:rStyle w:val="Hyperlink"/>
+        </w:rPr>
+      </w:pPr>
+      <w:hyperlink r:id="rId21" w:history="1">
+        <w:r>
+          <w:rPr>
+            <w:rStyle w:val="Hyperlink"/>
+          </w:rPr>
+          <w:t>https://pixabay.com/photos/killer-whales-orcas-breaching-1945411/</w:t>
+        </w:r>
+      </w:hyperlink>
+    </w:p>
+    <w:p>
+      <w:pPr>
+        <w:rPr>
+          <w:rStyle w:val="Hyperlink"/>
+        </w:rPr>
+      </w:pPr>
+    </w:p>
+    <w:p>
+      <w:r>
+        <w:t>Cuttlefish</w:t>
+      </w:r>
+    </w:p>
+    <w:p>
+      <w:hyperlink r:id="rId22" w:history="1">
+        <w:r>
+          <w:rPr>
+            <w:rStyle w:val="Hyperlink"/>
+          </w:rPr>
+          <w:t>https://pixabay.com/photos/cuttlefish-fish-sea-creatures-800340/</w:t>
+        </w:r>
+      </w:hyperlink>
+    </w:p>
+    <w:p/>
+    <w:p>
+      <w:r>
+        <w:lastRenderedPageBreak/>
+        <w:t>Tiger</w:t>
+      </w:r>
+      <w:r>
+        <w:t xml:space="preserve"> Shark</w:t>
+      </w:r>
+    </w:p>
+    <w:p>
+      <w:hyperlink r:id="rId23" w:history="1">
+        <w:r>
+          <w:rPr>
+            <w:rStyle w:val="Hyperlink"/>
+          </w:rPr>
+          <w:t>https://unsplash.com/photos/GBDkr3k96DE</w:t>
+        </w:r>
+      </w:hyperlink>
+    </w:p>
+    <w:p/>
+    <w:p>
+      <w:r>
+        <w:t>Lionfish</w:t>
+      </w:r>
+    </w:p>
+    <w:p>
+      <w:hyperlink r:id="rId24" w:history="1">
+        <w:r>
+          <w:rPr>
+            <w:rStyle w:val="Hyperlink"/>
+          </w:rPr>
+          <w:t>https://pixabay.com/photos/lionfish-aquarium-sealife-tropical-711799/</w:t>
+        </w:r>
+      </w:hyperlink>
+    </w:p>
+    <w:p/>
+    <w:p>
+      <w:r>
+        <w:t>Mandarinfish</w:t>
+      </w:r>
+    </w:p>
+    <w:p>
+      <w:hyperlink r:id="rId25" w:history="1">
+        <w:r>
+          <w:rPr>
+            <w:rStyle w:val="Hyperlink"/>
+          </w:rPr>
+          <w:t>https://unsplash.com/photos/xNpxB9bfLUE</w:t>
+        </w:r>
+      </w:hyperlink>
+    </w:p>
+    <w:p/>
+    <w:p/>
+    <w:p>
+      <w:r>
+        <w:t>Piranha</w:t>
+      </w:r>
+    </w:p>
+    <w:p>
+      <w:hyperlink r:id="rId26" w:history="1">
+        <w:r>
+          <w:rPr>
+            <w:rStyle w:val="Hyperlink"/>
+          </w:rPr>
+          <w:t>https://pixabay.com/photos/piranha-fish-aquarium-animals-262575/</w:t>
+        </w:r>
+      </w:hyperlink>
+    </w:p>
+    <w:p/>
+    <w:p/>
+    <w:p/>
     <w:p>
       <w:pPr>
         <w:rPr>
@@ -498,6 +541,21 @@
           <w:bCs/>
         </w:rPr>
       </w:pPr>
+      <w:r>
+        <w:rPr>
+          <w:b/>
+          <w:bCs/>
+        </w:rPr>
+        <w:t>Videos used:</w:t>
+      </w:r>
+    </w:p>
+    <w:p>
+      <w:pPr>
+        <w:rPr>
+          <w:b/>
+          <w:bCs/>
+        </w:rPr>
+      </w:pPr>
     </w:p>
     <w:p>
       <w:r>
@@ -511,7 +569,7 @@
       </w:r>
     </w:p>
     <w:p>
-      <w:hyperlink r:id="rId25" w:history="1">
+      <w:hyperlink r:id="rId27" w:history="1">
         <w:r>
           <w:rPr>
             <w:rStyle w:val="Hyperlink"/>
@@ -527,7 +585,7 @@
       </w:r>
     </w:p>
     <w:p>
-      <w:hyperlink r:id="rId26" w:history="1">
+      <w:hyperlink r:id="rId28" w:history="1">
         <w:r>
           <w:rPr>
             <w:rStyle w:val="Hyperlink"/>
@@ -546,7 +604,7 @@
       </w:r>
     </w:p>
     <w:p>
-      <w:hyperlink r:id="rId27" w:history="1">
+      <w:hyperlink r:id="rId29" w:history="1">
         <w:r>
           <w:rPr>
             <w:rStyle w:val="Hyperlink"/>
@@ -567,7 +625,7 @@
           <w:rStyle w:val="Hyperlink"/>
         </w:rPr>
       </w:pPr>
-      <w:hyperlink r:id="rId28" w:history="1">
+      <w:hyperlink r:id="rId30" w:history="1">
         <w:r>
           <w:rPr>
             <w:rStyle w:val="Hyperlink"/>
@@ -584,14 +642,13 @@
       </w:pPr>
     </w:p>
     <w:p>
-      <w:proofErr w:type="spellStart"/>
-      <w:r>
+      <w:r>
+        <w:lastRenderedPageBreak/>
         <w:t>Mandarinfish</w:t>
       </w:r>
-      <w:proofErr w:type="spellEnd"/>
-    </w:p>
-    <w:p>
-      <w:hyperlink r:id="rId29" w:history="1">
+    </w:p>
+    <w:p>
+      <w:hyperlink r:id="rId31" w:history="1">
         <w:r>
           <w:rPr>
             <w:rStyle w:val="Hyperlink"/>
@@ -607,7 +664,7 @@
       </w:r>
     </w:p>
     <w:p>
-      <w:hyperlink r:id="rId30" w:history="1">
+      <w:hyperlink r:id="rId32" w:history="1">
         <w:r>
           <w:rPr>
             <w:rStyle w:val="Hyperlink"/>
@@ -617,6 +674,94 @@
       </w:hyperlink>
     </w:p>
     <w:p/>
+    <w:p/>
+    <w:p>
+      <w:pPr>
+        <w:rPr>
+          <w:b/>
+          <w:bCs/>
+        </w:rPr>
+      </w:pPr>
+      <w:r>
+        <w:rPr>
+          <w:b/>
+          <w:bCs/>
+        </w:rPr>
+        <w:t>Animal facts</w:t>
+      </w:r>
+      <w:r>
+        <w:rPr>
+          <w:b/>
+          <w:bCs/>
+        </w:rPr>
+        <w:t xml:space="preserve"> references</w:t>
+      </w:r>
+      <w:r>
+        <w:rPr>
+          <w:b/>
+          <w:bCs/>
+        </w:rPr>
+        <w:t>:</w:t>
+      </w:r>
+    </w:p>
+    <w:p>
+      <w:r>
+        <w:t>Tiger Shark</w:t>
+      </w:r>
+    </w:p>
+    <w:p>
+      <w:pPr>
+        <w:rPr>
+          <w:rStyle w:val="Hyperlink"/>
+        </w:rPr>
+      </w:pPr>
+      <w:hyperlink r:id="rId33" w:history="1">
+        <w:r>
+          <w:rPr>
+            <w:rStyle w:val="Hyperlink"/>
+          </w:rPr>
+          <w:t>https://oceana.org/marine-life/sharks-rays/tiger-shark</w:t>
+        </w:r>
+      </w:hyperlink>
+    </w:p>
+    <w:p>
+      <w:pPr>
+        <w:rPr>
+          <w:rStyle w:val="Hyperlink"/>
+        </w:rPr>
+      </w:pPr>
+    </w:p>
+    <w:p>
+      <w:r>
+        <w:t>Killer Whale</w:t>
+      </w:r>
+    </w:p>
+    <w:p>
+      <w:hyperlink r:id="rId34" w:history="1">
+        <w:r>
+          <w:rPr>
+            <w:rStyle w:val="Hyperlink"/>
+          </w:rPr>
+          <w:t>https://oceana.org/marine-life/marine-mammals/orca</w:t>
+        </w:r>
+      </w:hyperlink>
+    </w:p>
+    <w:p/>
+    <w:p>
+      <w:r>
+        <w:t>Piranha</w:t>
+      </w:r>
+    </w:p>
+    <w:p>
+      <w:hyperlink r:id="rId35" w:history="1">
+        <w:r>
+          <w:rPr>
+            <w:rStyle w:val="Hyperlink"/>
+          </w:rPr>
+          <w:t>https://www.britannica.com/animal/piranha-fish</w:t>
+        </w:r>
+      </w:hyperlink>
+    </w:p>
     <w:sectPr>
       <w:pgSz w:w="12240" w:h="15840"/>
       <w:pgMar w:top="1440" w:right="1440" w:bottom="1440" w:left="1440" w:header="720" w:footer="720" w:gutter="0"/>

</xml_diff>

<commit_message>
implement explore page for mandarinfish, lionfish and cuttlefish info with facts and videos
</commit_message>
<xml_diff>
--- a/doc/Project_PVo20809.docx
+++ b/doc/Project_PVo20809.docx
@@ -500,9 +500,11 @@
     </w:p>
     <w:p/>
     <w:p>
+      <w:proofErr w:type="spellStart"/>
       <w:r>
         <w:t>Mandarinfish</w:t>
       </w:r>
+      <w:proofErr w:type="spellEnd"/>
     </w:p>
     <w:p>
       <w:hyperlink r:id="rId25" w:history="1">
@@ -642,10 +644,12 @@
       </w:pPr>
     </w:p>
     <w:p>
+      <w:proofErr w:type="spellStart"/>
       <w:r>
         <w:lastRenderedPageBreak/>
         <w:t>Mandarinfish</w:t>
       </w:r>
+      <w:proofErr w:type="spellEnd"/>
     </w:p>
     <w:p>
       <w:hyperlink r:id="rId31" w:history="1">
@@ -753,12 +757,73 @@
       </w:r>
     </w:p>
     <w:p>
+      <w:pPr>
+        <w:rPr>
+          <w:rStyle w:val="Hyperlink"/>
+        </w:rPr>
+      </w:pPr>
       <w:hyperlink r:id="rId35" w:history="1">
         <w:r>
           <w:rPr>
             <w:rStyle w:val="Hyperlink"/>
           </w:rPr>
           <w:t>https://www.britannica.com/animal/piranha-fish</w:t>
+        </w:r>
+      </w:hyperlink>
+    </w:p>
+    <w:p>
+      <w:pPr>
+        <w:rPr>
+          <w:rStyle w:val="Hyperlink"/>
+        </w:rPr>
+      </w:pPr>
+    </w:p>
+    <w:p>
+      <w:r>
+        <w:t>Lionfish</w:t>
+      </w:r>
+    </w:p>
+    <w:p>
+      <w:hyperlink r:id="rId36" w:history="1">
+        <w:r>
+          <w:rPr>
+            <w:rStyle w:val="Hyperlink"/>
+          </w:rPr>
+          <w:t>https://oceanservice.noaa.gov/facts/lionfish-facts.html</w:t>
+        </w:r>
+      </w:hyperlink>
+    </w:p>
+    <w:p/>
+    <w:p>
+      <w:proofErr w:type="spellStart"/>
+      <w:r>
+        <w:t>Mandarinfish</w:t>
+      </w:r>
+      <w:proofErr w:type="spellEnd"/>
+    </w:p>
+    <w:p>
+      <w:hyperlink r:id="rId37" w:history="1">
+        <w:r>
+          <w:rPr>
+            <w:rStyle w:val="Hyperlink"/>
+          </w:rPr>
+          <w:t>https://www.georgiaaquarium.org/animal/mandarinfish/</w:t>
+        </w:r>
+      </w:hyperlink>
+    </w:p>
+    <w:p/>
+    <w:p>
+      <w:r>
+        <w:t>Cuttlefish</w:t>
+      </w:r>
+    </w:p>
+    <w:p>
+      <w:hyperlink r:id="rId38" w:history="1">
+        <w:r>
+          <w:rPr>
+            <w:rStyle w:val="Hyperlink"/>
+          </w:rPr>
+          <w:t>https://www.mba.ac.uk/fact-sheet-cuttlefish</w:t>
         </w:r>
       </w:hyperlink>
     </w:p>
@@ -1498,12 +1563,6 @@
 </file>
 
 <file path=customXml/item1.xml><?xml version="1.0" encoding="utf-8"?>
-<p:properties xmlns:p="http://schemas.microsoft.com/office/2006/metadata/properties" xmlns:xsi="http://www.w3.org/2001/XMLSchema-instance" xmlns:pc="http://schemas.microsoft.com/office/infopath/2007/PartnerControls">
-  <documentManagement/>
-</p:properties>
-</file>
-
-<file path=customXml/item2.xml><?xml version="1.0" encoding="utf-8"?>
 <ct:contentTypeSchema xmlns:ct="http://schemas.microsoft.com/office/2006/metadata/contentType" xmlns:ma="http://schemas.microsoft.com/office/2006/metadata/properties/metaAttributes" ct:_="" ma:_="" ma:contentTypeName="Document" ma:contentTypeID="0x010100D7E0C9B05756CE4787E68372457448D5" ma:contentTypeVersion="9" ma:contentTypeDescription="Create a new document." ma:contentTypeScope="" ma:versionID="f8e52ebd6732dd6d192b6bbf6db11420">
   <xsd:schema xmlns:xsd="http://www.w3.org/2001/XMLSchema" xmlns:xs="http://www.w3.org/2001/XMLSchema" xmlns:p="http://schemas.microsoft.com/office/2006/metadata/properties" xmlns:ns3="5c9af351-faa1-47d7-8666-24245ef0eb73" targetNamespace="http://schemas.microsoft.com/office/2006/metadata/properties" ma:root="true" ma:fieldsID="6e7af3f43a0b4a1be9d03e535f3aa986" ns3:_="">
     <xsd:import namespace="5c9af351-faa1-47d7-8666-24245ef0eb73"/>
@@ -1681,6 +1740,12 @@
 </ct:contentTypeSchema>
 </file>
 
+<file path=customXml/item2.xml><?xml version="1.0" encoding="utf-8"?>
+<p:properties xmlns:p="http://schemas.microsoft.com/office/2006/metadata/properties" xmlns:xsi="http://www.w3.org/2001/XMLSchema-instance" xmlns:pc="http://schemas.microsoft.com/office/infopath/2007/PartnerControls">
+  <documentManagement/>
+</p:properties>
+</file>
+
 <file path=customXml/item3.xml><?xml version="1.0" encoding="utf-8"?>
 <?mso-contentType ?>
 <FormTemplates xmlns="http://schemas.microsoft.com/sharepoint/v3/contenttype/forms">
@@ -1691,15 +1756,6 @@
 </file>
 
 <file path=customXml/itemProps1.xml><?xml version="1.0" encoding="utf-8"?>
-<ds:datastoreItem xmlns:ds="http://schemas.openxmlformats.org/officeDocument/2006/customXml" ds:itemID="{4585EF85-BB2D-4434-B029-1FC6C6AD3642}">
-  <ds:schemaRefs>
-    <ds:schemaRef ds:uri="http://schemas.microsoft.com/office/2006/metadata/properties"/>
-    <ds:schemaRef ds:uri="http://schemas.microsoft.com/office/infopath/2007/PartnerControls"/>
-  </ds:schemaRefs>
-</ds:datastoreItem>
-</file>
-
-<file path=customXml/itemProps2.xml><?xml version="1.0" encoding="utf-8"?>
 <ds:datastoreItem xmlns:ds="http://schemas.openxmlformats.org/officeDocument/2006/customXml" ds:itemID="{EA2D175D-DC39-4978-9BAF-9E202A490EBA}">
   <ds:schemaRefs>
     <ds:schemaRef ds:uri="http://schemas.microsoft.com/office/2006/metadata/contentType"/>
@@ -1717,6 +1773,15 @@
 </ds:datastoreItem>
 </file>
 
+<file path=customXml/itemProps2.xml><?xml version="1.0" encoding="utf-8"?>
+<ds:datastoreItem xmlns:ds="http://schemas.openxmlformats.org/officeDocument/2006/customXml" ds:itemID="{4585EF85-BB2D-4434-B029-1FC6C6AD3642}">
+  <ds:schemaRefs>
+    <ds:schemaRef ds:uri="http://schemas.microsoft.com/office/2006/metadata/properties"/>
+    <ds:schemaRef ds:uri="http://schemas.microsoft.com/office/infopath/2007/PartnerControls"/>
+  </ds:schemaRefs>
+</ds:datastoreItem>
+</file>
+
 <file path=customXml/itemProps3.xml><?xml version="1.0" encoding="utf-8"?>
 <ds:datastoreItem xmlns:ds="http://schemas.openxmlformats.org/officeDocument/2006/customXml" ds:itemID="{3EFCF658-672B-4D62-ADAA-776623E65E64}">
   <ds:schemaRefs>

</xml_diff>

<commit_message>
implement image link from index page to explore page; add intro to all pages; remove section borders; add sound effects at index page; add footer; optimize contact page
</commit_message>
<xml_diff>
--- a/doc/Project_PVo20809.docx
+++ b/doc/Project_PVo20809.docx
@@ -296,7 +296,27 @@
       </w:hyperlink>
     </w:p>
     <w:p/>
-    <w:p/>
+    <w:p>
+      <w:r>
+        <w:t xml:space="preserve">Fake address </w:t>
+      </w:r>
+      <w:r>
+        <w:t xml:space="preserve">and phone number </w:t>
+      </w:r>
+      <w:r>
+        <w:t>generator</w:t>
+      </w:r>
+    </w:p>
+    <w:p>
+      <w:hyperlink r:id="rId18" w:history="1">
+        <w:r>
+          <w:rPr>
+            <w:rStyle w:val="Hyperlink"/>
+          </w:rPr>
+          <w:t>https://www.fakeaddressgenerator.com/World/ca_address_generator</w:t>
+        </w:r>
+      </w:hyperlink>
+    </w:p>
     <w:p>
       <w:pPr>
         <w:rPr>
@@ -334,7 +354,7 @@
       </w:r>
     </w:p>
     <w:p>
-      <w:hyperlink r:id="rId18" w:history="1">
+      <w:hyperlink r:id="rId19" w:history="1">
         <w:r>
           <w:rPr>
             <w:rStyle w:val="Hyperlink"/>
@@ -360,7 +380,7 @@
       </w:r>
     </w:p>
     <w:p>
-      <w:hyperlink r:id="rId19" w:history="1">
+      <w:hyperlink r:id="rId20" w:history="1">
         <w:r>
           <w:rPr>
             <w:rStyle w:val="Hyperlink"/>
@@ -384,7 +404,7 @@
           <w:rStyle w:val="Hyperlink"/>
         </w:rPr>
       </w:pPr>
-      <w:hyperlink r:id="rId20" w:history="1">
+      <w:hyperlink r:id="rId21" w:history="1">
         <w:r>
           <w:rPr>
             <w:rStyle w:val="Hyperlink"/>
@@ -431,7 +451,7 @@
           <w:rStyle w:val="Hyperlink"/>
         </w:rPr>
       </w:pPr>
-      <w:hyperlink r:id="rId21" w:history="1">
+      <w:hyperlink r:id="rId22" w:history="1">
         <w:r>
           <w:rPr>
             <w:rStyle w:val="Hyperlink"/>
@@ -453,7 +473,7 @@
       </w:r>
     </w:p>
     <w:p>
-      <w:hyperlink r:id="rId22" w:history="1">
+      <w:hyperlink r:id="rId23" w:history="1">
         <w:r>
           <w:rPr>
             <w:rStyle w:val="Hyperlink"/>
@@ -465,7 +485,6 @@
     <w:p/>
     <w:p>
       <w:r>
-        <w:lastRenderedPageBreak/>
         <w:t>Tiger</w:t>
       </w:r>
       <w:r>
@@ -473,7 +492,7 @@
       </w:r>
     </w:p>
     <w:p>
-      <w:hyperlink r:id="rId23" w:history="1">
+      <w:hyperlink r:id="rId24" w:history="1">
         <w:r>
           <w:rPr>
             <w:rStyle w:val="Hyperlink"/>
@@ -489,7 +508,7 @@
       </w:r>
     </w:p>
     <w:p>
-      <w:hyperlink r:id="rId24" w:history="1">
+      <w:hyperlink r:id="rId25" w:history="1">
         <w:r>
           <w:rPr>
             <w:rStyle w:val="Hyperlink"/>
@@ -507,7 +526,7 @@
       <w:proofErr w:type="spellEnd"/>
     </w:p>
     <w:p>
-      <w:hyperlink r:id="rId25" w:history="1">
+      <w:hyperlink r:id="rId26" w:history="1">
         <w:r>
           <w:rPr>
             <w:rStyle w:val="Hyperlink"/>
@@ -524,7 +543,7 @@
       </w:r>
     </w:p>
     <w:p>
-      <w:hyperlink r:id="rId26" w:history="1">
+      <w:hyperlink r:id="rId27" w:history="1">
         <w:r>
           <w:rPr>
             <w:rStyle w:val="Hyperlink"/>
@@ -571,7 +590,7 @@
       </w:r>
     </w:p>
     <w:p>
-      <w:hyperlink r:id="rId27" w:history="1">
+      <w:hyperlink r:id="rId28" w:history="1">
         <w:r>
           <w:rPr>
             <w:rStyle w:val="Hyperlink"/>
@@ -587,7 +606,7 @@
       </w:r>
     </w:p>
     <w:p>
-      <w:hyperlink r:id="rId28" w:history="1">
+      <w:hyperlink r:id="rId29" w:history="1">
         <w:r>
           <w:rPr>
             <w:rStyle w:val="Hyperlink"/>
@@ -606,7 +625,7 @@
       </w:r>
     </w:p>
     <w:p>
-      <w:hyperlink r:id="rId29" w:history="1">
+      <w:hyperlink r:id="rId30" w:history="1">
         <w:r>
           <w:rPr>
             <w:rStyle w:val="Hyperlink"/>
@@ -627,7 +646,7 @@
           <w:rStyle w:val="Hyperlink"/>
         </w:rPr>
       </w:pPr>
-      <w:hyperlink r:id="rId30" w:history="1">
+      <w:hyperlink r:id="rId31" w:history="1">
         <w:r>
           <w:rPr>
             <w:rStyle w:val="Hyperlink"/>
@@ -646,13 +665,12 @@
     <w:p>
       <w:proofErr w:type="spellStart"/>
       <w:r>
-        <w:lastRenderedPageBreak/>
         <w:t>Mandarinfish</w:t>
       </w:r>
       <w:proofErr w:type="spellEnd"/>
     </w:p>
     <w:p>
-      <w:hyperlink r:id="rId31" w:history="1">
+      <w:hyperlink r:id="rId32" w:history="1">
         <w:r>
           <w:rPr>
             <w:rStyle w:val="Hyperlink"/>
@@ -668,7 +686,7 @@
       </w:r>
     </w:p>
     <w:p>
-      <w:hyperlink r:id="rId32" w:history="1">
+      <w:hyperlink r:id="rId33" w:history="1">
         <w:r>
           <w:rPr>
             <w:rStyle w:val="Hyperlink"/>
@@ -691,20 +709,52 @@
           <w:b/>
           <w:bCs/>
         </w:rPr>
-        <w:t>Animal facts</w:t>
-      </w:r>
-      <w:r>
+        <w:t>Audio used:</w:t>
+      </w:r>
+    </w:p>
+    <w:p>
+      <w:r>
+        <w:t>Ocean waves sound</w:t>
+      </w:r>
+    </w:p>
+    <w:p>
+      <w:hyperlink r:id="rId34" w:history="1">
+        <w:r>
+          <w:rPr>
+            <w:rStyle w:val="Hyperlink"/>
+          </w:rPr>
+          <w:t>http://soundbible.com/338-Beach-Waves.html</w:t>
+        </w:r>
+      </w:hyperlink>
+    </w:p>
+    <w:p/>
+    <w:p/>
+    <w:p>
+      <w:pPr>
         <w:rPr>
           <w:b/>
           <w:bCs/>
         </w:rPr>
-        <w:t xml:space="preserve"> references</w:t>
-      </w:r>
+      </w:pPr>
       <w:r>
         <w:rPr>
           <w:b/>
           <w:bCs/>
         </w:rPr>
+        <w:t>Animal facts</w:t>
+      </w:r>
+      <w:r>
+        <w:rPr>
+          <w:b/>
+          <w:bCs/>
+        </w:rPr>
+        <w:t xml:space="preserve"> references</w:t>
+      </w:r>
+      <w:r>
+        <w:rPr>
+          <w:b/>
+          <w:bCs/>
+        </w:rPr>
         <w:t>:</w:t>
       </w:r>
     </w:p>
@@ -719,7 +769,7 @@
           <w:rStyle w:val="Hyperlink"/>
         </w:rPr>
       </w:pPr>
-      <w:hyperlink r:id="rId33" w:history="1">
+      <w:hyperlink r:id="rId35" w:history="1">
         <w:r>
           <w:rPr>
             <w:rStyle w:val="Hyperlink"/>
@@ -741,7 +791,7 @@
       </w:r>
     </w:p>
     <w:p>
-      <w:hyperlink r:id="rId34" w:history="1">
+      <w:hyperlink r:id="rId36" w:history="1">
         <w:r>
           <w:rPr>
             <w:rStyle w:val="Hyperlink"/>
@@ -762,7 +812,7 @@
           <w:rStyle w:val="Hyperlink"/>
         </w:rPr>
       </w:pPr>
-      <w:hyperlink r:id="rId35" w:history="1">
+      <w:hyperlink r:id="rId37" w:history="1">
         <w:r>
           <w:rPr>
             <w:rStyle w:val="Hyperlink"/>
@@ -784,7 +834,7 @@
       </w:r>
     </w:p>
     <w:p>
-      <w:hyperlink r:id="rId36" w:history="1">
+      <w:hyperlink r:id="rId38" w:history="1">
         <w:r>
           <w:rPr>
             <w:rStyle w:val="Hyperlink"/>
@@ -802,7 +852,7 @@
       <w:proofErr w:type="spellEnd"/>
     </w:p>
     <w:p>
-      <w:hyperlink r:id="rId37" w:history="1">
+      <w:hyperlink r:id="rId39" w:history="1">
         <w:r>
           <w:rPr>
             <w:rStyle w:val="Hyperlink"/>
@@ -814,11 +864,12 @@
     <w:p/>
     <w:p>
       <w:r>
+        <w:lastRenderedPageBreak/>
         <w:t>Cuttlefish</w:t>
       </w:r>
     </w:p>
     <w:p>
-      <w:hyperlink r:id="rId38" w:history="1">
+      <w:hyperlink r:id="rId40" w:history="1">
         <w:r>
           <w:rPr>
             <w:rStyle w:val="Hyperlink"/>
@@ -1563,6 +1614,12 @@
 </file>
 
 <file path=customXml/item1.xml><?xml version="1.0" encoding="utf-8"?>
+<p:properties xmlns:p="http://schemas.microsoft.com/office/2006/metadata/properties" xmlns:xsi="http://www.w3.org/2001/XMLSchema-instance" xmlns:pc="http://schemas.microsoft.com/office/infopath/2007/PartnerControls">
+  <documentManagement/>
+</p:properties>
+</file>
+
+<file path=customXml/item2.xml><?xml version="1.0" encoding="utf-8"?>
 <ct:contentTypeSchema xmlns:ct="http://schemas.microsoft.com/office/2006/metadata/contentType" xmlns:ma="http://schemas.microsoft.com/office/2006/metadata/properties/metaAttributes" ct:_="" ma:_="" ma:contentTypeName="Document" ma:contentTypeID="0x010100D7E0C9B05756CE4787E68372457448D5" ma:contentTypeVersion="9" ma:contentTypeDescription="Create a new document." ma:contentTypeScope="" ma:versionID="f8e52ebd6732dd6d192b6bbf6db11420">
   <xsd:schema xmlns:xsd="http://www.w3.org/2001/XMLSchema" xmlns:xs="http://www.w3.org/2001/XMLSchema" xmlns:p="http://schemas.microsoft.com/office/2006/metadata/properties" xmlns:ns3="5c9af351-faa1-47d7-8666-24245ef0eb73" targetNamespace="http://schemas.microsoft.com/office/2006/metadata/properties" ma:root="true" ma:fieldsID="6e7af3f43a0b4a1be9d03e535f3aa986" ns3:_="">
     <xsd:import namespace="5c9af351-faa1-47d7-8666-24245ef0eb73"/>
@@ -1740,12 +1797,6 @@
 </ct:contentTypeSchema>
 </file>
 
-<file path=customXml/item2.xml><?xml version="1.0" encoding="utf-8"?>
-<p:properties xmlns:p="http://schemas.microsoft.com/office/2006/metadata/properties" xmlns:xsi="http://www.w3.org/2001/XMLSchema-instance" xmlns:pc="http://schemas.microsoft.com/office/infopath/2007/PartnerControls">
-  <documentManagement/>
-</p:properties>
-</file>
-
 <file path=customXml/item3.xml><?xml version="1.0" encoding="utf-8"?>
 <?mso-contentType ?>
 <FormTemplates xmlns="http://schemas.microsoft.com/sharepoint/v3/contenttype/forms">
@@ -1756,6 +1807,15 @@
 </file>
 
 <file path=customXml/itemProps1.xml><?xml version="1.0" encoding="utf-8"?>
+<ds:datastoreItem xmlns:ds="http://schemas.openxmlformats.org/officeDocument/2006/customXml" ds:itemID="{4585EF85-BB2D-4434-B029-1FC6C6AD3642}">
+  <ds:schemaRefs>
+    <ds:schemaRef ds:uri="http://schemas.microsoft.com/office/2006/metadata/properties"/>
+    <ds:schemaRef ds:uri="http://schemas.microsoft.com/office/infopath/2007/PartnerControls"/>
+  </ds:schemaRefs>
+</ds:datastoreItem>
+</file>
+
+<file path=customXml/itemProps2.xml><?xml version="1.0" encoding="utf-8"?>
 <ds:datastoreItem xmlns:ds="http://schemas.openxmlformats.org/officeDocument/2006/customXml" ds:itemID="{EA2D175D-DC39-4978-9BAF-9E202A490EBA}">
   <ds:schemaRefs>
     <ds:schemaRef ds:uri="http://schemas.microsoft.com/office/2006/metadata/contentType"/>
@@ -1773,15 +1833,6 @@
 </ds:datastoreItem>
 </file>
 
-<file path=customXml/itemProps2.xml><?xml version="1.0" encoding="utf-8"?>
-<ds:datastoreItem xmlns:ds="http://schemas.openxmlformats.org/officeDocument/2006/customXml" ds:itemID="{4585EF85-BB2D-4434-B029-1FC6C6AD3642}">
-  <ds:schemaRefs>
-    <ds:schemaRef ds:uri="http://schemas.microsoft.com/office/2006/metadata/properties"/>
-    <ds:schemaRef ds:uri="http://schemas.microsoft.com/office/infopath/2007/PartnerControls"/>
-  </ds:schemaRefs>
-</ds:datastoreItem>
-</file>
-
 <file path=customXml/itemProps3.xml><?xml version="1.0" encoding="utf-8"?>
 <ds:datastoreItem xmlns:ds="http://schemas.openxmlformats.org/officeDocument/2006/customXml" ds:itemID="{3EFCF658-672B-4D62-ADAA-776623E65E64}">
   <ds:schemaRefs>

</xml_diff>

<commit_message>
implement header image, navigation bar effects; implement all color palettes for website structure; optimize article, sections, images with rounding borders; optimize code
</commit_message>
<xml_diff>
--- a/doc/Project_PVo20809.docx
+++ b/doc/Project_PVo20809.docx
@@ -24,6 +24,26 @@
         <w:t>eferences:</w:t>
       </w:r>
     </w:p>
+    <w:p/>
+    <w:p>
+      <w:r>
+        <w:t>Learn several grid layout techni</w:t>
+      </w:r>
+      <w:r>
+        <w:t>ques</w:t>
+      </w:r>
+    </w:p>
+    <w:p>
+      <w:hyperlink r:id="rId7" w:history="1">
+        <w:r>
+          <w:rPr>
+            <w:rStyle w:val="Hyperlink"/>
+          </w:rPr>
+          <w:t>https://css-tricks.com/snippets/css/complete-guide-grid/</w:t>
+        </w:r>
+      </w:hyperlink>
+    </w:p>
+    <w:p/>
     <w:p>
       <w:r>
         <w:t>Create sticky navigation bar</w:t>
@@ -35,7 +55,7 @@
           <w:rStyle w:val="Hyperlink"/>
         </w:rPr>
       </w:pPr>
-      <w:hyperlink r:id="rId7" w:history="1">
+      <w:hyperlink r:id="rId8" w:history="1">
         <w:r>
           <w:rPr>
             <w:rStyle w:val="Hyperlink"/>
@@ -71,7 +91,7 @@
           <w:rStyle w:val="Hyperlink"/>
         </w:rPr>
       </w:pPr>
-      <w:hyperlink r:id="rId8" w:history="1">
+      <w:hyperlink r:id="rId9" w:history="1">
         <w:r>
           <w:rPr>
             <w:rStyle w:val="Hyperlink"/>
@@ -105,7 +125,7 @@
           <w:rStyle w:val="Hyperlink"/>
         </w:rPr>
       </w:pPr>
-      <w:hyperlink r:id="rId9" w:history="1">
+      <w:hyperlink r:id="rId10" w:history="1">
         <w:r>
           <w:rPr>
             <w:rStyle w:val="Hyperlink"/>
@@ -127,7 +147,7 @@
       </w:r>
     </w:p>
     <w:p>
-      <w:hyperlink r:id="rId10" w:history="1">
+      <w:hyperlink r:id="rId11" w:history="1">
         <w:r>
           <w:rPr>
             <w:rStyle w:val="Hyperlink"/>
@@ -143,7 +163,7 @@
       </w:r>
     </w:p>
     <w:p>
-      <w:hyperlink r:id="rId11" w:history="1">
+      <w:hyperlink r:id="rId12" w:history="1">
         <w:r>
           <w:rPr>
             <w:rStyle w:val="Hyperlink"/>
@@ -158,7 +178,7 @@
           <w:rStyle w:val="Hyperlink"/>
         </w:rPr>
       </w:pPr>
-      <w:hyperlink r:id="rId12" w:history="1">
+      <w:hyperlink r:id="rId13" w:history="1">
         <w:r>
           <w:rPr>
             <w:rStyle w:val="Hyperlink"/>
@@ -177,7 +197,7 @@
       </w:r>
     </w:p>
     <w:p>
-      <w:hyperlink r:id="rId13" w:history="1">
+      <w:hyperlink r:id="rId14" w:history="1">
         <w:r>
           <w:rPr>
             <w:rStyle w:val="Hyperlink"/>
@@ -198,7 +218,7 @@
           <w:rStyle w:val="Hyperlink"/>
         </w:rPr>
       </w:pPr>
-      <w:hyperlink r:id="rId14" w:history="1">
+      <w:hyperlink r:id="rId15" w:history="1">
         <w:r>
           <w:rPr>
             <w:rStyle w:val="Hyperlink"/>
@@ -216,6 +236,7 @@
     </w:p>
     <w:p>
       <w:r>
+        <w:lastRenderedPageBreak/>
         <w:t xml:space="preserve">Email </w:t>
       </w:r>
       <w:r>
@@ -226,7 +247,7 @@
       </w:r>
     </w:p>
     <w:p>
-      <w:hyperlink r:id="rId15" w:history="1">
+      <w:hyperlink r:id="rId16" w:history="1">
         <w:r>
           <w:rPr>
             <w:rStyle w:val="Hyperlink"/>
@@ -253,623 +274,709 @@
     </w:p>
     <w:p>
       <w:r>
+        <w:t>YouTube iframe responsive</w:t>
+      </w:r>
+    </w:p>
+    <w:p>
+      <w:hyperlink r:id="rId17" w:history="1">
+        <w:r>
+          <w:rPr>
+            <w:rStyle w:val="Hyperlink"/>
+          </w:rPr>
+          <w:t>https://www.h3xed.com/web-development/how-to-make-a-responsive-100-width-youtube-iframe-embed</w:t>
+        </w:r>
+      </w:hyperlink>
+    </w:p>
+    <w:p/>
+    <w:p>
+      <w:r>
+        <w:t xml:space="preserve">YouTube iframe </w:t>
+      </w:r>
+      <w:r>
+        <w:t xml:space="preserve">issue of </w:t>
+      </w:r>
+      <w:r>
+        <w:t>overlap</w:t>
+      </w:r>
+      <w:r>
+        <w:t>ping</w:t>
+      </w:r>
+      <w:r>
+        <w:t xml:space="preserve"> sticky navigation bar</w:t>
+      </w:r>
+    </w:p>
+    <w:p>
+      <w:hyperlink r:id="rId18" w:history="1">
+        <w:r>
+          <w:rPr>
+            <w:rStyle w:val="Hyperlink"/>
+          </w:rPr>
+          <w:t>https://stackoverflow.com/questions/59388943/youtube-iframe-is-shown-over-the-position-sticky-css-div</w:t>
+        </w:r>
+      </w:hyperlink>
+    </w:p>
+    <w:p/>
+    <w:p>
+      <w:r>
+        <w:t xml:space="preserve">Fake address </w:t>
+      </w:r>
+      <w:r>
+        <w:t xml:space="preserve">and phone number </w:t>
+      </w:r>
+      <w:r>
+        <w:t>generator</w:t>
+      </w:r>
+    </w:p>
+    <w:p>
+      <w:hyperlink r:id="rId19" w:history="1">
+        <w:r>
+          <w:rPr>
+            <w:rStyle w:val="Hyperlink"/>
+          </w:rPr>
+          <w:t>https://www.fakeaddressgenerator.com/World/ca_address_generator</w:t>
+        </w:r>
+      </w:hyperlink>
+    </w:p>
+    <w:p>
+      <w:pPr>
+        <w:rPr>
+          <w:b/>
+          <w:bCs/>
+        </w:rPr>
+      </w:pPr>
+    </w:p>
+    <w:p>
+      <w:r>
+        <w:t>Flip image</w:t>
+      </w:r>
+    </w:p>
+    <w:p>
+      <w:hyperlink r:id="rId20" w:history="1">
+        <w:r>
+          <w:rPr>
+            <w:rStyle w:val="Hyperlink"/>
+          </w:rPr>
+          <w:t>https://www.w3schools.com/howto/howto_css_flip_image.asp</w:t>
+        </w:r>
+      </w:hyperlink>
+    </w:p>
+    <w:p>
+      <w:pPr>
+        <w:rPr>
+          <w:b/>
+          <w:bCs/>
+        </w:rPr>
+      </w:pPr>
+    </w:p>
+    <w:p>
+      <w:r>
+        <w:t>Website color palettes</w:t>
+      </w:r>
+    </w:p>
+    <w:p>
+      <w:hyperlink r:id="rId21" w:history="1">
+        <w:r>
+          <w:rPr>
+            <w:rStyle w:val="Hyperlink"/>
+          </w:rPr>
+          <w:t>https://colorhunt.co/palette/177866</w:t>
+        </w:r>
+      </w:hyperlink>
+    </w:p>
+    <w:p>
+      <w:pPr>
+        <w:rPr>
+          <w:b/>
+          <w:bCs/>
+        </w:rPr>
+      </w:pPr>
+      <w:hyperlink r:id="rId22" w:anchor="uid=13k0u0k7yAp1gVD3VMhc2tahunT" w:history="1">
+        <w:r>
+          <w:rPr>
+            <w:rStyle w:val="Hyperlink"/>
+          </w:rPr>
+          <w:t>https://paletton.com/#uid=13k0u0k7yAp1gVD3VMhc2tahunT</w:t>
+        </w:r>
+      </w:hyperlink>
+    </w:p>
+    <w:p>
+      <w:pPr>
+        <w:rPr>
+          <w:b/>
+          <w:bCs/>
+        </w:rPr>
+      </w:pPr>
+    </w:p>
+    <w:p>
+      <w:pPr>
+        <w:rPr>
+          <w:b/>
+          <w:bCs/>
+        </w:rPr>
+      </w:pPr>
+      <w:r>
+        <w:rPr>
+          <w:b/>
+          <w:bCs/>
+        </w:rPr>
+        <w:t>Images used:</w:t>
+      </w:r>
+    </w:p>
+    <w:p>
+      <w:pPr>
+        <w:rPr>
+          <w:b/>
+          <w:bCs/>
+        </w:rPr>
+      </w:pPr>
+    </w:p>
+    <w:p>
+      <w:r>
+        <w:t>Hamburger menu icon</w:t>
+      </w:r>
+    </w:p>
+    <w:p>
+      <w:hyperlink r:id="rId23" w:history="1">
+        <w:r>
+          <w:rPr>
+            <w:rStyle w:val="Hyperlink"/>
+          </w:rPr>
+          <w:t>https://www.iconfinder.com/icons/134216/hamburger_lines_menu_icon</w:t>
+        </w:r>
+      </w:hyperlink>
+    </w:p>
+    <w:p>
+      <w:pPr>
+        <w:rPr>
+          <w:b/>
+          <w:bCs/>
+        </w:rPr>
+      </w:pPr>
+    </w:p>
+    <w:p>
+      <w:r>
+        <w:t>Invalid</w:t>
+      </w:r>
+      <w:r>
+        <w:t xml:space="preserve"> icon</w:t>
+      </w:r>
+    </w:p>
+    <w:p>
+      <w:hyperlink r:id="rId24" w:history="1">
+        <w:r>
+          <w:rPr>
+            <w:rStyle w:val="Hyperlink"/>
+          </w:rPr>
+          <w:t>https://www.flaticon.com/free-icon/remove_1828843?term=cross&amp;page=1&amp;position=9</w:t>
+        </w:r>
+      </w:hyperlink>
+    </w:p>
+    <w:p/>
+    <w:p>
+      <w:r>
+        <w:t>Valid</w:t>
+      </w:r>
+      <w:r>
+        <w:t xml:space="preserve"> icon</w:t>
+      </w:r>
+    </w:p>
+    <w:p>
+      <w:pPr>
+        <w:rPr>
+          <w:rStyle w:val="Hyperlink"/>
+        </w:rPr>
+      </w:pPr>
+      <w:hyperlink r:id="rId25" w:history="1">
+        <w:r>
+          <w:rPr>
+            <w:rStyle w:val="Hyperlink"/>
+          </w:rPr>
+          <w:t>https://www.flaticon.com/free-icon/check_845646?term=tick&amp;page=1&amp;position=3</w:t>
+        </w:r>
+      </w:hyperlink>
+    </w:p>
+    <w:p>
+      <w:pPr>
+        <w:rPr>
+          <w:rStyle w:val="Hyperlink"/>
+        </w:rPr>
+      </w:pPr>
+    </w:p>
+    <w:p>
+      <w:r>
+        <w:t>Header image – Ocean background</w:t>
+      </w:r>
+    </w:p>
+    <w:p>
+      <w:hyperlink r:id="rId26" w:history="1">
+        <w:r>
+          <w:rPr>
+            <w:rStyle w:val="Hyperlink"/>
+          </w:rPr>
+          <w:t>https://unsplash.com/photos/XexawgzYOBc</w:t>
+        </w:r>
+      </w:hyperlink>
+    </w:p>
+    <w:p>
+      <w:pPr>
+        <w:rPr>
+          <w:rStyle w:val="Hyperlink"/>
+        </w:rPr>
+      </w:pPr>
+    </w:p>
+    <w:p>
+      <w:r>
+        <w:t>Header image – Fish icon</w:t>
+      </w:r>
+    </w:p>
+    <w:p>
+      <w:hyperlink r:id="rId27" w:history="1">
+        <w:r>
+          <w:rPr>
+            <w:rStyle w:val="Hyperlink"/>
+          </w:rPr>
+          <w:t>https://www.flaticon.com/free-icon/fish_3050536?term=fish&amp;page=1&amp;position=27</w:t>
+        </w:r>
+      </w:hyperlink>
+    </w:p>
+    <w:p/>
+    <w:p>
+      <w:pPr>
+        <w:rPr>
+          <w:rStyle w:val="Hyperlink"/>
+        </w:rPr>
+      </w:pPr>
+    </w:p>
+    <w:p>
+      <w:r>
+        <w:t xml:space="preserve">Killer </w:t>
+      </w:r>
+      <w:r>
+        <w:t>W</w:t>
+      </w:r>
+      <w:r>
+        <w:t>hale</w:t>
+      </w:r>
+    </w:p>
+    <w:p>
+      <w:pPr>
+        <w:rPr>
+          <w:rStyle w:val="Hyperlink"/>
+        </w:rPr>
+      </w:pPr>
+      <w:hyperlink r:id="rId28" w:history="1">
+        <w:r>
+          <w:rPr>
+            <w:rStyle w:val="Hyperlink"/>
+          </w:rPr>
+          <w:t>https://pixabay.com/photos/killer-whales-orcas-breaching-1945411/</w:t>
+        </w:r>
+      </w:hyperlink>
+    </w:p>
+    <w:p>
+      <w:pPr>
+        <w:rPr>
+          <w:rStyle w:val="Hyperlink"/>
+        </w:rPr>
+      </w:pPr>
+    </w:p>
+    <w:p>
+      <w:r>
+        <w:t>Cuttlefish</w:t>
+      </w:r>
+    </w:p>
+    <w:p>
+      <w:hyperlink r:id="rId29" w:history="1">
+        <w:r>
+          <w:rPr>
+            <w:rStyle w:val="Hyperlink"/>
+          </w:rPr>
+          <w:t>https://pixabay.com/photos/cuttlefish-fish-sea-creatures-800340/</w:t>
+        </w:r>
+      </w:hyperlink>
+    </w:p>
+    <w:p/>
+    <w:p>
+      <w:r>
+        <w:t>Tiger</w:t>
+      </w:r>
+      <w:r>
+        <w:t xml:space="preserve"> Shark</w:t>
+      </w:r>
+    </w:p>
+    <w:p>
+      <w:hyperlink r:id="rId30" w:history="1">
+        <w:r>
+          <w:rPr>
+            <w:rStyle w:val="Hyperlink"/>
+          </w:rPr>
+          <w:t>https://unsplash.com/photos/GBDkr3k96DE</w:t>
+        </w:r>
+      </w:hyperlink>
+    </w:p>
+    <w:p/>
+    <w:p>
+      <w:r>
+        <w:t>Lionfish</w:t>
+      </w:r>
+    </w:p>
+    <w:p>
+      <w:hyperlink r:id="rId31" w:history="1">
+        <w:r>
+          <w:rPr>
+            <w:rStyle w:val="Hyperlink"/>
+          </w:rPr>
+          <w:t>https://pixabay.com/photos/lionfish-aquarium-sealife-tropical-711799/</w:t>
+        </w:r>
+      </w:hyperlink>
+    </w:p>
+    <w:p/>
+    <w:p>
+      <w:r>
+        <w:t>Mandarinfish</w:t>
+      </w:r>
+    </w:p>
+    <w:p>
+      <w:hyperlink r:id="rId32" w:history="1">
+        <w:r>
+          <w:rPr>
+            <w:rStyle w:val="Hyperlink"/>
+          </w:rPr>
+          <w:t>https://unsplash.com/photos/xNpxB9bfLUE</w:t>
+        </w:r>
+      </w:hyperlink>
+    </w:p>
+    <w:p/>
+    <w:p/>
+    <w:p>
+      <w:r>
+        <w:t>Piranha</w:t>
+      </w:r>
+    </w:p>
+    <w:p>
+      <w:hyperlink r:id="rId33" w:history="1">
+        <w:r>
+          <w:rPr>
+            <w:rStyle w:val="Hyperlink"/>
+          </w:rPr>
+          <w:t>https://pixabay.com/photos/piranha-fish-aquarium-animals-262575/</w:t>
+        </w:r>
+      </w:hyperlink>
+    </w:p>
+    <w:p/>
+    <w:p/>
+    <w:p/>
+    <w:p>
+      <w:pPr>
+        <w:rPr>
+          <w:b/>
+          <w:bCs/>
+        </w:rPr>
+      </w:pPr>
+      <w:r>
+        <w:rPr>
+          <w:b/>
+          <w:bCs/>
+        </w:rPr>
+        <w:t>Videos used:</w:t>
+      </w:r>
+    </w:p>
+    <w:p>
+      <w:pPr>
+        <w:rPr>
+          <w:b/>
+          <w:bCs/>
+        </w:rPr>
+      </w:pPr>
+    </w:p>
+    <w:p>
+      <w:r>
+        <w:t xml:space="preserve">Killer </w:t>
+      </w:r>
+      <w:r>
+        <w:t>W</w:t>
+      </w:r>
+      <w:r>
+        <w:t>hale</w:t>
+      </w:r>
+    </w:p>
+    <w:p>
+      <w:hyperlink r:id="rId34" w:history="1">
+        <w:r>
+          <w:rPr>
+            <w:rStyle w:val="Hyperlink"/>
+          </w:rPr>
+          <w:t>https://youtu.be/qPDZZj6By3Y</w:t>
+        </w:r>
+      </w:hyperlink>
+    </w:p>
+    <w:p/>
+    <w:p>
+      <w:r>
+        <w:t>Cuttlefish</w:t>
+      </w:r>
+    </w:p>
+    <w:p>
+      <w:hyperlink r:id="rId35" w:history="1">
+        <w:r>
+          <w:rPr>
+            <w:rStyle w:val="Hyperlink"/>
+          </w:rPr>
+          <w:t>https://youtu.be/AjS2-Ftj_K4</w:t>
+        </w:r>
+      </w:hyperlink>
+    </w:p>
+    <w:p/>
+    <w:p>
+      <w:r>
+        <w:t>Tiger</w:t>
+      </w:r>
+      <w:r>
+        <w:t xml:space="preserve"> Shark</w:t>
+      </w:r>
+    </w:p>
+    <w:p>
+      <w:hyperlink r:id="rId36" w:history="1">
+        <w:r>
+          <w:rPr>
+            <w:rStyle w:val="Hyperlink"/>
+          </w:rPr>
+          <w:t>https://youtu.be/q8fvw3JDMw0</w:t>
+        </w:r>
+      </w:hyperlink>
+    </w:p>
+    <w:p/>
+    <w:p>
+      <w:r>
+        <w:t>Lionfish</w:t>
+      </w:r>
+    </w:p>
+    <w:p>
+      <w:pPr>
+        <w:rPr>
+          <w:rStyle w:val="Hyperlink"/>
+        </w:rPr>
+      </w:pPr>
+      <w:hyperlink r:id="rId37" w:history="1">
+        <w:r>
+          <w:rPr>
+            <w:rStyle w:val="Hyperlink"/>
+          </w:rPr>
+          <w:t>https://youtu.be/XqGhsMhZtF0</w:t>
+        </w:r>
+      </w:hyperlink>
+    </w:p>
+    <w:p>
+      <w:pPr>
+        <w:rPr>
+          <w:rStyle w:val="Hyperlink"/>
+        </w:rPr>
+      </w:pPr>
+    </w:p>
+    <w:p>
+      <w:r>
+        <w:t>Mandarinfish</w:t>
+      </w:r>
+    </w:p>
+    <w:p>
+      <w:hyperlink r:id="rId38" w:history="1">
+        <w:r>
+          <w:rPr>
+            <w:rStyle w:val="Hyperlink"/>
+          </w:rPr>
+          <w:t>https://youtu.be/KivINH0ka_A</w:t>
+        </w:r>
+      </w:hyperlink>
+    </w:p>
+    <w:p/>
+    <w:p>
+      <w:r>
+        <w:t>Piranha</w:t>
+      </w:r>
+    </w:p>
+    <w:p>
+      <w:hyperlink r:id="rId39" w:history="1">
+        <w:r>
+          <w:rPr>
+            <w:rStyle w:val="Hyperlink"/>
+          </w:rPr>
+          <w:t>https://youtu.be/fSqbqDhDYZo</w:t>
+        </w:r>
+      </w:hyperlink>
+    </w:p>
+    <w:p/>
+    <w:p/>
+    <w:p>
+      <w:pPr>
+        <w:rPr>
+          <w:b/>
+          <w:bCs/>
+        </w:rPr>
+      </w:pPr>
+      <w:r>
+        <w:rPr>
+          <w:b/>
+          <w:bCs/>
+        </w:rPr>
+        <w:t>Audio used:</w:t>
+      </w:r>
+    </w:p>
+    <w:p>
+      <w:r>
+        <w:t>Ocean waves sound</w:t>
+      </w:r>
+    </w:p>
+    <w:p>
+      <w:hyperlink r:id="rId40" w:history="1">
+        <w:r>
+          <w:rPr>
+            <w:rStyle w:val="Hyperlink"/>
+          </w:rPr>
+          <w:t>http://soundbible.com/338-Beach-Waves.html</w:t>
+        </w:r>
+      </w:hyperlink>
+    </w:p>
+    <w:p/>
+    <w:p/>
+    <w:p>
+      <w:pPr>
+        <w:rPr>
+          <w:b/>
+          <w:bCs/>
+        </w:rPr>
+      </w:pPr>
+      <w:r>
+        <w:rPr>
+          <w:b/>
+          <w:bCs/>
+        </w:rPr>
         <w:lastRenderedPageBreak/>
-        <w:t>YouTube iframe responsive</w:t>
-      </w:r>
-    </w:p>
-    <w:p>
-      <w:hyperlink r:id="rId16" w:history="1">
-        <w:r>
-          <w:rPr>
-            <w:rStyle w:val="Hyperlink"/>
-          </w:rPr>
-          <w:t>https://www.h3xed.com/web-development/how-to-make-a-responsive-100-width-youtube-iframe-embed</w:t>
-        </w:r>
-      </w:hyperlink>
-    </w:p>
-    <w:p/>
-    <w:p>
-      <w:r>
-        <w:t xml:space="preserve">YouTube iframe </w:t>
-      </w:r>
-      <w:r>
-        <w:t xml:space="preserve">issue of </w:t>
-      </w:r>
-      <w:r>
-        <w:t>overlap</w:t>
-      </w:r>
-      <w:r>
-        <w:t>ping</w:t>
-      </w:r>
-      <w:r>
-        <w:t xml:space="preserve"> sticky navigation bar</w:t>
-      </w:r>
-    </w:p>
-    <w:p>
-      <w:hyperlink r:id="rId17" w:history="1">
-        <w:r>
-          <w:rPr>
-            <w:rStyle w:val="Hyperlink"/>
-          </w:rPr>
-          <w:t>https://stackoverflow.com/questions/59388943/youtube-iframe-is-shown-over-the-position-sticky-css-div</w:t>
-        </w:r>
-      </w:hyperlink>
-    </w:p>
-    <w:p/>
-    <w:p>
-      <w:r>
-        <w:t xml:space="preserve">Fake address </w:t>
-      </w:r>
-      <w:r>
-        <w:t xml:space="preserve">and phone number </w:t>
-      </w:r>
-      <w:r>
-        <w:t>generator</w:t>
-      </w:r>
-    </w:p>
-    <w:p>
-      <w:hyperlink r:id="rId18" w:history="1">
-        <w:r>
-          <w:rPr>
-            <w:rStyle w:val="Hyperlink"/>
-          </w:rPr>
-          <w:t>https://www.fakeaddressgenerator.com/World/ca_address_generator</w:t>
-        </w:r>
-      </w:hyperlink>
-    </w:p>
-    <w:p>
-      <w:pPr>
-        <w:rPr>
-          <w:b/>
-          <w:bCs/>
-        </w:rPr>
-      </w:pPr>
-    </w:p>
-    <w:p>
-      <w:pPr>
-        <w:rPr>
-          <w:b/>
-          <w:bCs/>
-        </w:rPr>
-      </w:pPr>
-      <w:r>
-        <w:rPr>
-          <w:b/>
-          <w:bCs/>
-        </w:rPr>
-        <w:t>Images used:</w:t>
-      </w:r>
-    </w:p>
-    <w:p>
-      <w:pPr>
-        <w:rPr>
-          <w:b/>
-          <w:bCs/>
-        </w:rPr>
-      </w:pPr>
-    </w:p>
-    <w:p>
-      <w:r>
-        <w:t>Hamburger menu icon</w:t>
-      </w:r>
-    </w:p>
-    <w:p>
-      <w:hyperlink r:id="rId19" w:history="1">
-        <w:r>
-          <w:rPr>
-            <w:rStyle w:val="Hyperlink"/>
-          </w:rPr>
-          <w:t>https://www.iconfinder.com/icons/134216/hamburger_lines_menu_icon</w:t>
-        </w:r>
-      </w:hyperlink>
-    </w:p>
-    <w:p>
-      <w:pPr>
-        <w:rPr>
-          <w:b/>
-          <w:bCs/>
-        </w:rPr>
-      </w:pPr>
-    </w:p>
-    <w:p>
-      <w:r>
-        <w:t>Invalid</w:t>
-      </w:r>
-      <w:r>
-        <w:t xml:space="preserve"> icon</w:t>
-      </w:r>
-    </w:p>
-    <w:p>
-      <w:hyperlink r:id="rId20" w:history="1">
-        <w:r>
-          <w:rPr>
-            <w:rStyle w:val="Hyperlink"/>
-          </w:rPr>
-          <w:t>https://www.flaticon.com/free-icon/remove_1828843?term=cross&amp;page=1&amp;position=9</w:t>
-        </w:r>
-      </w:hyperlink>
-    </w:p>
-    <w:p/>
-    <w:p>
-      <w:r>
-        <w:t>Valid</w:t>
-      </w:r>
-      <w:r>
-        <w:t xml:space="preserve"> icon</w:t>
-      </w:r>
-    </w:p>
-    <w:p>
-      <w:pPr>
-        <w:rPr>
-          <w:rStyle w:val="Hyperlink"/>
-        </w:rPr>
-      </w:pPr>
-      <w:hyperlink r:id="rId21" w:history="1">
-        <w:r>
-          <w:rPr>
-            <w:rStyle w:val="Hyperlink"/>
-          </w:rPr>
-          <w:t>https://www.flaticon.com/free-icon/check_845646?term=tick&amp;page=1&amp;position=3</w:t>
-        </w:r>
-      </w:hyperlink>
-    </w:p>
-    <w:p>
-      <w:pPr>
-        <w:rPr>
-          <w:rStyle w:val="Hyperlink"/>
-        </w:rPr>
-      </w:pPr>
-    </w:p>
-    <w:p>
-      <w:pPr>
-        <w:rPr>
-          <w:rStyle w:val="Hyperlink"/>
-        </w:rPr>
-      </w:pPr>
-    </w:p>
-    <w:p>
-      <w:pPr>
-        <w:rPr>
-          <w:rStyle w:val="Hyperlink"/>
-        </w:rPr>
-      </w:pPr>
-    </w:p>
-    <w:p>
-      <w:r>
-        <w:t xml:space="preserve">Killer </w:t>
-      </w:r>
-      <w:r>
-        <w:t>W</w:t>
-      </w:r>
-      <w:r>
-        <w:t>hale</w:t>
-      </w:r>
-    </w:p>
-    <w:p>
-      <w:pPr>
-        <w:rPr>
-          <w:rStyle w:val="Hyperlink"/>
-        </w:rPr>
-      </w:pPr>
-      <w:hyperlink r:id="rId22" w:history="1">
-        <w:r>
-          <w:rPr>
-            <w:rStyle w:val="Hyperlink"/>
-          </w:rPr>
-          <w:t>https://pixabay.com/photos/killer-whales-orcas-breaching-1945411/</w:t>
-        </w:r>
-      </w:hyperlink>
-    </w:p>
-    <w:p>
-      <w:pPr>
-        <w:rPr>
-          <w:rStyle w:val="Hyperlink"/>
-        </w:rPr>
-      </w:pPr>
-    </w:p>
+        <w:t>Animal facts</w:t>
+      </w:r>
+      <w:r>
+        <w:rPr>
+          <w:b/>
+          <w:bCs/>
+        </w:rPr>
+        <w:t xml:space="preserve"> references</w:t>
+      </w:r>
+      <w:r>
+        <w:rPr>
+          <w:b/>
+          <w:bCs/>
+        </w:rPr>
+        <w:t>:</w:t>
+      </w:r>
+    </w:p>
+    <w:p>
+      <w:r>
+        <w:t>Tiger Shark</w:t>
+      </w:r>
+    </w:p>
+    <w:p>
+      <w:pPr>
+        <w:rPr>
+          <w:rStyle w:val="Hyperlink"/>
+        </w:rPr>
+      </w:pPr>
+      <w:hyperlink r:id="rId41" w:history="1">
+        <w:r>
+          <w:rPr>
+            <w:rStyle w:val="Hyperlink"/>
+          </w:rPr>
+          <w:t>https://oceana.org/marine-life/sharks-rays/tiger-shark</w:t>
+        </w:r>
+      </w:hyperlink>
+    </w:p>
+    <w:p>
+      <w:pPr>
+        <w:rPr>
+          <w:rStyle w:val="Hyperlink"/>
+        </w:rPr>
+      </w:pPr>
+    </w:p>
+    <w:p>
+      <w:r>
+        <w:t>Killer Whale</w:t>
+      </w:r>
+    </w:p>
+    <w:p>
+      <w:hyperlink r:id="rId42" w:history="1">
+        <w:r>
+          <w:rPr>
+            <w:rStyle w:val="Hyperlink"/>
+          </w:rPr>
+          <w:t>https://oceana.org/marine-life/marine-mammals/orca</w:t>
+        </w:r>
+      </w:hyperlink>
+    </w:p>
+    <w:p/>
+    <w:p>
+      <w:r>
+        <w:t>Piranha</w:t>
+      </w:r>
+    </w:p>
+    <w:p>
+      <w:pPr>
+        <w:rPr>
+          <w:rStyle w:val="Hyperlink"/>
+        </w:rPr>
+      </w:pPr>
+      <w:hyperlink r:id="rId43" w:history="1">
+        <w:r>
+          <w:rPr>
+            <w:rStyle w:val="Hyperlink"/>
+          </w:rPr>
+          <w:t>https://www.britannica.com/animal/piranha-fish</w:t>
+        </w:r>
+      </w:hyperlink>
+    </w:p>
+    <w:p>
+      <w:pPr>
+        <w:rPr>
+          <w:rStyle w:val="Hyperlink"/>
+        </w:rPr>
+      </w:pPr>
+    </w:p>
+    <w:p>
+      <w:r>
+        <w:t>Lionfish</w:t>
+      </w:r>
+    </w:p>
+    <w:p>
+      <w:hyperlink r:id="rId44" w:history="1">
+        <w:r>
+          <w:rPr>
+            <w:rStyle w:val="Hyperlink"/>
+          </w:rPr>
+          <w:t>https://oceanservice.noaa.gov/facts/lionfish-facts.html</w:t>
+        </w:r>
+      </w:hyperlink>
+    </w:p>
+    <w:p/>
+    <w:p>
+      <w:r>
+        <w:t>Mandarinfish</w:t>
+      </w:r>
+    </w:p>
+    <w:p>
+      <w:hyperlink r:id="rId45" w:history="1">
+        <w:r>
+          <w:rPr>
+            <w:rStyle w:val="Hyperlink"/>
+          </w:rPr>
+          <w:t>https://www.georgiaaquarium.org/animal/mandarinfish/</w:t>
+        </w:r>
+      </w:hyperlink>
+    </w:p>
+    <w:p/>
     <w:p>
       <w:r>
         <w:t>Cuttlefish</w:t>
       </w:r>
     </w:p>
     <w:p>
-      <w:hyperlink r:id="rId23" w:history="1">
-        <w:r>
-          <w:rPr>
-            <w:rStyle w:val="Hyperlink"/>
-          </w:rPr>
-          <w:t>https://pixabay.com/photos/cuttlefish-fish-sea-creatures-800340/</w:t>
-        </w:r>
-      </w:hyperlink>
-    </w:p>
-    <w:p/>
-    <w:p>
-      <w:r>
-        <w:t>Tiger</w:t>
-      </w:r>
-      <w:r>
-        <w:t xml:space="preserve"> Shark</w:t>
-      </w:r>
-    </w:p>
-    <w:p>
-      <w:hyperlink r:id="rId24" w:history="1">
-        <w:r>
-          <w:rPr>
-            <w:rStyle w:val="Hyperlink"/>
-          </w:rPr>
-          <w:t>https://unsplash.com/photos/GBDkr3k96DE</w:t>
-        </w:r>
-      </w:hyperlink>
-    </w:p>
-    <w:p/>
-    <w:p>
-      <w:r>
-        <w:t>Lionfish</w:t>
-      </w:r>
-    </w:p>
-    <w:p>
-      <w:hyperlink r:id="rId25" w:history="1">
-        <w:r>
-          <w:rPr>
-            <w:rStyle w:val="Hyperlink"/>
-          </w:rPr>
-          <w:t>https://pixabay.com/photos/lionfish-aquarium-sealife-tropical-711799/</w:t>
-        </w:r>
-      </w:hyperlink>
-    </w:p>
-    <w:p/>
-    <w:p>
-      <w:proofErr w:type="spellStart"/>
-      <w:r>
-        <w:t>Mandarinfish</w:t>
-      </w:r>
-      <w:proofErr w:type="spellEnd"/>
-    </w:p>
-    <w:p>
-      <w:hyperlink r:id="rId26" w:history="1">
-        <w:r>
-          <w:rPr>
-            <w:rStyle w:val="Hyperlink"/>
-          </w:rPr>
-          <w:t>https://unsplash.com/photos/xNpxB9bfLUE</w:t>
-        </w:r>
-      </w:hyperlink>
-    </w:p>
-    <w:p/>
-    <w:p/>
-    <w:p>
-      <w:r>
-        <w:t>Piranha</w:t>
-      </w:r>
-    </w:p>
-    <w:p>
-      <w:hyperlink r:id="rId27" w:history="1">
-        <w:r>
-          <w:rPr>
-            <w:rStyle w:val="Hyperlink"/>
-          </w:rPr>
-          <w:t>https://pixabay.com/photos/piranha-fish-aquarium-animals-262575/</w:t>
-        </w:r>
-      </w:hyperlink>
-    </w:p>
-    <w:p/>
-    <w:p/>
-    <w:p/>
-    <w:p>
-      <w:pPr>
-        <w:rPr>
-          <w:b/>
-          <w:bCs/>
-        </w:rPr>
-      </w:pPr>
-      <w:r>
-        <w:rPr>
-          <w:b/>
-          <w:bCs/>
-        </w:rPr>
-        <w:t>Videos used:</w:t>
-      </w:r>
-    </w:p>
-    <w:p>
-      <w:pPr>
-        <w:rPr>
-          <w:b/>
-          <w:bCs/>
-        </w:rPr>
-      </w:pPr>
-    </w:p>
-    <w:p>
-      <w:r>
-        <w:t xml:space="preserve">Killer </w:t>
-      </w:r>
-      <w:r>
-        <w:t>W</w:t>
-      </w:r>
-      <w:r>
-        <w:t>hale</w:t>
-      </w:r>
-    </w:p>
-    <w:p>
-      <w:hyperlink r:id="rId28" w:history="1">
-        <w:r>
-          <w:rPr>
-            <w:rStyle w:val="Hyperlink"/>
-          </w:rPr>
-          <w:t>https://youtu.be/qPDZZj6By3Y</w:t>
-        </w:r>
-      </w:hyperlink>
-    </w:p>
-    <w:p/>
-    <w:p>
-      <w:r>
-        <w:t>Cuttlefish</w:t>
-      </w:r>
-    </w:p>
-    <w:p>
-      <w:hyperlink r:id="rId29" w:history="1">
-        <w:r>
-          <w:rPr>
-            <w:rStyle w:val="Hyperlink"/>
-          </w:rPr>
-          <w:t>https://youtu.be/AjS2-Ftj_K4</w:t>
-        </w:r>
-      </w:hyperlink>
-    </w:p>
-    <w:p/>
-    <w:p>
-      <w:r>
-        <w:t>Tiger</w:t>
-      </w:r>
-      <w:r>
-        <w:t xml:space="preserve"> Shark</w:t>
-      </w:r>
-    </w:p>
-    <w:p>
-      <w:hyperlink r:id="rId30" w:history="1">
-        <w:r>
-          <w:rPr>
-            <w:rStyle w:val="Hyperlink"/>
-          </w:rPr>
-          <w:t>https://youtu.be/q8fvw3JDMw0</w:t>
-        </w:r>
-      </w:hyperlink>
-    </w:p>
-    <w:p/>
-    <w:p>
-      <w:r>
-        <w:t>Lionfish</w:t>
-      </w:r>
-    </w:p>
-    <w:p>
-      <w:pPr>
-        <w:rPr>
-          <w:rStyle w:val="Hyperlink"/>
-        </w:rPr>
-      </w:pPr>
-      <w:hyperlink r:id="rId31" w:history="1">
-        <w:r>
-          <w:rPr>
-            <w:rStyle w:val="Hyperlink"/>
-          </w:rPr>
-          <w:t>https://youtu.be/XqGhsMhZtF0</w:t>
-        </w:r>
-      </w:hyperlink>
-    </w:p>
-    <w:p>
-      <w:pPr>
-        <w:rPr>
-          <w:rStyle w:val="Hyperlink"/>
-        </w:rPr>
-      </w:pPr>
-    </w:p>
-    <w:p>
-      <w:proofErr w:type="spellStart"/>
-      <w:r>
-        <w:t>Mandarinfish</w:t>
-      </w:r>
-      <w:proofErr w:type="spellEnd"/>
-    </w:p>
-    <w:p>
-      <w:hyperlink r:id="rId32" w:history="1">
-        <w:r>
-          <w:rPr>
-            <w:rStyle w:val="Hyperlink"/>
-          </w:rPr>
-          <w:t>https://youtu.be/KivINH0ka_A</w:t>
-        </w:r>
-      </w:hyperlink>
-    </w:p>
-    <w:p/>
-    <w:p>
-      <w:r>
-        <w:t>Piranha</w:t>
-      </w:r>
-    </w:p>
-    <w:p>
-      <w:hyperlink r:id="rId33" w:history="1">
-        <w:r>
-          <w:rPr>
-            <w:rStyle w:val="Hyperlink"/>
-          </w:rPr>
-          <w:t>https://youtu.be/fSqbqDhDYZo</w:t>
-        </w:r>
-      </w:hyperlink>
-    </w:p>
-    <w:p/>
-    <w:p/>
-    <w:p>
-      <w:pPr>
-        <w:rPr>
-          <w:b/>
-          <w:bCs/>
-        </w:rPr>
-      </w:pPr>
-      <w:r>
-        <w:rPr>
-          <w:b/>
-          <w:bCs/>
-        </w:rPr>
-        <w:t>Audio used:</w:t>
-      </w:r>
-    </w:p>
-    <w:p>
-      <w:r>
-        <w:t>Ocean waves sound</w:t>
-      </w:r>
-    </w:p>
-    <w:p>
-      <w:hyperlink r:id="rId34" w:history="1">
-        <w:r>
-          <w:rPr>
-            <w:rStyle w:val="Hyperlink"/>
-          </w:rPr>
-          <w:t>http://soundbible.com/338-Beach-Waves.html</w:t>
-        </w:r>
-      </w:hyperlink>
-    </w:p>
-    <w:p/>
-    <w:p/>
-    <w:p>
-      <w:pPr>
-        <w:rPr>
-          <w:b/>
-          <w:bCs/>
-        </w:rPr>
-      </w:pPr>
-      <w:r>
-        <w:rPr>
-          <w:b/>
-          <w:bCs/>
-        </w:rPr>
-        <w:t>Animal facts</w:t>
-      </w:r>
-      <w:r>
-        <w:rPr>
-          <w:b/>
-          <w:bCs/>
-        </w:rPr>
-        <w:t xml:space="preserve"> references</w:t>
-      </w:r>
-      <w:r>
-        <w:rPr>
-          <w:b/>
-          <w:bCs/>
-        </w:rPr>
-        <w:t>:</w:t>
-      </w:r>
-    </w:p>
-    <w:p>
-      <w:r>
-        <w:t>Tiger Shark</w:t>
-      </w:r>
-    </w:p>
-    <w:p>
-      <w:pPr>
-        <w:rPr>
-          <w:rStyle w:val="Hyperlink"/>
-        </w:rPr>
-      </w:pPr>
-      <w:hyperlink r:id="rId35" w:history="1">
-        <w:r>
-          <w:rPr>
-            <w:rStyle w:val="Hyperlink"/>
-          </w:rPr>
-          <w:t>https://oceana.org/marine-life/sharks-rays/tiger-shark</w:t>
-        </w:r>
-      </w:hyperlink>
-    </w:p>
-    <w:p>
-      <w:pPr>
-        <w:rPr>
-          <w:rStyle w:val="Hyperlink"/>
-        </w:rPr>
-      </w:pPr>
-    </w:p>
-    <w:p>
-      <w:r>
-        <w:t>Killer Whale</w:t>
-      </w:r>
-    </w:p>
-    <w:p>
-      <w:hyperlink r:id="rId36" w:history="1">
-        <w:r>
-          <w:rPr>
-            <w:rStyle w:val="Hyperlink"/>
-          </w:rPr>
-          <w:t>https://oceana.org/marine-life/marine-mammals/orca</w:t>
-        </w:r>
-      </w:hyperlink>
-    </w:p>
-    <w:p/>
-    <w:p>
-      <w:r>
-        <w:t>Piranha</w:t>
-      </w:r>
-    </w:p>
-    <w:p>
-      <w:pPr>
-        <w:rPr>
-          <w:rStyle w:val="Hyperlink"/>
-        </w:rPr>
-      </w:pPr>
-      <w:hyperlink r:id="rId37" w:history="1">
-        <w:r>
-          <w:rPr>
-            <w:rStyle w:val="Hyperlink"/>
-          </w:rPr>
-          <w:t>https://www.britannica.com/animal/piranha-fish</w:t>
-        </w:r>
-      </w:hyperlink>
-    </w:p>
-    <w:p>
-      <w:pPr>
-        <w:rPr>
-          <w:rStyle w:val="Hyperlink"/>
-        </w:rPr>
-      </w:pPr>
-    </w:p>
-    <w:p>
-      <w:r>
-        <w:t>Lionfish</w:t>
-      </w:r>
-    </w:p>
-    <w:p>
-      <w:hyperlink r:id="rId38" w:history="1">
-        <w:r>
-          <w:rPr>
-            <w:rStyle w:val="Hyperlink"/>
-          </w:rPr>
-          <w:t>https://oceanservice.noaa.gov/facts/lionfish-facts.html</w:t>
-        </w:r>
-      </w:hyperlink>
-    </w:p>
-    <w:p/>
-    <w:p>
-      <w:proofErr w:type="spellStart"/>
-      <w:r>
-        <w:t>Mandarinfish</w:t>
-      </w:r>
-      <w:proofErr w:type="spellEnd"/>
-    </w:p>
-    <w:p>
-      <w:hyperlink r:id="rId39" w:history="1">
-        <w:r>
-          <w:rPr>
-            <w:rStyle w:val="Hyperlink"/>
-          </w:rPr>
-          <w:t>https://www.georgiaaquarium.org/animal/mandarinfish/</w:t>
-        </w:r>
-      </w:hyperlink>
-    </w:p>
-    <w:p/>
-    <w:p>
-      <w:r>
-        <w:lastRenderedPageBreak/>
-        <w:t>Cuttlefish</w:t>
-      </w:r>
-    </w:p>
-    <w:p>
-      <w:hyperlink r:id="rId40" w:history="1">
+      <w:hyperlink r:id="rId46" w:history="1">
         <w:r>
           <w:rPr>
             <w:rStyle w:val="Hyperlink"/>
@@ -1614,12 +1721,6 @@
 </file>
 
 <file path=customXml/item1.xml><?xml version="1.0" encoding="utf-8"?>
-<p:properties xmlns:p="http://schemas.microsoft.com/office/2006/metadata/properties" xmlns:xsi="http://www.w3.org/2001/XMLSchema-instance" xmlns:pc="http://schemas.microsoft.com/office/infopath/2007/PartnerControls">
-  <documentManagement/>
-</p:properties>
-</file>
-
-<file path=customXml/item2.xml><?xml version="1.0" encoding="utf-8"?>
 <ct:contentTypeSchema xmlns:ct="http://schemas.microsoft.com/office/2006/metadata/contentType" xmlns:ma="http://schemas.microsoft.com/office/2006/metadata/properties/metaAttributes" ct:_="" ma:_="" ma:contentTypeName="Document" ma:contentTypeID="0x010100D7E0C9B05756CE4787E68372457448D5" ma:contentTypeVersion="9" ma:contentTypeDescription="Create a new document." ma:contentTypeScope="" ma:versionID="f8e52ebd6732dd6d192b6bbf6db11420">
   <xsd:schema xmlns:xsd="http://www.w3.org/2001/XMLSchema" xmlns:xs="http://www.w3.org/2001/XMLSchema" xmlns:p="http://schemas.microsoft.com/office/2006/metadata/properties" xmlns:ns3="5c9af351-faa1-47d7-8666-24245ef0eb73" targetNamespace="http://schemas.microsoft.com/office/2006/metadata/properties" ma:root="true" ma:fieldsID="6e7af3f43a0b4a1be9d03e535f3aa986" ns3:_="">
     <xsd:import namespace="5c9af351-faa1-47d7-8666-24245ef0eb73"/>
@@ -1797,6 +1898,12 @@
 </ct:contentTypeSchema>
 </file>
 
+<file path=customXml/item2.xml><?xml version="1.0" encoding="utf-8"?>
+<p:properties xmlns:p="http://schemas.microsoft.com/office/2006/metadata/properties" xmlns:xsi="http://www.w3.org/2001/XMLSchema-instance" xmlns:pc="http://schemas.microsoft.com/office/infopath/2007/PartnerControls">
+  <documentManagement/>
+</p:properties>
+</file>
+
 <file path=customXml/item3.xml><?xml version="1.0" encoding="utf-8"?>
 <?mso-contentType ?>
 <FormTemplates xmlns="http://schemas.microsoft.com/sharepoint/v3/contenttype/forms">
@@ -1807,15 +1914,6 @@
 </file>
 
 <file path=customXml/itemProps1.xml><?xml version="1.0" encoding="utf-8"?>
-<ds:datastoreItem xmlns:ds="http://schemas.openxmlformats.org/officeDocument/2006/customXml" ds:itemID="{4585EF85-BB2D-4434-B029-1FC6C6AD3642}">
-  <ds:schemaRefs>
-    <ds:schemaRef ds:uri="http://schemas.microsoft.com/office/2006/metadata/properties"/>
-    <ds:schemaRef ds:uri="http://schemas.microsoft.com/office/infopath/2007/PartnerControls"/>
-  </ds:schemaRefs>
-</ds:datastoreItem>
-</file>
-
-<file path=customXml/itemProps2.xml><?xml version="1.0" encoding="utf-8"?>
 <ds:datastoreItem xmlns:ds="http://schemas.openxmlformats.org/officeDocument/2006/customXml" ds:itemID="{EA2D175D-DC39-4978-9BAF-9E202A490EBA}">
   <ds:schemaRefs>
     <ds:schemaRef ds:uri="http://schemas.microsoft.com/office/2006/metadata/contentType"/>
@@ -1833,6 +1931,15 @@
 </ds:datastoreItem>
 </file>
 
+<file path=customXml/itemProps2.xml><?xml version="1.0" encoding="utf-8"?>
+<ds:datastoreItem xmlns:ds="http://schemas.openxmlformats.org/officeDocument/2006/customXml" ds:itemID="{4585EF85-BB2D-4434-B029-1FC6C6AD3642}">
+  <ds:schemaRefs>
+    <ds:schemaRef ds:uri="http://schemas.microsoft.com/office/2006/metadata/properties"/>
+    <ds:schemaRef ds:uri="http://schemas.microsoft.com/office/infopath/2007/PartnerControls"/>
+  </ds:schemaRefs>
+</ds:datastoreItem>
+</file>
+
 <file path=customXml/itemProps3.xml><?xml version="1.0" encoding="utf-8"?>
 <ds:datastoreItem xmlns:ds="http://schemas.openxmlformats.org/officeDocument/2006/customXml" ds:itemID="{3EFCF658-672B-4D62-ADAA-776623E65E64}">
   <ds:schemaRefs>

</xml_diff>

<commit_message>
implement js clock and date for all headers, random address image using js for contact page; fix bugs
</commit_message>
<xml_diff>
--- a/doc/Project_PVo20809.docx
+++ b/doc/Project_PVo20809.docx
@@ -408,6 +408,76 @@
       </w:pPr>
     </w:p>
     <w:p>
+      <w:r>
+        <w:t xml:space="preserve">Display </w:t>
+      </w:r>
+      <w:r>
+        <w:t>clock</w:t>
+      </w:r>
+    </w:p>
+    <w:p>
+      <w:hyperlink r:id="rId23" w:history="1">
+        <w:r>
+          <w:rPr>
+            <w:rStyle w:val="Hyperlink"/>
+          </w:rPr>
+          <w:t>https://www.w3schools.com/js/tryit.asp?filename=tryjs_timing_clock</w:t>
+        </w:r>
+      </w:hyperlink>
+    </w:p>
+    <w:p>
+      <w:pPr>
+        <w:rPr>
+          <w:b/>
+          <w:bCs/>
+        </w:rPr>
+      </w:pPr>
+    </w:p>
+    <w:p>
+      <w:r>
+        <w:t>Display and format</w:t>
+      </w:r>
+      <w:r>
+        <w:t xml:space="preserve"> current date</w:t>
+      </w:r>
+    </w:p>
+    <w:p>
+      <w:hyperlink r:id="rId24" w:history="1">
+        <w:r>
+          <w:rPr>
+            <w:rStyle w:val="Hyperlink"/>
+          </w:rPr>
+          <w:t>https://stackoverflow.com/questions/3552461/how-to-format-a-javascript-date</w:t>
+        </w:r>
+      </w:hyperlink>
+    </w:p>
+    <w:p/>
+    <w:p/>
+    <w:p>
+      <w:r>
+        <w:lastRenderedPageBreak/>
+        <w:t xml:space="preserve">Random </w:t>
+      </w:r>
+      <w:r>
+        <w:t>value</w:t>
+      </w:r>
+      <w:r>
+        <w:t xml:space="preserve"> in an array</w:t>
+      </w:r>
+    </w:p>
+    <w:p>
+      <w:hyperlink r:id="rId25" w:history="1">
+        <w:r>
+          <w:rPr>
+            <w:rStyle w:val="Hyperlink"/>
+          </w:rPr>
+          <w:t>https://stackoverflow.com/questions/4550505/getting-a-random-value-from-a-javascript-array</w:t>
+        </w:r>
+      </w:hyperlink>
+    </w:p>
+    <w:p/>
+    <w:p/>
+    <w:p>
       <w:pPr>
         <w:rPr>
           <w:b/>
@@ -436,7 +506,7 @@
       </w:r>
     </w:p>
     <w:p>
-      <w:hyperlink r:id="rId23" w:history="1">
+      <w:hyperlink r:id="rId26" w:history="1">
         <w:r>
           <w:rPr>
             <w:rStyle w:val="Hyperlink"/>
@@ -462,7 +532,7 @@
       </w:r>
     </w:p>
     <w:p>
-      <w:hyperlink r:id="rId24" w:history="1">
+      <w:hyperlink r:id="rId27" w:history="1">
         <w:r>
           <w:rPr>
             <w:rStyle w:val="Hyperlink"/>
@@ -486,7 +556,7 @@
           <w:rStyle w:val="Hyperlink"/>
         </w:rPr>
       </w:pPr>
-      <w:hyperlink r:id="rId25" w:history="1">
+      <w:hyperlink r:id="rId28" w:history="1">
         <w:r>
           <w:rPr>
             <w:rStyle w:val="Hyperlink"/>
@@ -508,7 +578,7 @@
       </w:r>
     </w:p>
     <w:p>
-      <w:hyperlink r:id="rId26" w:history="1">
+      <w:hyperlink r:id="rId29" w:history="1">
         <w:r>
           <w:rPr>
             <w:rStyle w:val="Hyperlink"/>
@@ -530,7 +600,7 @@
       </w:r>
     </w:p>
     <w:p>
-      <w:hyperlink r:id="rId27" w:history="1">
+      <w:hyperlink r:id="rId30" w:history="1">
         <w:r>
           <w:rPr>
             <w:rStyle w:val="Hyperlink"/>
@@ -564,7 +634,7 @@
           <w:rStyle w:val="Hyperlink"/>
         </w:rPr>
       </w:pPr>
-      <w:hyperlink r:id="rId28" w:history="1">
+      <w:hyperlink r:id="rId31" w:history="1">
         <w:r>
           <w:rPr>
             <w:rStyle w:val="Hyperlink"/>
@@ -586,7 +656,7 @@
       </w:r>
     </w:p>
     <w:p>
-      <w:hyperlink r:id="rId29" w:history="1">
+      <w:hyperlink r:id="rId32" w:history="1">
         <w:r>
           <w:rPr>
             <w:rStyle w:val="Hyperlink"/>
@@ -605,7 +675,7 @@
       </w:r>
     </w:p>
     <w:p>
-      <w:hyperlink r:id="rId30" w:history="1">
+      <w:hyperlink r:id="rId33" w:history="1">
         <w:r>
           <w:rPr>
             <w:rStyle w:val="Hyperlink"/>
@@ -621,7 +691,7 @@
       </w:r>
     </w:p>
     <w:p>
-      <w:hyperlink r:id="rId31" w:history="1">
+      <w:hyperlink r:id="rId34" w:history="1">
         <w:r>
           <w:rPr>
             <w:rStyle w:val="Hyperlink"/>
@@ -632,12 +702,14 @@
     </w:p>
     <w:p/>
     <w:p>
+      <w:proofErr w:type="spellStart"/>
       <w:r>
         <w:t>Mandarinfish</w:t>
       </w:r>
-    </w:p>
-    <w:p>
-      <w:hyperlink r:id="rId32" w:history="1">
+      <w:proofErr w:type="spellEnd"/>
+    </w:p>
+    <w:p>
+      <w:hyperlink r:id="rId35" w:history="1">
         <w:r>
           <w:rPr>
             <w:rStyle w:val="Hyperlink"/>
@@ -654,7 +726,7 @@
       </w:r>
     </w:p>
     <w:p>
-      <w:hyperlink r:id="rId33" w:history="1">
+      <w:hyperlink r:id="rId36" w:history="1">
         <w:r>
           <w:rPr>
             <w:rStyle w:val="Hyperlink"/>
@@ -701,7 +773,7 @@
       </w:r>
     </w:p>
     <w:p>
-      <w:hyperlink r:id="rId34" w:history="1">
+      <w:hyperlink r:id="rId37" w:history="1">
         <w:r>
           <w:rPr>
             <w:rStyle w:val="Hyperlink"/>
@@ -717,7 +789,7 @@
       </w:r>
     </w:p>
     <w:p>
-      <w:hyperlink r:id="rId35" w:history="1">
+      <w:hyperlink r:id="rId38" w:history="1">
         <w:r>
           <w:rPr>
             <w:rStyle w:val="Hyperlink"/>
@@ -736,7 +808,7 @@
       </w:r>
     </w:p>
     <w:p>
-      <w:hyperlink r:id="rId36" w:history="1">
+      <w:hyperlink r:id="rId39" w:history="1">
         <w:r>
           <w:rPr>
             <w:rStyle w:val="Hyperlink"/>
@@ -757,7 +829,7 @@
           <w:rStyle w:val="Hyperlink"/>
         </w:rPr>
       </w:pPr>
-      <w:hyperlink r:id="rId37" w:history="1">
+      <w:hyperlink r:id="rId40" w:history="1">
         <w:r>
           <w:rPr>
             <w:rStyle w:val="Hyperlink"/>
@@ -774,12 +846,14 @@
       </w:pPr>
     </w:p>
     <w:p>
+      <w:proofErr w:type="spellStart"/>
       <w:r>
         <w:t>Mandarinfish</w:t>
       </w:r>
-    </w:p>
-    <w:p>
-      <w:hyperlink r:id="rId38" w:history="1">
+      <w:proofErr w:type="spellEnd"/>
+    </w:p>
+    <w:p>
+      <w:hyperlink r:id="rId41" w:history="1">
         <w:r>
           <w:rPr>
             <w:rStyle w:val="Hyperlink"/>
@@ -795,7 +869,7 @@
       </w:r>
     </w:p>
     <w:p>
-      <w:hyperlink r:id="rId39" w:history="1">
+      <w:hyperlink r:id="rId42" w:history="1">
         <w:r>
           <w:rPr>
             <w:rStyle w:val="Hyperlink"/>
@@ -827,7 +901,7 @@
       </w:r>
     </w:p>
     <w:p>
-      <w:hyperlink r:id="rId40" w:history="1">
+      <w:hyperlink r:id="rId43" w:history="1">
         <w:r>
           <w:rPr>
             <w:rStyle w:val="Hyperlink"/>
@@ -850,7 +924,6 @@
           <w:b/>
           <w:bCs/>
         </w:rPr>
-        <w:lastRenderedPageBreak/>
         <w:t>Animal facts</w:t>
       </w:r>
       <w:r>
@@ -879,7 +952,7 @@
           <w:rStyle w:val="Hyperlink"/>
         </w:rPr>
       </w:pPr>
-      <w:hyperlink r:id="rId41" w:history="1">
+      <w:hyperlink r:id="rId44" w:history="1">
         <w:r>
           <w:rPr>
             <w:rStyle w:val="Hyperlink"/>
@@ -901,7 +974,7 @@
       </w:r>
     </w:p>
     <w:p>
-      <w:hyperlink r:id="rId42" w:history="1">
+      <w:hyperlink r:id="rId45" w:history="1">
         <w:r>
           <w:rPr>
             <w:rStyle w:val="Hyperlink"/>
@@ -922,7 +995,7 @@
           <w:rStyle w:val="Hyperlink"/>
         </w:rPr>
       </w:pPr>
-      <w:hyperlink r:id="rId43" w:history="1">
+      <w:hyperlink r:id="rId46" w:history="1">
         <w:r>
           <w:rPr>
             <w:rStyle w:val="Hyperlink"/>
@@ -944,7 +1017,7 @@
       </w:r>
     </w:p>
     <w:p>
-      <w:hyperlink r:id="rId44" w:history="1">
+      <w:hyperlink r:id="rId47" w:history="1">
         <w:r>
           <w:rPr>
             <w:rStyle w:val="Hyperlink"/>
@@ -955,12 +1028,14 @@
     </w:p>
     <w:p/>
     <w:p>
+      <w:proofErr w:type="spellStart"/>
       <w:r>
         <w:t>Mandarinfish</w:t>
       </w:r>
-    </w:p>
-    <w:p>
-      <w:hyperlink r:id="rId45" w:history="1">
+      <w:proofErr w:type="spellEnd"/>
+    </w:p>
+    <w:p>
+      <w:hyperlink r:id="rId48" w:history="1">
         <w:r>
           <w:rPr>
             <w:rStyle w:val="Hyperlink"/>
@@ -976,7 +1051,7 @@
       </w:r>
     </w:p>
     <w:p>
-      <w:hyperlink r:id="rId46" w:history="1">
+      <w:hyperlink r:id="rId49" w:history="1">
         <w:r>
           <w:rPr>
             <w:rStyle w:val="Hyperlink"/>
@@ -1721,6 +1796,12 @@
 </file>
 
 <file path=customXml/item1.xml><?xml version="1.0" encoding="utf-8"?>
+<p:properties xmlns:p="http://schemas.microsoft.com/office/2006/metadata/properties" xmlns:xsi="http://www.w3.org/2001/XMLSchema-instance" xmlns:pc="http://schemas.microsoft.com/office/infopath/2007/PartnerControls">
+  <documentManagement/>
+</p:properties>
+</file>
+
+<file path=customXml/item2.xml><?xml version="1.0" encoding="utf-8"?>
 <ct:contentTypeSchema xmlns:ct="http://schemas.microsoft.com/office/2006/metadata/contentType" xmlns:ma="http://schemas.microsoft.com/office/2006/metadata/properties/metaAttributes" ct:_="" ma:_="" ma:contentTypeName="Document" ma:contentTypeID="0x010100D7E0C9B05756CE4787E68372457448D5" ma:contentTypeVersion="9" ma:contentTypeDescription="Create a new document." ma:contentTypeScope="" ma:versionID="f8e52ebd6732dd6d192b6bbf6db11420">
   <xsd:schema xmlns:xsd="http://www.w3.org/2001/XMLSchema" xmlns:xs="http://www.w3.org/2001/XMLSchema" xmlns:p="http://schemas.microsoft.com/office/2006/metadata/properties" xmlns:ns3="5c9af351-faa1-47d7-8666-24245ef0eb73" targetNamespace="http://schemas.microsoft.com/office/2006/metadata/properties" ma:root="true" ma:fieldsID="6e7af3f43a0b4a1be9d03e535f3aa986" ns3:_="">
     <xsd:import namespace="5c9af351-faa1-47d7-8666-24245ef0eb73"/>
@@ -1898,12 +1979,6 @@
 </ct:contentTypeSchema>
 </file>
 
-<file path=customXml/item2.xml><?xml version="1.0" encoding="utf-8"?>
-<p:properties xmlns:p="http://schemas.microsoft.com/office/2006/metadata/properties" xmlns:xsi="http://www.w3.org/2001/XMLSchema-instance" xmlns:pc="http://schemas.microsoft.com/office/infopath/2007/PartnerControls">
-  <documentManagement/>
-</p:properties>
-</file>
-
 <file path=customXml/item3.xml><?xml version="1.0" encoding="utf-8"?>
 <?mso-contentType ?>
 <FormTemplates xmlns="http://schemas.microsoft.com/sharepoint/v3/contenttype/forms">
@@ -1914,6 +1989,15 @@
 </file>
 
 <file path=customXml/itemProps1.xml><?xml version="1.0" encoding="utf-8"?>
+<ds:datastoreItem xmlns:ds="http://schemas.openxmlformats.org/officeDocument/2006/customXml" ds:itemID="{4585EF85-BB2D-4434-B029-1FC6C6AD3642}">
+  <ds:schemaRefs>
+    <ds:schemaRef ds:uri="http://schemas.microsoft.com/office/2006/metadata/properties"/>
+    <ds:schemaRef ds:uri="http://schemas.microsoft.com/office/infopath/2007/PartnerControls"/>
+  </ds:schemaRefs>
+</ds:datastoreItem>
+</file>
+
+<file path=customXml/itemProps2.xml><?xml version="1.0" encoding="utf-8"?>
 <ds:datastoreItem xmlns:ds="http://schemas.openxmlformats.org/officeDocument/2006/customXml" ds:itemID="{EA2D175D-DC39-4978-9BAF-9E202A490EBA}">
   <ds:schemaRefs>
     <ds:schemaRef ds:uri="http://schemas.microsoft.com/office/2006/metadata/contentType"/>
@@ -1931,15 +2015,6 @@
 </ds:datastoreItem>
 </file>
 
-<file path=customXml/itemProps2.xml><?xml version="1.0" encoding="utf-8"?>
-<ds:datastoreItem xmlns:ds="http://schemas.openxmlformats.org/officeDocument/2006/customXml" ds:itemID="{4585EF85-BB2D-4434-B029-1FC6C6AD3642}">
-  <ds:schemaRefs>
-    <ds:schemaRef ds:uri="http://schemas.microsoft.com/office/2006/metadata/properties"/>
-    <ds:schemaRef ds:uri="http://schemas.microsoft.com/office/infopath/2007/PartnerControls"/>
-  </ds:schemaRefs>
-</ds:datastoreItem>
-</file>
-
 <file path=customXml/itemProps3.xml><?xml version="1.0" encoding="utf-8"?>
 <ds:datastoreItem xmlns:ds="http://schemas.openxmlformats.org/officeDocument/2006/customXml" ds:itemID="{3EFCF658-672B-4D62-ADAA-776623E65E64}">
   <ds:schemaRefs>

</xml_diff>

<commit_message>
add comments, write documentation
</commit_message>
<xml_diff>
--- a/doc/Project_PVo20809.docx
+++ b/doc/Project_PVo20809.docx
@@ -2,25 +2,2353 @@
 <file path=word/document.xml><?xml version="1.0" encoding="utf-8"?>
 <w:document xmlns:wpc="http://schemas.microsoft.com/office/word/2010/wordprocessingCanvas" xmlns:cx="http://schemas.microsoft.com/office/drawing/2014/chartex" xmlns:cx1="http://schemas.microsoft.com/office/drawing/2015/9/8/chartex" xmlns:cx2="http://schemas.microsoft.com/office/drawing/2015/10/21/chartex" xmlns:cx3="http://schemas.microsoft.com/office/drawing/2016/5/9/chartex" xmlns:cx4="http://schemas.microsoft.com/office/drawing/2016/5/10/chartex" xmlns:cx5="http://schemas.microsoft.com/office/drawing/2016/5/11/chartex" xmlns:cx6="http://schemas.microsoft.com/office/drawing/2016/5/12/chartex" xmlns:cx7="http://schemas.microsoft.com/office/drawing/2016/5/13/chartex" xmlns:cx8="http://schemas.microsoft.com/office/drawing/2016/5/14/chartex" xmlns:mc="http://schemas.openxmlformats.org/markup-compatibility/2006" xmlns:aink="http://schemas.microsoft.com/office/drawing/2016/ink" xmlns:am3d="http://schemas.microsoft.com/office/drawing/2017/model3d" xmlns:o="urn:schemas-microsoft-com:office:office" xmlns:r="http://schemas.openxmlformats.org/officeDocument/2006/relationships" xmlns:m="http://schemas.openxmlformats.org/officeDocument/2006/math" xmlns:v="urn:schemas-microsoft-com:vml" xmlns:wp14="http://schemas.microsoft.com/office/word/2010/wordprocessingDrawing" xmlns:wp="http://schemas.openxmlformats.org/drawingml/2006/wordprocessingDrawing" xmlns:w10="urn:schemas-microsoft-com:office:word" xmlns:w="http://schemas.openxmlformats.org/wordprocessingml/2006/main" xmlns:w14="http://schemas.microsoft.com/office/word/2010/wordml" xmlns:w15="http://schemas.microsoft.com/office/word/2012/wordml" xmlns:w16cex="http://schemas.microsoft.com/office/word/2018/wordml/cex" xmlns:w16cid="http://schemas.microsoft.com/office/word/2016/wordml/cid" xmlns:w16="http://schemas.microsoft.com/office/word/2018/wordml" xmlns:w16se="http://schemas.microsoft.com/office/word/2015/wordml/symex" xmlns:wpg="http://schemas.microsoft.com/office/word/2010/wordprocessingGroup" xmlns:wpi="http://schemas.microsoft.com/office/word/2010/wordprocessingInk" xmlns:wne="http://schemas.microsoft.com/office/word/2006/wordml" xmlns:wps="http://schemas.microsoft.com/office/word/2010/wordprocessingShape" mc:Ignorable="w14 w15 w16se w16cid w16 w16cex wp14">
   <w:body>
-    <w:p>
-      <w:pPr>
-        <w:rPr>
+    <w:sdt>
+      <w:sdtPr>
+        <w:rPr>
+          <w:color w:val="4472C4" w:themeColor="accent1"/>
+        </w:rPr>
+        <w:id w:val="-791593347"/>
+        <w:docPartObj>
+          <w:docPartGallery w:val="Cover Pages"/>
+          <w:docPartUnique/>
+        </w:docPartObj>
+      </w:sdtPr>
+      <w:sdtEndPr>
+        <w:rPr>
+          <w:rFonts w:asciiTheme="majorHAnsi" w:eastAsiaTheme="majorEastAsia" w:hAnsiTheme="majorHAnsi" w:cstheme="majorBidi"/>
+          <w:caps/>
+          <w:sz w:val="72"/>
+          <w:szCs w:val="72"/>
+        </w:rPr>
+      </w:sdtEndPr>
+      <w:sdtContent>
+        <w:p>
+          <w:pPr>
+            <w:pStyle w:val="NoSpacing"/>
+            <w:spacing w:before="1540" w:after="240"/>
+            <w:jc w:val="center"/>
+            <w:rPr>
+              <w:color w:val="4472C4" w:themeColor="accent1"/>
+            </w:rPr>
+          </w:pPr>
+          <w:r>
+            <w:rPr>
+              <w:noProof/>
+              <w:color w:val="4472C4" w:themeColor="accent1"/>
+            </w:rPr>
+            <w:drawing>
+              <wp:inline distT="0" distB="0" distL="0" distR="0" wp14:anchorId="4026B618" wp14:editId="28248432">
+                <wp:extent cx="1417320" cy="750898"/>
+                <wp:effectExtent l="0" t="0" r="0" b="0"/>
+                <wp:docPr id="143" name="Picture 143"/>
+                <wp:cNvGraphicFramePr>
+                  <a:graphicFrameLocks xmlns:a="http://schemas.openxmlformats.org/drawingml/2006/main" noChangeAspect="1"/>
+                </wp:cNvGraphicFramePr>
+                <a:graphic xmlns:a="http://schemas.openxmlformats.org/drawingml/2006/main">
+                  <a:graphicData uri="http://schemas.openxmlformats.org/drawingml/2006/picture">
+                    <pic:pic xmlns:pic="http://schemas.openxmlformats.org/drawingml/2006/picture">
+                      <pic:nvPicPr>
+                        <pic:cNvPr id="3" name="t55.png"/>
+                        <pic:cNvPicPr/>
+                      </pic:nvPicPr>
+                      <pic:blipFill>
+                        <a:blip r:embed="rId11" cstate="print">
+                          <a:duotone>
+                            <a:schemeClr val="accent1">
+                              <a:shade val="45000"/>
+                              <a:satMod val="135000"/>
+                            </a:schemeClr>
+                            <a:prstClr val="white"/>
+                          </a:duotone>
+                          <a:extLst>
+                            <a:ext uri="{28A0092B-C50C-407E-A947-70E740481C1C}">
+                              <a14:useLocalDpi xmlns:a14="http://schemas.microsoft.com/office/drawing/2010/main" val="0"/>
+                            </a:ext>
+                          </a:extLst>
+                        </a:blip>
+                        <a:stretch>
+                          <a:fillRect/>
+                        </a:stretch>
+                      </pic:blipFill>
+                      <pic:spPr>
+                        <a:xfrm>
+                          <a:off x="0" y="0"/>
+                          <a:ext cx="1417320" cy="750898"/>
+                        </a:xfrm>
+                        <a:prstGeom prst="rect">
+                          <a:avLst/>
+                        </a:prstGeom>
+                        <a:noFill/>
+                        <a:ln>
+                          <a:noFill/>
+                        </a:ln>
+                      </pic:spPr>
+                    </pic:pic>
+                  </a:graphicData>
+                </a:graphic>
+              </wp:inline>
+            </w:drawing>
+          </w:r>
+        </w:p>
+        <w:sdt>
+          <w:sdtPr>
+            <w:rPr>
+              <w:rFonts w:ascii="Times New Roman" w:hAnsi="Times New Roman" w:cs="Times New Roman"/>
+              <w:color w:val="4472C4" w:themeColor="accent1"/>
+              <w:sz w:val="72"/>
+              <w:szCs w:val="72"/>
+            </w:rPr>
+            <w:alias w:val="Title"/>
+            <w:tag w:val=""/>
+            <w:id w:val="1735040861"/>
+            <w:placeholder>
+              <w:docPart w:val="B430F5BA5B974D87A5A55F90E055F590"/>
+            </w:placeholder>
+            <w:dataBinding w:prefixMappings="xmlns:ns0='http://purl.org/dc/elements/1.1/' xmlns:ns1='http://schemas.openxmlformats.org/package/2006/metadata/core-properties' " w:xpath="/ns1:coreProperties[1]/ns0:title[1]" w:storeItemID="{6C3C8BC8-F283-45AE-878A-BAB7291924A1}"/>
+            <w:text/>
+          </w:sdtPr>
+          <w:sdtContent>
+            <w:p>
+              <w:pPr>
+                <w:pStyle w:val="NoSpacing"/>
+                <w:pBdr>
+                  <w:top w:val="single" w:sz="6" w:space="6" w:color="4472C4" w:themeColor="accent1"/>
+                  <w:bottom w:val="single" w:sz="6" w:space="6" w:color="4472C4" w:themeColor="accent1"/>
+                </w:pBdr>
+                <w:spacing w:after="240"/>
+                <w:jc w:val="center"/>
+                <w:rPr>
+                  <w:rFonts w:asciiTheme="majorHAnsi" w:eastAsiaTheme="majorEastAsia" w:hAnsiTheme="majorHAnsi" w:cstheme="majorBidi"/>
+                  <w:caps/>
+                  <w:color w:val="4472C4" w:themeColor="accent1"/>
+                  <w:sz w:val="72"/>
+                  <w:szCs w:val="72"/>
+                </w:rPr>
+              </w:pPr>
+              <w:r>
+                <w:rPr>
+                  <w:rFonts w:ascii="Times New Roman" w:hAnsi="Times New Roman" w:cs="Times New Roman"/>
+                  <w:color w:val="4472C4" w:themeColor="accent1"/>
+                  <w:sz w:val="72"/>
+                  <w:szCs w:val="72"/>
+                </w:rPr>
+                <w:t>My little aquarium</w:t>
+              </w:r>
+            </w:p>
+          </w:sdtContent>
+        </w:sdt>
+        <w:sdt>
+          <w:sdtPr>
+            <w:rPr>
+              <w:rFonts w:ascii="Times New Roman" w:hAnsi="Times New Roman" w:cs="Times New Roman"/>
+              <w:color w:val="4472C4" w:themeColor="accent1"/>
+              <w:sz w:val="40"/>
+              <w:szCs w:val="40"/>
+            </w:rPr>
+            <w:alias w:val="Subtitle"/>
+            <w:tag w:val=""/>
+            <w:id w:val="328029620"/>
+            <w:placeholder>
+              <w:docPart w:val="5D71BA37B45544C8935A993C65B96080"/>
+            </w:placeholder>
+            <w:dataBinding w:prefixMappings="xmlns:ns0='http://purl.org/dc/elements/1.1/' xmlns:ns1='http://schemas.openxmlformats.org/package/2006/metadata/core-properties' " w:xpath="/ns1:coreProperties[1]/ns0:subject[1]" w:storeItemID="{6C3C8BC8-F283-45AE-878A-BAB7291924A1}"/>
+            <w:text/>
+          </w:sdtPr>
+          <w:sdtContent>
+            <w:p>
+              <w:pPr>
+                <w:pStyle w:val="NoSpacing"/>
+                <w:jc w:val="center"/>
+                <w:rPr>
+                  <w:color w:val="4472C4" w:themeColor="accent1"/>
+                  <w:sz w:val="40"/>
+                  <w:szCs w:val="40"/>
+                </w:rPr>
+              </w:pPr>
+              <w:r>
+                <w:rPr>
+                  <w:rFonts w:ascii="Times New Roman" w:hAnsi="Times New Roman" w:cs="Times New Roman"/>
+                  <w:color w:val="4472C4" w:themeColor="accent1"/>
+                  <w:sz w:val="40"/>
+                  <w:szCs w:val="40"/>
+                </w:rPr>
+                <w:t xml:space="preserve">CSIS 1280 Final </w:t>
+              </w:r>
+              <w:r>
+                <w:rPr>
+                  <w:rFonts w:ascii="Times New Roman" w:hAnsi="Times New Roman" w:cs="Times New Roman"/>
+                  <w:color w:val="4472C4" w:themeColor="accent1"/>
+                  <w:sz w:val="40"/>
+                  <w:szCs w:val="40"/>
+                </w:rPr>
+                <w:t>P</w:t>
+              </w:r>
+              <w:r>
+                <w:rPr>
+                  <w:rFonts w:ascii="Times New Roman" w:hAnsi="Times New Roman" w:cs="Times New Roman"/>
+                  <w:color w:val="4472C4" w:themeColor="accent1"/>
+                  <w:sz w:val="40"/>
+                  <w:szCs w:val="40"/>
+                </w:rPr>
+                <w:t>roject</w:t>
+              </w:r>
+            </w:p>
+          </w:sdtContent>
+        </w:sdt>
+        <w:p>
+          <w:pPr>
+            <w:pStyle w:val="NoSpacing"/>
+            <w:spacing w:before="480"/>
+            <w:jc w:val="center"/>
+            <w:rPr>
+              <w:color w:val="4472C4" w:themeColor="accent1"/>
+            </w:rPr>
+          </w:pPr>
+          <w:r>
+            <w:rPr>
+              <w:noProof/>
+              <w:color w:val="4472C4" w:themeColor="accent1"/>
+            </w:rPr>
+            <w:drawing>
+              <wp:inline distT="0" distB="0" distL="0" distR="0" wp14:anchorId="698114EF" wp14:editId="0A32DE95">
+                <wp:extent cx="758952" cy="478932"/>
+                <wp:effectExtent l="0" t="0" r="3175" b="0"/>
+                <wp:docPr id="144" name="Picture 144"/>
+                <wp:cNvGraphicFramePr>
+                  <a:graphicFrameLocks xmlns:a="http://schemas.openxmlformats.org/drawingml/2006/main" noChangeAspect="1"/>
+                </wp:cNvGraphicFramePr>
+                <a:graphic xmlns:a="http://schemas.openxmlformats.org/drawingml/2006/main">
+                  <a:graphicData uri="http://schemas.openxmlformats.org/drawingml/2006/picture">
+                    <pic:pic xmlns:pic="http://schemas.openxmlformats.org/drawingml/2006/picture">
+                      <pic:nvPicPr>
+                        <pic:cNvPr id="9" name="roco bottom.png"/>
+                        <pic:cNvPicPr/>
+                      </pic:nvPicPr>
+                      <pic:blipFill>
+                        <a:blip r:embed="rId12" cstate="print">
+                          <a:duotone>
+                            <a:schemeClr val="accent1">
+                              <a:shade val="45000"/>
+                              <a:satMod val="135000"/>
+                            </a:schemeClr>
+                            <a:prstClr val="white"/>
+                          </a:duotone>
+                          <a:extLst>
+                            <a:ext uri="{28A0092B-C50C-407E-A947-70E740481C1C}">
+                              <a14:useLocalDpi xmlns:a14="http://schemas.microsoft.com/office/drawing/2010/main" val="0"/>
+                            </a:ext>
+                          </a:extLst>
+                        </a:blip>
+                        <a:stretch>
+                          <a:fillRect/>
+                        </a:stretch>
+                      </pic:blipFill>
+                      <pic:spPr>
+                        <a:xfrm>
+                          <a:off x="0" y="0"/>
+                          <a:ext cx="758952" cy="478932"/>
+                        </a:xfrm>
+                        <a:prstGeom prst="rect">
+                          <a:avLst/>
+                        </a:prstGeom>
+                      </pic:spPr>
+                    </pic:pic>
+                  </a:graphicData>
+                </a:graphic>
+              </wp:inline>
+            </w:drawing>
+          </w:r>
+        </w:p>
+        <w:p>
+          <w:pPr>
+            <w:rPr>
+              <w:rFonts w:asciiTheme="majorHAnsi" w:eastAsiaTheme="majorEastAsia" w:hAnsiTheme="majorHAnsi" w:cstheme="majorBidi"/>
+              <w:caps/>
+              <w:color w:val="4472C4" w:themeColor="accent1"/>
+              <w:sz w:val="72"/>
+              <w:szCs w:val="72"/>
+            </w:rPr>
+          </w:pPr>
+        </w:p>
+        <w:p>
+          <w:pPr>
+            <w:jc w:val="center"/>
+            <w:rPr>
+              <w:sz w:val="52"/>
+              <w:szCs w:val="52"/>
+            </w:rPr>
+          </w:pPr>
+          <w:r>
+            <w:rPr>
+              <w:sz w:val="52"/>
+              <w:szCs w:val="52"/>
+            </w:rPr>
+            <w:t>Student</w:t>
+          </w:r>
+          <w:r>
+            <w:rPr>
+              <w:sz w:val="52"/>
+              <w:szCs w:val="52"/>
+            </w:rPr>
+            <w:t>: Phan Vo</w:t>
+          </w:r>
+        </w:p>
+        <w:p>
+          <w:pPr>
+            <w:jc w:val="center"/>
+            <w:rPr>
+              <w:sz w:val="52"/>
+              <w:szCs w:val="52"/>
+            </w:rPr>
+          </w:pPr>
+          <w:r>
+            <w:rPr>
+              <w:sz w:val="52"/>
+              <w:szCs w:val="52"/>
+            </w:rPr>
+            <w:t>Student ID: 300320809</w:t>
+          </w:r>
+        </w:p>
+        <w:p>
+          <w:pPr>
+            <w:jc w:val="center"/>
+            <w:rPr>
+              <w:sz w:val="48"/>
+              <w:szCs w:val="48"/>
+            </w:rPr>
+          </w:pPr>
+          <w:r>
+            <w:rPr>
+              <w:sz w:val="48"/>
+              <w:szCs w:val="48"/>
+            </w:rPr>
+            <w:t xml:space="preserve">Course: </w:t>
+          </w:r>
+          <w:r>
+            <w:rPr>
+              <w:sz w:val="48"/>
+              <w:szCs w:val="48"/>
+            </w:rPr>
+            <w:t>CSIS-1280-001_23124_202020 Multimedia Web Development</w:t>
+          </w:r>
+        </w:p>
+        <w:p>
+          <w:pPr>
+            <w:jc w:val="center"/>
+            <w:rPr>
+              <w:sz w:val="48"/>
+              <w:szCs w:val="48"/>
+            </w:rPr>
+          </w:pPr>
+          <w:r>
+            <w:rPr>
+              <w:sz w:val="48"/>
+              <w:szCs w:val="48"/>
+            </w:rPr>
+            <w:t xml:space="preserve">Instructor: Bambang </w:t>
+          </w:r>
+          <w:proofErr w:type="spellStart"/>
+          <w:r>
+            <w:rPr>
+              <w:sz w:val="48"/>
+              <w:szCs w:val="48"/>
+            </w:rPr>
+            <w:t>Sarif</w:t>
+          </w:r>
+          <w:proofErr w:type="spellEnd"/>
+        </w:p>
+        <w:p>
+          <w:pPr>
+            <w:rPr>
+              <w:rFonts w:asciiTheme="majorHAnsi" w:eastAsiaTheme="majorEastAsia" w:hAnsiTheme="majorHAnsi" w:cstheme="majorBidi"/>
+              <w:caps/>
+              <w:color w:val="4472C4" w:themeColor="accent1"/>
+              <w:sz w:val="72"/>
+              <w:szCs w:val="72"/>
+            </w:rPr>
+          </w:pPr>
+          <w:r>
+            <w:rPr>
+              <w:rFonts w:asciiTheme="majorHAnsi" w:eastAsiaTheme="majorEastAsia" w:hAnsiTheme="majorHAnsi" w:cstheme="majorBidi"/>
+              <w:caps/>
+              <w:color w:val="4472C4" w:themeColor="accent1"/>
+              <w:sz w:val="72"/>
+              <w:szCs w:val="72"/>
+            </w:rPr>
+            <w:br w:type="page"/>
+          </w:r>
+        </w:p>
+      </w:sdtContent>
+    </w:sdt>
+    <w:sdt>
+      <w:sdtPr>
+        <w:id w:val="-1245021864"/>
+        <w:docPartObj>
+          <w:docPartGallery w:val="Table of Contents"/>
+          <w:docPartUnique/>
+        </w:docPartObj>
+      </w:sdtPr>
+      <w:sdtEndPr>
+        <w:rPr>
+          <w:rFonts w:asciiTheme="minorHAnsi" w:eastAsiaTheme="minorHAnsi" w:hAnsiTheme="minorHAnsi" w:cstheme="minorBidi"/>
           <w:b/>
           <w:bCs/>
-        </w:rPr>
-      </w:pPr>
-      <w:r>
+          <w:noProof/>
+          <w:color w:val="auto"/>
+          <w:sz w:val="22"/>
+          <w:szCs w:val="22"/>
+        </w:rPr>
+      </w:sdtEndPr>
+      <w:sdtContent>
+        <w:p>
+          <w:pPr>
+            <w:pStyle w:val="TOCHeading"/>
+          </w:pPr>
+          <w:r>
+            <w:t>Contents</w:t>
+          </w:r>
+        </w:p>
+        <w:p>
+          <w:pPr>
+            <w:pStyle w:val="TOC1"/>
+            <w:tabs>
+              <w:tab w:val="right" w:leader="dot" w:pos="9350"/>
+            </w:tabs>
+            <w:rPr>
+              <w:rFonts w:eastAsiaTheme="minorEastAsia"/>
+              <w:noProof/>
+            </w:rPr>
+          </w:pPr>
+          <w:r>
+            <w:fldChar w:fldCharType="begin"/>
+          </w:r>
+          <w:r>
+            <w:instrText xml:space="preserve"> TOC \o "1-3" \h \z \u </w:instrText>
+          </w:r>
+          <w:r>
+            <w:fldChar w:fldCharType="separate"/>
+          </w:r>
+          <w:hyperlink w:anchor="_Toc45044660" w:history="1">
+            <w:r>
+              <w:rPr>
+                <w:rStyle w:val="Hyperlink"/>
+                <w:rFonts w:cstheme="majorHAnsi"/>
+                <w:b/>
+                <w:bCs/>
+                <w:noProof/>
+              </w:rPr>
+              <w:t>Introduction</w:t>
+            </w:r>
+            <w:r>
+              <w:rPr>
+                <w:noProof/>
+                <w:webHidden/>
+              </w:rPr>
+              <w:tab/>
+            </w:r>
+            <w:r>
+              <w:rPr>
+                <w:noProof/>
+                <w:webHidden/>
+              </w:rPr>
+              <w:fldChar w:fldCharType="begin"/>
+            </w:r>
+            <w:r>
+              <w:rPr>
+                <w:noProof/>
+                <w:webHidden/>
+              </w:rPr>
+              <w:instrText xml:space="preserve"> PAGEREF _Toc45044660 \h </w:instrText>
+            </w:r>
+            <w:r>
+              <w:rPr>
+                <w:noProof/>
+                <w:webHidden/>
+              </w:rPr>
+            </w:r>
+            <w:r>
+              <w:rPr>
+                <w:noProof/>
+                <w:webHidden/>
+              </w:rPr>
+              <w:fldChar w:fldCharType="separate"/>
+            </w:r>
+            <w:r>
+              <w:rPr>
+                <w:noProof/>
+                <w:webHidden/>
+              </w:rPr>
+              <w:t>2</w:t>
+            </w:r>
+            <w:r>
+              <w:rPr>
+                <w:noProof/>
+                <w:webHidden/>
+              </w:rPr>
+              <w:fldChar w:fldCharType="end"/>
+            </w:r>
+          </w:hyperlink>
+        </w:p>
+        <w:p>
+          <w:pPr>
+            <w:pStyle w:val="TOC1"/>
+            <w:tabs>
+              <w:tab w:val="right" w:leader="dot" w:pos="9350"/>
+            </w:tabs>
+            <w:rPr>
+              <w:rFonts w:eastAsiaTheme="minorEastAsia"/>
+              <w:noProof/>
+            </w:rPr>
+          </w:pPr>
+          <w:hyperlink w:anchor="_Toc45044661" w:history="1">
+            <w:r>
+              <w:rPr>
+                <w:rStyle w:val="Hyperlink"/>
+                <w:rFonts w:cstheme="majorHAnsi"/>
+                <w:b/>
+                <w:bCs/>
+                <w:noProof/>
+              </w:rPr>
+              <w:t>Website organization</w:t>
+            </w:r>
+            <w:r>
+              <w:rPr>
+                <w:noProof/>
+                <w:webHidden/>
+              </w:rPr>
+              <w:tab/>
+            </w:r>
+            <w:r>
+              <w:rPr>
+                <w:noProof/>
+                <w:webHidden/>
+              </w:rPr>
+              <w:fldChar w:fldCharType="begin"/>
+            </w:r>
+            <w:r>
+              <w:rPr>
+                <w:noProof/>
+                <w:webHidden/>
+              </w:rPr>
+              <w:instrText xml:space="preserve"> PAGEREF _Toc45044661 \h </w:instrText>
+            </w:r>
+            <w:r>
+              <w:rPr>
+                <w:noProof/>
+                <w:webHidden/>
+              </w:rPr>
+            </w:r>
+            <w:r>
+              <w:rPr>
+                <w:noProof/>
+                <w:webHidden/>
+              </w:rPr>
+              <w:fldChar w:fldCharType="separate"/>
+            </w:r>
+            <w:r>
+              <w:rPr>
+                <w:noProof/>
+                <w:webHidden/>
+              </w:rPr>
+              <w:t>2</w:t>
+            </w:r>
+            <w:r>
+              <w:rPr>
+                <w:noProof/>
+                <w:webHidden/>
+              </w:rPr>
+              <w:fldChar w:fldCharType="end"/>
+            </w:r>
+          </w:hyperlink>
+        </w:p>
+        <w:p>
+          <w:pPr>
+            <w:pStyle w:val="TOC1"/>
+            <w:tabs>
+              <w:tab w:val="right" w:leader="dot" w:pos="9350"/>
+            </w:tabs>
+            <w:rPr>
+              <w:rFonts w:eastAsiaTheme="minorEastAsia"/>
+              <w:noProof/>
+            </w:rPr>
+          </w:pPr>
+          <w:hyperlink w:anchor="_Toc45044662" w:history="1">
+            <w:r>
+              <w:rPr>
+                <w:rStyle w:val="Hyperlink"/>
+                <w:b/>
+                <w:bCs/>
+                <w:noProof/>
+              </w:rPr>
+              <w:t>Website layout documentation</w:t>
+            </w:r>
+            <w:r>
+              <w:rPr>
+                <w:noProof/>
+                <w:webHidden/>
+              </w:rPr>
+              <w:tab/>
+            </w:r>
+            <w:r>
+              <w:rPr>
+                <w:noProof/>
+                <w:webHidden/>
+              </w:rPr>
+              <w:fldChar w:fldCharType="begin"/>
+            </w:r>
+            <w:r>
+              <w:rPr>
+                <w:noProof/>
+                <w:webHidden/>
+              </w:rPr>
+              <w:instrText xml:space="preserve"> PAGEREF _Toc45044662 \h </w:instrText>
+            </w:r>
+            <w:r>
+              <w:rPr>
+                <w:noProof/>
+                <w:webHidden/>
+              </w:rPr>
+            </w:r>
+            <w:r>
+              <w:rPr>
+                <w:noProof/>
+                <w:webHidden/>
+              </w:rPr>
+              <w:fldChar w:fldCharType="separate"/>
+            </w:r>
+            <w:r>
+              <w:rPr>
+                <w:noProof/>
+                <w:webHidden/>
+              </w:rPr>
+              <w:t>2</w:t>
+            </w:r>
+            <w:r>
+              <w:rPr>
+                <w:noProof/>
+                <w:webHidden/>
+              </w:rPr>
+              <w:fldChar w:fldCharType="end"/>
+            </w:r>
+          </w:hyperlink>
+        </w:p>
+        <w:p>
+          <w:pPr>
+            <w:pStyle w:val="TOC1"/>
+            <w:tabs>
+              <w:tab w:val="right" w:leader="dot" w:pos="9350"/>
+            </w:tabs>
+            <w:rPr>
+              <w:rFonts w:eastAsiaTheme="minorEastAsia"/>
+              <w:noProof/>
+            </w:rPr>
+          </w:pPr>
+          <w:hyperlink w:anchor="_Toc45044663" w:history="1">
+            <w:r>
+              <w:rPr>
+                <w:rStyle w:val="Hyperlink"/>
+                <w:b/>
+                <w:bCs/>
+                <w:noProof/>
+              </w:rPr>
+              <w:t>Highlight</w:t>
+            </w:r>
+            <w:r>
+              <w:rPr>
+                <w:noProof/>
+                <w:webHidden/>
+              </w:rPr>
+              <w:tab/>
+            </w:r>
+            <w:r>
+              <w:rPr>
+                <w:noProof/>
+                <w:webHidden/>
+              </w:rPr>
+              <w:fldChar w:fldCharType="begin"/>
+            </w:r>
+            <w:r>
+              <w:rPr>
+                <w:noProof/>
+                <w:webHidden/>
+              </w:rPr>
+              <w:instrText xml:space="preserve"> PAGEREF _Toc45044663 \h </w:instrText>
+            </w:r>
+            <w:r>
+              <w:rPr>
+                <w:noProof/>
+                <w:webHidden/>
+              </w:rPr>
+            </w:r>
+            <w:r>
+              <w:rPr>
+                <w:noProof/>
+                <w:webHidden/>
+              </w:rPr>
+              <w:fldChar w:fldCharType="separate"/>
+            </w:r>
+            <w:r>
+              <w:rPr>
+                <w:noProof/>
+                <w:webHidden/>
+              </w:rPr>
+              <w:t>2</w:t>
+            </w:r>
+            <w:r>
+              <w:rPr>
+                <w:noProof/>
+                <w:webHidden/>
+              </w:rPr>
+              <w:fldChar w:fldCharType="end"/>
+            </w:r>
+          </w:hyperlink>
+        </w:p>
+        <w:p>
+          <w:pPr>
+            <w:pStyle w:val="TOC1"/>
+            <w:tabs>
+              <w:tab w:val="right" w:leader="dot" w:pos="9350"/>
+            </w:tabs>
+            <w:rPr>
+              <w:rFonts w:eastAsiaTheme="minorEastAsia"/>
+              <w:noProof/>
+            </w:rPr>
+          </w:pPr>
+          <w:hyperlink w:anchor="_Toc45044664" w:history="1">
+            <w:r>
+              <w:rPr>
+                <w:rStyle w:val="Hyperlink"/>
+                <w:b/>
+                <w:bCs/>
+                <w:noProof/>
+              </w:rPr>
+              <w:t>Content declaration</w:t>
+            </w:r>
+            <w:r>
+              <w:rPr>
+                <w:noProof/>
+                <w:webHidden/>
+              </w:rPr>
+              <w:tab/>
+            </w:r>
+            <w:r>
+              <w:rPr>
+                <w:noProof/>
+                <w:webHidden/>
+              </w:rPr>
+              <w:fldChar w:fldCharType="begin"/>
+            </w:r>
+            <w:r>
+              <w:rPr>
+                <w:noProof/>
+                <w:webHidden/>
+              </w:rPr>
+              <w:instrText xml:space="preserve"> PAGEREF _Toc45044664 \h </w:instrText>
+            </w:r>
+            <w:r>
+              <w:rPr>
+                <w:noProof/>
+                <w:webHidden/>
+              </w:rPr>
+            </w:r>
+            <w:r>
+              <w:rPr>
+                <w:noProof/>
+                <w:webHidden/>
+              </w:rPr>
+              <w:fldChar w:fldCharType="separate"/>
+            </w:r>
+            <w:r>
+              <w:rPr>
+                <w:noProof/>
+                <w:webHidden/>
+              </w:rPr>
+              <w:t>2</w:t>
+            </w:r>
+            <w:r>
+              <w:rPr>
+                <w:noProof/>
+                <w:webHidden/>
+              </w:rPr>
+              <w:fldChar w:fldCharType="end"/>
+            </w:r>
+          </w:hyperlink>
+        </w:p>
+        <w:p>
+          <w:pPr>
+            <w:pStyle w:val="TOC1"/>
+            <w:tabs>
+              <w:tab w:val="right" w:leader="dot" w:pos="9350"/>
+            </w:tabs>
+            <w:rPr>
+              <w:rFonts w:eastAsiaTheme="minorEastAsia"/>
+              <w:noProof/>
+            </w:rPr>
+          </w:pPr>
+          <w:hyperlink w:anchor="_Toc45044665" w:history="1">
+            <w:r>
+              <w:rPr>
+                <w:rStyle w:val="Hyperlink"/>
+                <w:b/>
+                <w:bCs/>
+                <w:noProof/>
+              </w:rPr>
+              <w:t>References</w:t>
+            </w:r>
+            <w:r>
+              <w:rPr>
+                <w:noProof/>
+                <w:webHidden/>
+              </w:rPr>
+              <w:tab/>
+            </w:r>
+            <w:r>
+              <w:rPr>
+                <w:noProof/>
+                <w:webHidden/>
+              </w:rPr>
+              <w:fldChar w:fldCharType="begin"/>
+            </w:r>
+            <w:r>
+              <w:rPr>
+                <w:noProof/>
+                <w:webHidden/>
+              </w:rPr>
+              <w:instrText xml:space="preserve"> PAGEREF _Toc45044665 \h </w:instrText>
+            </w:r>
+            <w:r>
+              <w:rPr>
+                <w:noProof/>
+                <w:webHidden/>
+              </w:rPr>
+            </w:r>
+            <w:r>
+              <w:rPr>
+                <w:noProof/>
+                <w:webHidden/>
+              </w:rPr>
+              <w:fldChar w:fldCharType="separate"/>
+            </w:r>
+            <w:r>
+              <w:rPr>
+                <w:noProof/>
+                <w:webHidden/>
+              </w:rPr>
+              <w:t>2</w:t>
+            </w:r>
+            <w:r>
+              <w:rPr>
+                <w:noProof/>
+                <w:webHidden/>
+              </w:rPr>
+              <w:fldChar w:fldCharType="end"/>
+            </w:r>
+          </w:hyperlink>
+        </w:p>
+        <w:p>
+          <w:r>
+            <w:rPr>
+              <w:b/>
+              <w:bCs/>
+              <w:noProof/>
+            </w:rPr>
+            <w:fldChar w:fldCharType="end"/>
+          </w:r>
+        </w:p>
+      </w:sdtContent>
+    </w:sdt>
+    <w:p>
+      <w:pPr>
         <w:rPr>
           <w:b/>
           <w:bCs/>
         </w:rPr>
-        <w:t>Techniques r</w:t>
-      </w:r>
+      </w:pPr>
       <w:r>
         <w:rPr>
           <w:b/>
           <w:bCs/>
         </w:rPr>
+        <w:br w:type="page"/>
+      </w:r>
+    </w:p>
+    <w:p>
+      <w:pPr>
+        <w:pStyle w:val="Heading1"/>
+        <w:rPr>
+          <w:rFonts w:cstheme="majorHAnsi"/>
+          <w:b/>
+          <w:bCs/>
+        </w:rPr>
+      </w:pPr>
+      <w:bookmarkStart w:id="0" w:name="_Toc45044660"/>
+      <w:r>
+        <w:rPr>
+          <w:rFonts w:cstheme="majorHAnsi"/>
+          <w:b/>
+          <w:bCs/>
+        </w:rPr>
+        <w:lastRenderedPageBreak/>
+        <w:t>Introduction</w:t>
+      </w:r>
+      <w:bookmarkEnd w:id="0"/>
+    </w:p>
+    <w:p>
+      <w:pPr>
+        <w:rPr>
+          <w:sz w:val="24"/>
+          <w:szCs w:val="24"/>
+        </w:rPr>
+      </w:pPr>
+      <w:r>
+        <w:rPr>
+          <w:sz w:val="24"/>
+          <w:szCs w:val="24"/>
+        </w:rPr>
+        <w:t>For</w:t>
+      </w:r>
+      <w:r>
+        <w:rPr>
+          <w:sz w:val="24"/>
+          <w:szCs w:val="24"/>
+        </w:rPr>
+        <w:t xml:space="preserve"> th</w:t>
+      </w:r>
+      <w:r>
+        <w:rPr>
+          <w:sz w:val="24"/>
+          <w:szCs w:val="24"/>
+        </w:rPr>
+        <w:t xml:space="preserve">e final project, I want to take this chance to express my enthusiasm in developing </w:t>
+      </w:r>
+      <w:r>
+        <w:rPr>
+          <w:sz w:val="24"/>
+          <w:szCs w:val="24"/>
+        </w:rPr>
+        <w:t xml:space="preserve">a website </w:t>
+      </w:r>
+      <w:r>
+        <w:rPr>
+          <w:sz w:val="24"/>
+          <w:szCs w:val="24"/>
+        </w:rPr>
+        <w:t>with</w:t>
+      </w:r>
+      <w:r>
+        <w:rPr>
+          <w:sz w:val="24"/>
+          <w:szCs w:val="24"/>
+        </w:rPr>
+        <w:t xml:space="preserve"> the marine life theme.</w:t>
+      </w:r>
+      <w:r>
+        <w:rPr>
+          <w:sz w:val="24"/>
+          <w:szCs w:val="24"/>
+        </w:rPr>
+        <w:t xml:space="preserve"> </w:t>
+      </w:r>
+      <w:r>
+        <w:rPr>
+          <w:sz w:val="24"/>
+          <w:szCs w:val="24"/>
+        </w:rPr>
+        <w:t xml:space="preserve">Inspired by the </w:t>
+      </w:r>
+      <w:r>
+        <w:rPr>
+          <w:sz w:val="24"/>
+          <w:szCs w:val="24"/>
+        </w:rPr>
+        <w:t xml:space="preserve">charming ocean with several beautiful species, </w:t>
+      </w:r>
+      <w:r>
+        <w:rPr>
+          <w:sz w:val="24"/>
+          <w:szCs w:val="24"/>
+        </w:rPr>
+        <w:t xml:space="preserve">I </w:t>
+      </w:r>
+      <w:r>
+        <w:rPr>
+          <w:sz w:val="24"/>
+          <w:szCs w:val="24"/>
+        </w:rPr>
+        <w:t xml:space="preserve">love to research their interesting facts </w:t>
+      </w:r>
+      <w:r>
+        <w:rPr>
+          <w:sz w:val="24"/>
+          <w:szCs w:val="24"/>
+        </w:rPr>
+        <w:t xml:space="preserve">such as how they </w:t>
+      </w:r>
+      <w:r>
+        <w:rPr>
+          <w:sz w:val="24"/>
+          <w:szCs w:val="24"/>
+        </w:rPr>
+        <w:t>survive</w:t>
+      </w:r>
+      <w:r>
+        <w:rPr>
+          <w:sz w:val="24"/>
+          <w:szCs w:val="24"/>
+        </w:rPr>
+        <w:t xml:space="preserve"> in the deep blue sea</w:t>
+      </w:r>
+      <w:r>
+        <w:rPr>
+          <w:sz w:val="24"/>
+          <w:szCs w:val="24"/>
+        </w:rPr>
+        <w:t xml:space="preserve"> (e.g. </w:t>
+      </w:r>
+      <w:r>
+        <w:rPr>
+          <w:sz w:val="24"/>
+          <w:szCs w:val="24"/>
+        </w:rPr>
+        <w:t xml:space="preserve">as a </w:t>
+      </w:r>
+      <w:r>
+        <w:rPr>
+          <w:sz w:val="24"/>
+          <w:szCs w:val="24"/>
+        </w:rPr>
+        <w:t xml:space="preserve">predator or </w:t>
+      </w:r>
+      <w:r>
+        <w:rPr>
+          <w:sz w:val="24"/>
+          <w:szCs w:val="24"/>
+        </w:rPr>
+        <w:t xml:space="preserve">a </w:t>
+      </w:r>
+      <w:r>
+        <w:rPr>
+          <w:sz w:val="24"/>
+          <w:szCs w:val="24"/>
+        </w:rPr>
+        <w:t>prey)</w:t>
+      </w:r>
+      <w:r>
+        <w:rPr>
+          <w:sz w:val="24"/>
+          <w:szCs w:val="24"/>
+        </w:rPr>
+        <w:t xml:space="preserve"> and </w:t>
+      </w:r>
+      <w:r>
+        <w:rPr>
+          <w:sz w:val="24"/>
+          <w:szCs w:val="24"/>
+        </w:rPr>
+        <w:t>what their behaviors</w:t>
+      </w:r>
+      <w:r>
+        <w:rPr>
+          <w:sz w:val="24"/>
+          <w:szCs w:val="24"/>
+        </w:rPr>
+        <w:t xml:space="preserve"> are when hunting or escaping</w:t>
+      </w:r>
+      <w:r>
+        <w:rPr>
+          <w:sz w:val="24"/>
+          <w:szCs w:val="24"/>
+        </w:rPr>
+        <w:t xml:space="preserve"> dangers</w:t>
+      </w:r>
+      <w:r>
+        <w:rPr>
+          <w:sz w:val="24"/>
+          <w:szCs w:val="24"/>
+        </w:rPr>
+        <w:t xml:space="preserve"> (e.g. aggressive or passive).</w:t>
+      </w:r>
+      <w:r>
+        <w:rPr>
+          <w:sz w:val="24"/>
+          <w:szCs w:val="24"/>
+        </w:rPr>
+        <w:t xml:space="preserve"> </w:t>
+      </w:r>
+      <w:r>
+        <w:rPr>
+          <w:sz w:val="24"/>
+          <w:szCs w:val="24"/>
+        </w:rPr>
+        <w:t>They</w:t>
+      </w:r>
+      <w:r>
+        <w:rPr>
+          <w:sz w:val="24"/>
+          <w:szCs w:val="24"/>
+        </w:rPr>
+        <w:t xml:space="preserve"> are </w:t>
+      </w:r>
+      <w:r>
+        <w:rPr>
+          <w:sz w:val="24"/>
+          <w:szCs w:val="24"/>
+        </w:rPr>
+        <w:t xml:space="preserve">just a few examples that I want to </w:t>
+      </w:r>
+      <w:r>
+        <w:rPr>
+          <w:sz w:val="24"/>
+          <w:szCs w:val="24"/>
+        </w:rPr>
+        <w:t>share</w:t>
+      </w:r>
+      <w:r>
+        <w:rPr>
+          <w:sz w:val="24"/>
+          <w:szCs w:val="24"/>
+        </w:rPr>
+        <w:t xml:space="preserve"> </w:t>
+      </w:r>
+      <w:r>
+        <w:rPr>
+          <w:sz w:val="24"/>
+          <w:szCs w:val="24"/>
+        </w:rPr>
+        <w:t>on</w:t>
+      </w:r>
+      <w:r>
+        <w:rPr>
+          <w:sz w:val="24"/>
+          <w:szCs w:val="24"/>
+        </w:rPr>
+        <w:t xml:space="preserve"> the website</w:t>
+      </w:r>
+      <w:r>
+        <w:rPr>
+          <w:sz w:val="24"/>
+          <w:szCs w:val="24"/>
+        </w:rPr>
+        <w:t xml:space="preserve"> currently</w:t>
+      </w:r>
+      <w:r>
+        <w:rPr>
+          <w:sz w:val="24"/>
+          <w:szCs w:val="24"/>
+        </w:rPr>
+        <w:t>.</w:t>
+      </w:r>
+      <w:r>
+        <w:rPr>
+          <w:sz w:val="24"/>
+          <w:szCs w:val="24"/>
+        </w:rPr>
+        <w:t xml:space="preserve"> </w:t>
+      </w:r>
+      <w:r>
+        <w:rPr>
+          <w:sz w:val="24"/>
+          <w:szCs w:val="24"/>
+        </w:rPr>
+        <w:t xml:space="preserve">With the probability of extending in the future, I want to make my website a </w:t>
+      </w:r>
+      <w:r>
+        <w:rPr>
+          <w:sz w:val="24"/>
+          <w:szCs w:val="24"/>
+        </w:rPr>
+        <w:t xml:space="preserve">fun place to </w:t>
+      </w:r>
+      <w:r>
+        <w:rPr>
+          <w:sz w:val="24"/>
+          <w:szCs w:val="24"/>
+        </w:rPr>
+        <w:t>learn</w:t>
+      </w:r>
+      <w:r>
+        <w:rPr>
+          <w:sz w:val="24"/>
+          <w:szCs w:val="24"/>
+        </w:rPr>
+        <w:t xml:space="preserve"> </w:t>
+      </w:r>
+      <w:r>
+        <w:rPr>
+          <w:sz w:val="24"/>
+          <w:szCs w:val="24"/>
+        </w:rPr>
+        <w:t>new</w:t>
+      </w:r>
+      <w:r>
+        <w:rPr>
+          <w:sz w:val="24"/>
+          <w:szCs w:val="24"/>
+        </w:rPr>
+        <w:t xml:space="preserve"> knowledge </w:t>
+      </w:r>
+      <w:r>
+        <w:rPr>
+          <w:sz w:val="24"/>
+          <w:szCs w:val="24"/>
+        </w:rPr>
+        <w:t>and support</w:t>
+      </w:r>
+      <w:r>
+        <w:rPr>
+          <w:sz w:val="24"/>
+          <w:szCs w:val="24"/>
+        </w:rPr>
+        <w:t xml:space="preserve"> </w:t>
+      </w:r>
+      <w:r>
+        <w:rPr>
+          <w:sz w:val="24"/>
+          <w:szCs w:val="24"/>
+        </w:rPr>
+        <w:t xml:space="preserve">marine </w:t>
+      </w:r>
+      <w:r>
+        <w:rPr>
+          <w:sz w:val="24"/>
+          <w:szCs w:val="24"/>
+        </w:rPr>
+        <w:t xml:space="preserve">life </w:t>
+      </w:r>
+      <w:r>
+        <w:rPr>
+          <w:sz w:val="24"/>
+          <w:szCs w:val="24"/>
+        </w:rPr>
+        <w:t>communit</w:t>
+      </w:r>
+      <w:r>
+        <w:rPr>
+          <w:sz w:val="24"/>
+          <w:szCs w:val="24"/>
+        </w:rPr>
+        <w:t>y</w:t>
+      </w:r>
+      <w:r>
+        <w:rPr>
+          <w:sz w:val="24"/>
+          <w:szCs w:val="24"/>
+        </w:rPr>
+        <w:t>.</w:t>
+      </w:r>
+    </w:p>
+    <w:p>
+      <w:pPr>
+        <w:rPr>
+          <w:sz w:val="24"/>
+          <w:szCs w:val="24"/>
+        </w:rPr>
+      </w:pPr>
+    </w:p>
+    <w:p>
+      <w:pPr>
+        <w:pStyle w:val="Heading1"/>
+        <w:rPr>
+          <w:rFonts w:cstheme="majorHAnsi"/>
+          <w:b/>
+          <w:bCs/>
+        </w:rPr>
+      </w:pPr>
+      <w:bookmarkStart w:id="1" w:name="_Toc45044661"/>
+      <w:r>
+        <w:rPr>
+          <w:rFonts w:cstheme="majorHAnsi"/>
+          <w:b/>
+          <w:bCs/>
+        </w:rPr>
+        <w:t>Website organization</w:t>
+      </w:r>
+      <w:bookmarkEnd w:id="1"/>
+    </w:p>
+    <w:p>
+      <w:pPr>
+        <w:rPr>
+          <w:sz w:val="24"/>
+          <w:szCs w:val="24"/>
+        </w:rPr>
+      </w:pPr>
+      <w:r>
+        <w:rPr>
+          <w:sz w:val="24"/>
+          <w:szCs w:val="24"/>
+        </w:rPr>
+        <w:t xml:space="preserve">Thanks to the knowledge and research skills I gain through the course, I </w:t>
+      </w:r>
+      <w:r>
+        <w:rPr>
+          <w:sz w:val="24"/>
+          <w:szCs w:val="24"/>
+        </w:rPr>
+        <w:t>can</w:t>
+      </w:r>
+      <w:r>
+        <w:rPr>
+          <w:sz w:val="24"/>
+          <w:szCs w:val="24"/>
+        </w:rPr>
+        <w:t xml:space="preserve"> combine the </w:t>
+      </w:r>
+      <w:r>
+        <w:rPr>
+          <w:sz w:val="24"/>
+          <w:szCs w:val="24"/>
+        </w:rPr>
+        <w:t>content</w:t>
+      </w:r>
+      <w:r>
+        <w:rPr>
+          <w:sz w:val="24"/>
+          <w:szCs w:val="24"/>
+        </w:rPr>
+        <w:t xml:space="preserve">, </w:t>
+      </w:r>
+      <w:r>
+        <w:rPr>
+          <w:sz w:val="24"/>
+          <w:szCs w:val="24"/>
+        </w:rPr>
+        <w:t>presentation</w:t>
+      </w:r>
+      <w:r>
+        <w:rPr>
+          <w:sz w:val="24"/>
+          <w:szCs w:val="24"/>
+        </w:rPr>
+        <w:t>,</w:t>
+      </w:r>
+      <w:r>
+        <w:rPr>
+          <w:sz w:val="24"/>
+          <w:szCs w:val="24"/>
+        </w:rPr>
+        <w:t xml:space="preserve"> and </w:t>
+      </w:r>
+      <w:r>
+        <w:rPr>
+          <w:sz w:val="24"/>
+          <w:szCs w:val="24"/>
+        </w:rPr>
+        <w:t>behaviors</w:t>
+      </w:r>
+      <w:r>
+        <w:rPr>
+          <w:sz w:val="24"/>
+          <w:szCs w:val="24"/>
+        </w:rPr>
+        <w:t xml:space="preserve"> </w:t>
+      </w:r>
+      <w:r>
+        <w:rPr>
+          <w:sz w:val="24"/>
+          <w:szCs w:val="24"/>
+        </w:rPr>
+        <w:t xml:space="preserve">of elements to develop the entire website </w:t>
+      </w:r>
+      <w:r>
+        <w:rPr>
+          <w:sz w:val="24"/>
+          <w:szCs w:val="24"/>
+        </w:rPr>
+        <w:t xml:space="preserve">using HTML5, CSS3 and </w:t>
+      </w:r>
+      <w:r>
+        <w:rPr>
+          <w:sz w:val="24"/>
+          <w:szCs w:val="24"/>
+        </w:rPr>
+        <w:t>JavaScript</w:t>
+      </w:r>
+      <w:r>
+        <w:rPr>
+          <w:sz w:val="24"/>
+          <w:szCs w:val="24"/>
+        </w:rPr>
+        <w:t>.</w:t>
+      </w:r>
+      <w:r>
+        <w:rPr>
+          <w:sz w:val="24"/>
+          <w:szCs w:val="24"/>
+        </w:rPr>
+        <w:t xml:space="preserve"> </w:t>
+      </w:r>
+      <w:r>
+        <w:rPr>
+          <w:sz w:val="24"/>
+          <w:szCs w:val="24"/>
+        </w:rPr>
+        <w:t xml:space="preserve">Technically, the </w:t>
+      </w:r>
+      <w:r>
+        <w:rPr>
+          <w:sz w:val="24"/>
+          <w:szCs w:val="24"/>
+        </w:rPr>
+        <w:t xml:space="preserve">website </w:t>
+      </w:r>
+      <w:r>
+        <w:rPr>
+          <w:sz w:val="24"/>
+          <w:szCs w:val="24"/>
+        </w:rPr>
+        <w:t>contain</w:t>
+      </w:r>
+      <w:r>
+        <w:rPr>
+          <w:sz w:val="24"/>
+          <w:szCs w:val="24"/>
+        </w:rPr>
+        <w:t>s</w:t>
+      </w:r>
+      <w:r>
+        <w:rPr>
+          <w:sz w:val="24"/>
+          <w:szCs w:val="24"/>
+        </w:rPr>
+        <w:t xml:space="preserve"> 3 main pages:</w:t>
+      </w:r>
+    </w:p>
+    <w:p>
+      <w:pPr>
+        <w:pStyle w:val="ListParagraph"/>
+        <w:numPr>
+          <w:ilvl w:val="0"/>
+          <w:numId w:val="1"/>
+        </w:numPr>
+        <w:rPr>
+          <w:sz w:val="24"/>
+          <w:szCs w:val="24"/>
+        </w:rPr>
+      </w:pPr>
+      <w:r>
+        <w:rPr>
+          <w:sz w:val="24"/>
+          <w:szCs w:val="24"/>
+        </w:rPr>
+        <w:t>Home</w:t>
+      </w:r>
+      <w:r>
+        <w:rPr>
+          <w:sz w:val="24"/>
+          <w:szCs w:val="24"/>
+        </w:rPr>
+        <w:t xml:space="preserve"> page: </w:t>
+      </w:r>
+      <w:r>
+        <w:rPr>
+          <w:sz w:val="24"/>
+          <w:szCs w:val="24"/>
+        </w:rPr>
+        <w:t>few words about the</w:t>
+      </w:r>
+      <w:r>
+        <w:rPr>
+          <w:sz w:val="24"/>
+          <w:szCs w:val="24"/>
+        </w:rPr>
+        <w:t xml:space="preserve"> main theme </w:t>
+      </w:r>
+      <w:r>
+        <w:rPr>
+          <w:sz w:val="24"/>
+          <w:szCs w:val="24"/>
+        </w:rPr>
+        <w:t xml:space="preserve">and </w:t>
+      </w:r>
+      <w:r>
+        <w:rPr>
+          <w:sz w:val="24"/>
+          <w:szCs w:val="24"/>
+        </w:rPr>
+        <w:t xml:space="preserve">functions </w:t>
+      </w:r>
+      <w:r>
+        <w:rPr>
+          <w:sz w:val="24"/>
+          <w:szCs w:val="24"/>
+        </w:rPr>
+        <w:t>of the website</w:t>
+      </w:r>
+      <w:r>
+        <w:rPr>
+          <w:sz w:val="24"/>
+          <w:szCs w:val="24"/>
+        </w:rPr>
+        <w:t xml:space="preserve">. In addition, a list of </w:t>
+      </w:r>
+      <w:r>
+        <w:rPr>
+          <w:sz w:val="24"/>
+          <w:szCs w:val="24"/>
+        </w:rPr>
+        <w:t>available marine</w:t>
+      </w:r>
+      <w:r>
+        <w:rPr>
+          <w:sz w:val="24"/>
+          <w:szCs w:val="24"/>
+        </w:rPr>
+        <w:t xml:space="preserve"> animals</w:t>
+      </w:r>
+      <w:r>
+        <w:rPr>
+          <w:sz w:val="24"/>
+          <w:szCs w:val="24"/>
+        </w:rPr>
+        <w:t xml:space="preserve"> </w:t>
+      </w:r>
+      <w:r>
+        <w:rPr>
+          <w:sz w:val="24"/>
+          <w:szCs w:val="24"/>
+        </w:rPr>
+        <w:t>is</w:t>
+      </w:r>
+      <w:r>
+        <w:rPr>
+          <w:sz w:val="24"/>
+          <w:szCs w:val="24"/>
+        </w:rPr>
+        <w:t xml:space="preserve"> </w:t>
+      </w:r>
+      <w:r>
+        <w:rPr>
+          <w:sz w:val="24"/>
+          <w:szCs w:val="24"/>
+        </w:rPr>
+        <w:t xml:space="preserve">displayed with their names and </w:t>
+      </w:r>
+      <w:r>
+        <w:rPr>
+          <w:sz w:val="24"/>
+          <w:szCs w:val="24"/>
+        </w:rPr>
+        <w:t>images</w:t>
+      </w:r>
+      <w:r>
+        <w:rPr>
+          <w:sz w:val="24"/>
+          <w:szCs w:val="24"/>
+        </w:rPr>
+        <w:t>.</w:t>
+      </w:r>
+    </w:p>
+    <w:p>
+      <w:pPr>
+        <w:pStyle w:val="ListParagraph"/>
+        <w:numPr>
+          <w:ilvl w:val="0"/>
+          <w:numId w:val="1"/>
+        </w:numPr>
+        <w:rPr>
+          <w:sz w:val="24"/>
+          <w:szCs w:val="24"/>
+        </w:rPr>
+      </w:pPr>
+      <w:r>
+        <w:rPr>
+          <w:sz w:val="24"/>
+          <w:szCs w:val="24"/>
+        </w:rPr>
+        <w:t xml:space="preserve">Explore </w:t>
+      </w:r>
+      <w:r>
+        <w:rPr>
+          <w:sz w:val="24"/>
+          <w:szCs w:val="24"/>
+        </w:rPr>
+        <w:t>page:</w:t>
+      </w:r>
+      <w:r>
+        <w:rPr>
+          <w:sz w:val="24"/>
+          <w:szCs w:val="24"/>
+        </w:rPr>
+        <w:t xml:space="preserve"> </w:t>
+      </w:r>
+      <w:r>
+        <w:rPr>
+          <w:sz w:val="24"/>
+          <w:szCs w:val="24"/>
+        </w:rPr>
+        <w:t xml:space="preserve">details about each marine animal introduced at </w:t>
+      </w:r>
+      <w:r>
+        <w:rPr>
+          <w:sz w:val="24"/>
+          <w:szCs w:val="24"/>
+        </w:rPr>
+        <w:t xml:space="preserve">the </w:t>
+      </w:r>
+      <w:r>
+        <w:rPr>
+          <w:sz w:val="24"/>
+          <w:szCs w:val="24"/>
+        </w:rPr>
+        <w:t xml:space="preserve">home page, along with </w:t>
+      </w:r>
+      <w:r>
+        <w:rPr>
+          <w:sz w:val="24"/>
+          <w:szCs w:val="24"/>
+        </w:rPr>
+        <w:t>fun facts and videos.</w:t>
+      </w:r>
+    </w:p>
+    <w:p>
+      <w:pPr>
+        <w:pStyle w:val="ListParagraph"/>
+        <w:numPr>
+          <w:ilvl w:val="0"/>
+          <w:numId w:val="1"/>
+        </w:numPr>
+        <w:rPr>
+          <w:sz w:val="24"/>
+          <w:szCs w:val="24"/>
+        </w:rPr>
+      </w:pPr>
+      <w:r>
+        <w:rPr>
+          <w:sz w:val="24"/>
+          <w:szCs w:val="24"/>
+        </w:rPr>
+        <w:t xml:space="preserve">Contact page: </w:t>
+      </w:r>
+      <w:r>
+        <w:rPr>
+          <w:sz w:val="24"/>
+          <w:szCs w:val="24"/>
+        </w:rPr>
+        <w:t>information about the address</w:t>
+      </w:r>
+      <w:r>
+        <w:rPr>
+          <w:sz w:val="24"/>
+          <w:szCs w:val="24"/>
+        </w:rPr>
+        <w:t xml:space="preserve">; </w:t>
+      </w:r>
+      <w:r>
+        <w:rPr>
+          <w:sz w:val="24"/>
+          <w:szCs w:val="24"/>
+        </w:rPr>
+        <w:t>form for users to contact with the author</w:t>
+      </w:r>
+      <w:r>
+        <w:rPr>
+          <w:sz w:val="24"/>
+          <w:szCs w:val="24"/>
+        </w:rPr>
+        <w:t xml:space="preserve"> about different topics</w:t>
+      </w:r>
+      <w:r>
+        <w:rPr>
+          <w:sz w:val="24"/>
+          <w:szCs w:val="24"/>
+        </w:rPr>
+        <w:t>.</w:t>
+      </w:r>
+    </w:p>
+    <w:p>
+      <w:pPr>
+        <w:rPr>
+          <w:sz w:val="24"/>
+          <w:szCs w:val="24"/>
+        </w:rPr>
+      </w:pPr>
+      <w:r>
+        <w:rPr>
+          <w:sz w:val="24"/>
+          <w:szCs w:val="24"/>
+        </w:rPr>
+        <w:t xml:space="preserve">In addition, </w:t>
+      </w:r>
+      <w:r>
+        <w:rPr>
+          <w:sz w:val="24"/>
+          <w:szCs w:val="24"/>
+        </w:rPr>
+        <w:t xml:space="preserve">each of </w:t>
+      </w:r>
+      <w:r>
+        <w:rPr>
+          <w:sz w:val="24"/>
+          <w:szCs w:val="24"/>
+        </w:rPr>
+        <w:t xml:space="preserve">the above pages </w:t>
+      </w:r>
+      <w:r>
+        <w:rPr>
+          <w:sz w:val="24"/>
+          <w:szCs w:val="24"/>
+        </w:rPr>
+        <w:t>was</w:t>
+      </w:r>
+      <w:r>
+        <w:rPr>
+          <w:sz w:val="24"/>
+          <w:szCs w:val="24"/>
+        </w:rPr>
+        <w:t xml:space="preserve"> implemented </w:t>
+      </w:r>
+      <w:r>
+        <w:rPr>
+          <w:sz w:val="24"/>
+          <w:szCs w:val="24"/>
+        </w:rPr>
+        <w:t xml:space="preserve">accordingly to responsive designs for mobile, tablet and </w:t>
+      </w:r>
+      <w:r>
+        <w:rPr>
+          <w:sz w:val="24"/>
+          <w:szCs w:val="24"/>
+        </w:rPr>
+        <w:t>desktop</w:t>
+      </w:r>
+      <w:r>
+        <w:rPr>
+          <w:sz w:val="24"/>
+          <w:szCs w:val="24"/>
+        </w:rPr>
+        <w:t xml:space="preserve"> layout</w:t>
+      </w:r>
+      <w:r>
+        <w:rPr>
+          <w:sz w:val="24"/>
+          <w:szCs w:val="24"/>
+        </w:rPr>
+        <w:t xml:space="preserve">. </w:t>
+      </w:r>
+    </w:p>
+    <w:p/>
+    <w:p>
+      <w:pPr>
+        <w:pStyle w:val="Heading1"/>
+        <w:rPr>
+          <w:b/>
+          <w:bCs/>
+        </w:rPr>
+      </w:pPr>
+      <w:bookmarkStart w:id="2" w:name="_Toc45044662"/>
+      <w:r>
+        <w:rPr>
+          <w:b/>
+          <w:bCs/>
+        </w:rPr>
+        <w:t>Website layout documentation</w:t>
+      </w:r>
+      <w:bookmarkEnd w:id="2"/>
+    </w:p>
+    <w:p>
+      <w:pPr>
+        <w:rPr>
+          <w:b/>
+          <w:bCs/>
+        </w:rPr>
+      </w:pPr>
+    </w:p>
+    <w:p>
+      <w:pPr>
+        <w:rPr>
+          <w:b/>
+          <w:bCs/>
+        </w:rPr>
+      </w:pPr>
+    </w:p>
+    <w:p>
+      <w:pPr>
+        <w:rPr>
+          <w:b/>
+          <w:bCs/>
+        </w:rPr>
+      </w:pPr>
+    </w:p>
+    <w:p>
+      <w:pPr>
+        <w:rPr>
+          <w:b/>
+          <w:bCs/>
+        </w:rPr>
+      </w:pPr>
+    </w:p>
+    <w:p>
+      <w:pPr>
+        <w:pStyle w:val="Heading1"/>
+        <w:rPr>
+          <w:b/>
+          <w:bCs/>
+        </w:rPr>
+      </w:pPr>
+      <w:bookmarkStart w:id="3" w:name="_Toc45044663"/>
+      <w:r>
+        <w:rPr>
+          <w:b/>
+          <w:bCs/>
+        </w:rPr>
+        <w:t>Highlight</w:t>
+      </w:r>
+      <w:bookmarkEnd w:id="3"/>
+    </w:p>
+    <w:p>
+      <w:pPr>
+        <w:rPr>
+          <w:sz w:val="24"/>
+          <w:szCs w:val="24"/>
+        </w:rPr>
+      </w:pPr>
+      <w:r>
+        <w:rPr>
+          <w:sz w:val="24"/>
+          <w:szCs w:val="24"/>
+        </w:rPr>
+        <w:t>I try to improve better user experiences by using different techniques such as navigation</w:t>
+      </w:r>
+      <w:r>
+        <w:rPr>
+          <w:sz w:val="24"/>
+          <w:szCs w:val="24"/>
+        </w:rPr>
+        <w:t xml:space="preserve"> bar</w:t>
+      </w:r>
+      <w:r>
+        <w:rPr>
+          <w:sz w:val="24"/>
+          <w:szCs w:val="24"/>
+        </w:rPr>
+        <w:t xml:space="preserve"> </w:t>
+      </w:r>
+      <w:r>
+        <w:rPr>
+          <w:sz w:val="24"/>
+          <w:szCs w:val="24"/>
+        </w:rPr>
+        <w:t>flexibility</w:t>
+      </w:r>
+      <w:r>
+        <w:rPr>
+          <w:sz w:val="24"/>
+          <w:szCs w:val="24"/>
+        </w:rPr>
+        <w:t xml:space="preserve"> and its</w:t>
+      </w:r>
+      <w:r>
+        <w:rPr>
+          <w:sz w:val="24"/>
+          <w:szCs w:val="24"/>
+        </w:rPr>
+        <w:t xml:space="preserve"> </w:t>
+      </w:r>
+      <w:r>
+        <w:rPr>
+          <w:sz w:val="24"/>
+          <w:szCs w:val="24"/>
+        </w:rPr>
+        <w:t>usability</w:t>
+      </w:r>
+      <w:r>
+        <w:rPr>
+          <w:sz w:val="24"/>
+          <w:szCs w:val="24"/>
+        </w:rPr>
+        <w:t xml:space="preserve"> in different responsive designs</w:t>
+      </w:r>
+      <w:r>
+        <w:rPr>
+          <w:sz w:val="24"/>
+          <w:szCs w:val="24"/>
+        </w:rPr>
+        <w:t xml:space="preserve">. </w:t>
+      </w:r>
+      <w:r>
+        <w:rPr>
+          <w:sz w:val="24"/>
+          <w:szCs w:val="24"/>
+        </w:rPr>
+        <w:t>For</w:t>
+      </w:r>
+      <w:r>
+        <w:rPr>
+          <w:sz w:val="24"/>
+          <w:szCs w:val="24"/>
+        </w:rPr>
+        <w:t xml:space="preserve"> example, regarding table and mobile layouts, navigation bar </w:t>
+      </w:r>
+      <w:r>
+        <w:rPr>
+          <w:sz w:val="24"/>
+          <w:szCs w:val="24"/>
+        </w:rPr>
+        <w:t>is</w:t>
+      </w:r>
+      <w:r>
+        <w:rPr>
+          <w:sz w:val="24"/>
+          <w:szCs w:val="24"/>
+        </w:rPr>
+        <w:t xml:space="preserve"> </w:t>
+      </w:r>
+      <w:r>
+        <w:rPr>
+          <w:sz w:val="24"/>
+          <w:szCs w:val="24"/>
+        </w:rPr>
+        <w:t xml:space="preserve">sticky at the top so that user can navigate back and forth </w:t>
+      </w:r>
+      <w:r>
+        <w:rPr>
+          <w:sz w:val="24"/>
+          <w:szCs w:val="24"/>
+        </w:rPr>
+        <w:t xml:space="preserve">between pages easily. </w:t>
+      </w:r>
+      <w:r>
+        <w:rPr>
+          <w:sz w:val="24"/>
+          <w:szCs w:val="24"/>
+        </w:rPr>
+        <w:t>Moreover</w:t>
+      </w:r>
+      <w:r>
+        <w:rPr>
+          <w:sz w:val="24"/>
+          <w:szCs w:val="24"/>
+        </w:rPr>
+        <w:t>,</w:t>
+      </w:r>
+      <w:r>
+        <w:rPr>
+          <w:sz w:val="24"/>
+          <w:szCs w:val="24"/>
+        </w:rPr>
+        <w:t xml:space="preserve"> in mobile design, the hamburger menu </w:t>
+      </w:r>
+      <w:r>
+        <w:rPr>
+          <w:sz w:val="24"/>
+          <w:szCs w:val="24"/>
+        </w:rPr>
+        <w:t>was</w:t>
+      </w:r>
+      <w:r>
+        <w:rPr>
+          <w:sz w:val="24"/>
+          <w:szCs w:val="24"/>
+        </w:rPr>
+        <w:t xml:space="preserve"> applied</w:t>
+      </w:r>
+      <w:r>
+        <w:rPr>
+          <w:sz w:val="24"/>
+          <w:szCs w:val="24"/>
+        </w:rPr>
+        <w:t xml:space="preserve"> to </w:t>
+      </w:r>
+      <w:r>
+        <w:rPr>
+          <w:sz w:val="24"/>
+          <w:szCs w:val="24"/>
+        </w:rPr>
+        <w:t>facilitate</w:t>
+      </w:r>
+      <w:r>
+        <w:rPr>
+          <w:sz w:val="24"/>
+          <w:szCs w:val="24"/>
+        </w:rPr>
+        <w:t xml:space="preserve"> </w:t>
+      </w:r>
+      <w:r>
+        <w:rPr>
+          <w:sz w:val="24"/>
+          <w:szCs w:val="24"/>
+        </w:rPr>
+        <w:t xml:space="preserve">switching different pages in </w:t>
+      </w:r>
+      <w:r>
+        <w:rPr>
+          <w:sz w:val="24"/>
+          <w:szCs w:val="24"/>
+        </w:rPr>
+        <w:t>the small screen</w:t>
+      </w:r>
+      <w:r>
+        <w:rPr>
+          <w:sz w:val="24"/>
+          <w:szCs w:val="24"/>
+        </w:rPr>
+        <w:t>.</w:t>
+      </w:r>
+    </w:p>
+    <w:p>
+      <w:pPr>
+        <w:rPr>
+          <w:sz w:val="24"/>
+          <w:szCs w:val="24"/>
+        </w:rPr>
+      </w:pPr>
+    </w:p>
+    <w:p>
+      <w:pPr>
+        <w:rPr>
+          <w:sz w:val="24"/>
+          <w:szCs w:val="24"/>
+        </w:rPr>
+      </w:pPr>
+      <w:r>
+        <w:rPr>
+          <w:sz w:val="24"/>
+          <w:szCs w:val="24"/>
+        </w:rPr>
+        <w:t xml:space="preserve">Also, </w:t>
+      </w:r>
+      <w:r>
+        <w:rPr>
+          <w:sz w:val="24"/>
+          <w:szCs w:val="24"/>
+        </w:rPr>
+        <w:t xml:space="preserve">in desktop layout, </w:t>
+      </w:r>
+      <w:r>
+        <w:rPr>
+          <w:sz w:val="24"/>
+          <w:szCs w:val="24"/>
+        </w:rPr>
+        <w:t xml:space="preserve">when </w:t>
+      </w:r>
+      <w:r>
+        <w:rPr>
+          <w:sz w:val="24"/>
+          <w:szCs w:val="24"/>
+        </w:rPr>
+        <w:t>scrolling in such a long</w:t>
+      </w:r>
+      <w:r>
+        <w:rPr>
+          <w:sz w:val="24"/>
+          <w:szCs w:val="24"/>
+        </w:rPr>
+        <w:t xml:space="preserve"> </w:t>
+      </w:r>
+      <w:r>
+        <w:rPr>
+          <w:sz w:val="24"/>
+          <w:szCs w:val="24"/>
+        </w:rPr>
+        <w:t xml:space="preserve">page, </w:t>
+      </w:r>
+      <w:r>
+        <w:rPr>
+          <w:sz w:val="24"/>
+          <w:szCs w:val="24"/>
+        </w:rPr>
+        <w:t xml:space="preserve">items in </w:t>
+      </w:r>
+      <w:r>
+        <w:rPr>
+          <w:sz w:val="24"/>
+          <w:szCs w:val="24"/>
+        </w:rPr>
+        <w:t xml:space="preserve">left-side </w:t>
+      </w:r>
+      <w:r>
+        <w:rPr>
+          <w:sz w:val="24"/>
+          <w:szCs w:val="24"/>
+        </w:rPr>
+        <w:t xml:space="preserve">navigation bar will be </w:t>
+      </w:r>
+      <w:r>
+        <w:rPr>
+          <w:sz w:val="24"/>
+          <w:szCs w:val="24"/>
+        </w:rPr>
+        <w:t>no longer</w:t>
+      </w:r>
+      <w:r>
+        <w:rPr>
+          <w:sz w:val="24"/>
+          <w:szCs w:val="24"/>
+        </w:rPr>
+        <w:t xml:space="preserve"> visible</w:t>
+      </w:r>
+      <w:r>
+        <w:rPr>
+          <w:sz w:val="24"/>
+          <w:szCs w:val="24"/>
+        </w:rPr>
+        <w:t xml:space="preserve">. </w:t>
+      </w:r>
+      <w:r>
+        <w:rPr>
+          <w:sz w:val="24"/>
+          <w:szCs w:val="24"/>
+        </w:rPr>
+        <w:t>To</w:t>
+      </w:r>
+      <w:r>
+        <w:rPr>
+          <w:sz w:val="24"/>
+          <w:szCs w:val="24"/>
+        </w:rPr>
+        <w:t xml:space="preserve"> solve that, </w:t>
+      </w:r>
+      <w:r>
+        <w:rPr>
+          <w:sz w:val="24"/>
+          <w:szCs w:val="24"/>
+        </w:rPr>
+        <w:t xml:space="preserve">a </w:t>
+      </w:r>
+      <w:r>
+        <w:rPr>
+          <w:sz w:val="24"/>
+          <w:szCs w:val="24"/>
+        </w:rPr>
+        <w:t xml:space="preserve">“back to top” </w:t>
+      </w:r>
+      <w:r>
+        <w:rPr>
+          <w:sz w:val="24"/>
+          <w:szCs w:val="24"/>
+        </w:rPr>
+        <w:t xml:space="preserve">button </w:t>
+      </w:r>
+      <w:r>
+        <w:rPr>
+          <w:sz w:val="24"/>
+          <w:szCs w:val="24"/>
+        </w:rPr>
+        <w:t xml:space="preserve">was implemented </w:t>
+      </w:r>
+      <w:r>
+        <w:rPr>
+          <w:sz w:val="24"/>
+          <w:szCs w:val="24"/>
+        </w:rPr>
+        <w:t xml:space="preserve">at the bottom-right </w:t>
+      </w:r>
+      <w:r>
+        <w:rPr>
+          <w:sz w:val="24"/>
+          <w:szCs w:val="24"/>
+        </w:rPr>
+        <w:t>for easy navigation</w:t>
+      </w:r>
+      <w:r>
+        <w:rPr>
+          <w:sz w:val="24"/>
+          <w:szCs w:val="24"/>
+        </w:rPr>
+        <w:t xml:space="preserve">, </w:t>
+      </w:r>
+      <w:r>
+        <w:rPr>
+          <w:sz w:val="24"/>
+          <w:szCs w:val="24"/>
+        </w:rPr>
+        <w:t>so</w:t>
+      </w:r>
+      <w:r>
+        <w:rPr>
+          <w:sz w:val="24"/>
+          <w:szCs w:val="24"/>
+        </w:rPr>
+        <w:t xml:space="preserve"> user can </w:t>
+      </w:r>
+      <w:r>
+        <w:rPr>
+          <w:sz w:val="24"/>
+          <w:szCs w:val="24"/>
+        </w:rPr>
+        <w:t xml:space="preserve">see available </w:t>
+      </w:r>
+      <w:r>
+        <w:rPr>
+          <w:sz w:val="24"/>
+          <w:szCs w:val="24"/>
+        </w:rPr>
+        <w:t>items</w:t>
+      </w:r>
+      <w:r>
+        <w:rPr>
+          <w:sz w:val="24"/>
+          <w:szCs w:val="24"/>
+        </w:rPr>
+        <w:t xml:space="preserve"> at navigation bar</w:t>
+      </w:r>
+      <w:r>
+        <w:rPr>
+          <w:sz w:val="24"/>
+          <w:szCs w:val="24"/>
+        </w:rPr>
+        <w:t xml:space="preserve"> as needed</w:t>
+      </w:r>
+      <w:r>
+        <w:rPr>
+          <w:sz w:val="24"/>
+          <w:szCs w:val="24"/>
+        </w:rPr>
+        <w:t>.</w:t>
+      </w:r>
+      <w:r>
+        <w:rPr>
+          <w:sz w:val="24"/>
+          <w:szCs w:val="24"/>
+        </w:rPr>
+        <w:t xml:space="preserve"> </w:t>
+      </w:r>
+      <w:r>
+        <w:rPr>
+          <w:sz w:val="24"/>
+          <w:szCs w:val="24"/>
+        </w:rPr>
+        <w:t>Also, t</w:t>
+      </w:r>
+      <w:r>
+        <w:rPr>
+          <w:sz w:val="24"/>
+          <w:szCs w:val="24"/>
+        </w:rPr>
+        <w:t xml:space="preserve">hat button will be </w:t>
+      </w:r>
+      <w:r>
+        <w:rPr>
+          <w:sz w:val="24"/>
+          <w:szCs w:val="24"/>
+        </w:rPr>
+        <w:t xml:space="preserve">dynamically </w:t>
+      </w:r>
+      <w:r>
+        <w:rPr>
+          <w:sz w:val="24"/>
+          <w:szCs w:val="24"/>
+        </w:rPr>
+        <w:t xml:space="preserve">hidden </w:t>
+      </w:r>
+      <w:r>
+        <w:rPr>
+          <w:sz w:val="24"/>
+          <w:szCs w:val="24"/>
+        </w:rPr>
+        <w:t xml:space="preserve">or visible based on the </w:t>
+      </w:r>
+      <w:r>
+        <w:rPr>
+          <w:sz w:val="24"/>
+          <w:szCs w:val="24"/>
+        </w:rPr>
+        <w:t>estimated height of available items in the navi</w:t>
+      </w:r>
+      <w:r>
+        <w:rPr>
+          <w:sz w:val="24"/>
+          <w:szCs w:val="24"/>
+        </w:rPr>
+        <w:t>gation bar.</w:t>
+      </w:r>
+    </w:p>
+    <w:p>
+      <w:pPr>
+        <w:pStyle w:val="Heading1"/>
+        <w:rPr>
+          <w:b/>
+          <w:bCs/>
+        </w:rPr>
+      </w:pPr>
+    </w:p>
+    <w:p>
+      <w:pPr>
+        <w:pStyle w:val="Heading1"/>
+        <w:rPr>
+          <w:b/>
+          <w:bCs/>
+        </w:rPr>
+      </w:pPr>
+      <w:bookmarkStart w:id="4" w:name="_Toc45044664"/>
+      <w:r>
+        <w:rPr>
+          <w:b/>
+          <w:bCs/>
+        </w:rPr>
+        <w:t>Content declaration</w:t>
+      </w:r>
+      <w:bookmarkEnd w:id="4"/>
+    </w:p>
+    <w:p>
+      <w:pPr>
+        <w:pStyle w:val="Heading1"/>
+        <w:rPr>
+          <w:b/>
+          <w:bCs/>
+        </w:rPr>
+      </w:pPr>
+    </w:p>
+    <w:p>
+      <w:pPr>
+        <w:pStyle w:val="Heading1"/>
+        <w:rPr>
+          <w:b/>
+          <w:bCs/>
+        </w:rPr>
+      </w:pPr>
+      <w:bookmarkStart w:id="5" w:name="_Toc45044665"/>
+      <w:r>
+        <w:rPr>
+          <w:b/>
+          <w:bCs/>
+        </w:rPr>
+        <w:t>References</w:t>
+      </w:r>
+      <w:bookmarkEnd w:id="5"/>
+      <w:r>
+        <w:rPr>
+          <w:b/>
+          <w:bCs/>
+        </w:rPr>
+        <w:br w:type="page"/>
+      </w:r>
+    </w:p>
+    <w:p>
+      <w:pPr>
+        <w:rPr>
+          <w:b/>
+          <w:bCs/>
+        </w:rPr>
+      </w:pPr>
+    </w:p>
+    <w:p>
+      <w:pPr>
+        <w:rPr>
+          <w:b/>
+          <w:bCs/>
+        </w:rPr>
+      </w:pPr>
+    </w:p>
+    <w:p>
+      <w:pPr>
+        <w:rPr>
+          <w:b/>
+          <w:bCs/>
+        </w:rPr>
+      </w:pPr>
+      <w:r>
+        <w:rPr>
+          <w:b/>
+          <w:bCs/>
+        </w:rPr>
+        <w:t>Techniques r</w:t>
+      </w:r>
+      <w:r>
+        <w:rPr>
+          <w:b/>
+          <w:bCs/>
+        </w:rPr>
         <w:t>eferences:</w:t>
       </w:r>
     </w:p>
@@ -34,7 +2362,7 @@
       </w:r>
     </w:p>
     <w:p>
-      <w:hyperlink r:id="rId7" w:history="1">
+      <w:hyperlink r:id="rId13" w:history="1">
         <w:r>
           <w:rPr>
             <w:rStyle w:val="Hyperlink"/>
@@ -55,7 +2383,7 @@
           <w:rStyle w:val="Hyperlink"/>
         </w:rPr>
       </w:pPr>
-      <w:hyperlink r:id="rId8" w:history="1">
+      <w:hyperlink r:id="rId14" w:history="1">
         <w:r>
           <w:rPr>
             <w:rStyle w:val="Hyperlink"/>
@@ -91,7 +2419,7 @@
           <w:rStyle w:val="Hyperlink"/>
         </w:rPr>
       </w:pPr>
-      <w:hyperlink r:id="rId9" w:history="1">
+      <w:hyperlink r:id="rId15" w:history="1">
         <w:r>
           <w:rPr>
             <w:rStyle w:val="Hyperlink"/>
@@ -125,7 +2453,7 @@
           <w:rStyle w:val="Hyperlink"/>
         </w:rPr>
       </w:pPr>
-      <w:hyperlink r:id="rId10" w:history="1">
+      <w:hyperlink r:id="rId16" w:history="1">
         <w:r>
           <w:rPr>
             <w:rStyle w:val="Hyperlink"/>
@@ -147,7 +2475,7 @@
       </w:r>
     </w:p>
     <w:p>
-      <w:hyperlink r:id="rId11" w:history="1">
+      <w:hyperlink r:id="rId17" w:history="1">
         <w:r>
           <w:rPr>
             <w:rStyle w:val="Hyperlink"/>
@@ -163,7 +2491,7 @@
       </w:r>
     </w:p>
     <w:p>
-      <w:hyperlink r:id="rId12" w:history="1">
+      <w:hyperlink r:id="rId18" w:history="1">
         <w:r>
           <w:rPr>
             <w:rStyle w:val="Hyperlink"/>
@@ -178,7 +2506,7 @@
           <w:rStyle w:val="Hyperlink"/>
         </w:rPr>
       </w:pPr>
-      <w:hyperlink r:id="rId13" w:history="1">
+      <w:hyperlink r:id="rId19" w:history="1">
         <w:r>
           <w:rPr>
             <w:rStyle w:val="Hyperlink"/>
@@ -197,7 +2525,7 @@
       </w:r>
     </w:p>
     <w:p>
-      <w:hyperlink r:id="rId14" w:history="1">
+      <w:hyperlink r:id="rId20" w:history="1">
         <w:r>
           <w:rPr>
             <w:rStyle w:val="Hyperlink"/>
@@ -218,7 +2546,7 @@
           <w:rStyle w:val="Hyperlink"/>
         </w:rPr>
       </w:pPr>
-      <w:hyperlink r:id="rId15" w:history="1">
+      <w:hyperlink r:id="rId21" w:history="1">
         <w:r>
           <w:rPr>
             <w:rStyle w:val="Hyperlink"/>
@@ -236,7 +2564,6 @@
     </w:p>
     <w:p>
       <w:r>
-        <w:lastRenderedPageBreak/>
         <w:t xml:space="preserve">Email </w:t>
       </w:r>
       <w:r>
@@ -247,7 +2574,7 @@
       </w:r>
     </w:p>
     <w:p>
-      <w:hyperlink r:id="rId16" w:history="1">
+      <w:hyperlink r:id="rId22" w:history="1">
         <w:r>
           <w:rPr>
             <w:rStyle w:val="Hyperlink"/>
@@ -278,7 +2605,7 @@
       </w:r>
     </w:p>
     <w:p>
-      <w:hyperlink r:id="rId17" w:history="1">
+      <w:hyperlink r:id="rId23" w:history="1">
         <w:r>
           <w:rPr>
             <w:rStyle w:val="Hyperlink"/>
@@ -306,7 +2633,7 @@
       </w:r>
     </w:p>
     <w:p>
-      <w:hyperlink r:id="rId18" w:history="1">
+      <w:hyperlink r:id="rId24" w:history="1">
         <w:r>
           <w:rPr>
             <w:rStyle w:val="Hyperlink"/>
@@ -328,7 +2655,7 @@
       </w:r>
     </w:p>
     <w:p>
-      <w:hyperlink r:id="rId19" w:history="1">
+      <w:hyperlink r:id="rId25" w:history="1">
         <w:r>
           <w:rPr>
             <w:rStyle w:val="Hyperlink"/>
@@ -351,7 +2678,7 @@
       </w:r>
     </w:p>
     <w:p>
-      <w:hyperlink r:id="rId20" w:history="1">
+      <w:hyperlink r:id="rId26" w:history="1">
         <w:r>
           <w:rPr>
             <w:rStyle w:val="Hyperlink"/>
@@ -374,7 +2701,7 @@
       </w:r>
     </w:p>
     <w:p>
-      <w:hyperlink r:id="rId21" w:history="1">
+      <w:hyperlink r:id="rId27" w:history="1">
         <w:r>
           <w:rPr>
             <w:rStyle w:val="Hyperlink"/>
@@ -390,7 +2717,7 @@
           <w:bCs/>
         </w:rPr>
       </w:pPr>
-      <w:hyperlink r:id="rId22" w:anchor="uid=13k0u0k7yAp1gVD3VMhc2tahunT" w:history="1">
+      <w:hyperlink r:id="rId28" w:anchor="uid=13k0u0k7yAp1gVD3VMhc2tahunT" w:history="1">
         <w:r>
           <w:rPr>
             <w:rStyle w:val="Hyperlink"/>
@@ -416,7 +2743,7 @@
       </w:r>
     </w:p>
     <w:p>
-      <w:hyperlink r:id="rId23" w:history="1">
+      <w:hyperlink r:id="rId29" w:history="1">
         <w:r>
           <w:rPr>
             <w:rStyle w:val="Hyperlink"/>
@@ -442,7 +2769,7 @@
       </w:r>
     </w:p>
     <w:p>
-      <w:hyperlink r:id="rId24" w:history="1">
+      <w:hyperlink r:id="rId30" w:history="1">
         <w:r>
           <w:rPr>
             <w:rStyle w:val="Hyperlink"/>
@@ -455,7 +2782,6 @@
     <w:p/>
     <w:p>
       <w:r>
-        <w:lastRenderedPageBreak/>
         <w:t xml:space="preserve">Random </w:t>
       </w:r>
       <w:r>
@@ -466,7 +2792,7 @@
       </w:r>
     </w:p>
     <w:p>
-      <w:hyperlink r:id="rId25" w:history="1">
+      <w:hyperlink r:id="rId31" w:history="1">
         <w:r>
           <w:rPr>
             <w:rStyle w:val="Hyperlink"/>
@@ -506,7 +2832,7 @@
       </w:r>
     </w:p>
     <w:p>
-      <w:hyperlink r:id="rId26" w:history="1">
+      <w:hyperlink r:id="rId32" w:history="1">
         <w:r>
           <w:rPr>
             <w:rStyle w:val="Hyperlink"/>
@@ -532,7 +2858,7 @@
       </w:r>
     </w:p>
     <w:p>
-      <w:hyperlink r:id="rId27" w:history="1">
+      <w:hyperlink r:id="rId33" w:history="1">
         <w:r>
           <w:rPr>
             <w:rStyle w:val="Hyperlink"/>
@@ -556,7 +2882,7 @@
           <w:rStyle w:val="Hyperlink"/>
         </w:rPr>
       </w:pPr>
-      <w:hyperlink r:id="rId28" w:history="1">
+      <w:hyperlink r:id="rId34" w:history="1">
         <w:r>
           <w:rPr>
             <w:rStyle w:val="Hyperlink"/>
@@ -578,7 +2904,7 @@
       </w:r>
     </w:p>
     <w:p>
-      <w:hyperlink r:id="rId29" w:history="1">
+      <w:hyperlink r:id="rId35" w:history="1">
         <w:r>
           <w:rPr>
             <w:rStyle w:val="Hyperlink"/>
@@ -600,7 +2926,7 @@
       </w:r>
     </w:p>
     <w:p>
-      <w:hyperlink r:id="rId30" w:history="1">
+      <w:hyperlink r:id="rId36" w:history="1">
         <w:r>
           <w:rPr>
             <w:rStyle w:val="Hyperlink"/>
@@ -634,7 +2960,7 @@
           <w:rStyle w:val="Hyperlink"/>
         </w:rPr>
       </w:pPr>
-      <w:hyperlink r:id="rId31" w:history="1">
+      <w:hyperlink r:id="rId37" w:history="1">
         <w:r>
           <w:rPr>
             <w:rStyle w:val="Hyperlink"/>
@@ -656,7 +2982,7 @@
       </w:r>
     </w:p>
     <w:p>
-      <w:hyperlink r:id="rId32" w:history="1">
+      <w:hyperlink r:id="rId38" w:history="1">
         <w:r>
           <w:rPr>
             <w:rStyle w:val="Hyperlink"/>
@@ -675,7 +3001,7 @@
       </w:r>
     </w:p>
     <w:p>
-      <w:hyperlink r:id="rId33" w:history="1">
+      <w:hyperlink r:id="rId39" w:history="1">
         <w:r>
           <w:rPr>
             <w:rStyle w:val="Hyperlink"/>
@@ -691,7 +3017,7 @@
       </w:r>
     </w:p>
     <w:p>
-      <w:hyperlink r:id="rId34" w:history="1">
+      <w:hyperlink r:id="rId40" w:history="1">
         <w:r>
           <w:rPr>
             <w:rStyle w:val="Hyperlink"/>
@@ -709,7 +3035,7 @@
       <w:proofErr w:type="spellEnd"/>
     </w:p>
     <w:p>
-      <w:hyperlink r:id="rId35" w:history="1">
+      <w:hyperlink r:id="rId41" w:history="1">
         <w:r>
           <w:rPr>
             <w:rStyle w:val="Hyperlink"/>
@@ -726,7 +3052,7 @@
       </w:r>
     </w:p>
     <w:p>
-      <w:hyperlink r:id="rId36" w:history="1">
+      <w:hyperlink r:id="rId42" w:history="1">
         <w:r>
           <w:rPr>
             <w:rStyle w:val="Hyperlink"/>
@@ -773,7 +3099,7 @@
       </w:r>
     </w:p>
     <w:p>
-      <w:hyperlink r:id="rId37" w:history="1">
+      <w:hyperlink r:id="rId43" w:history="1">
         <w:r>
           <w:rPr>
             <w:rStyle w:val="Hyperlink"/>
@@ -789,7 +3115,7 @@
       </w:r>
     </w:p>
     <w:p>
-      <w:hyperlink r:id="rId38" w:history="1">
+      <w:hyperlink r:id="rId44" w:history="1">
         <w:r>
           <w:rPr>
             <w:rStyle w:val="Hyperlink"/>
@@ -808,7 +3134,7 @@
       </w:r>
     </w:p>
     <w:p>
-      <w:hyperlink r:id="rId39" w:history="1">
+      <w:hyperlink r:id="rId45" w:history="1">
         <w:r>
           <w:rPr>
             <w:rStyle w:val="Hyperlink"/>
@@ -829,7 +3155,7 @@
           <w:rStyle w:val="Hyperlink"/>
         </w:rPr>
       </w:pPr>
-      <w:hyperlink r:id="rId40" w:history="1">
+      <w:hyperlink r:id="rId46" w:history="1">
         <w:r>
           <w:rPr>
             <w:rStyle w:val="Hyperlink"/>
@@ -853,7 +3179,7 @@
       <w:proofErr w:type="spellEnd"/>
     </w:p>
     <w:p>
-      <w:hyperlink r:id="rId41" w:history="1">
+      <w:hyperlink r:id="rId47" w:history="1">
         <w:r>
           <w:rPr>
             <w:rStyle w:val="Hyperlink"/>
@@ -869,7 +3195,7 @@
       </w:r>
     </w:p>
     <w:p>
-      <w:hyperlink r:id="rId42" w:history="1">
+      <w:hyperlink r:id="rId48" w:history="1">
         <w:r>
           <w:rPr>
             <w:rStyle w:val="Hyperlink"/>
@@ -901,7 +3227,7 @@
       </w:r>
     </w:p>
     <w:p>
-      <w:hyperlink r:id="rId43" w:history="1">
+      <w:hyperlink r:id="rId49" w:history="1">
         <w:r>
           <w:rPr>
             <w:rStyle w:val="Hyperlink"/>
@@ -952,7 +3278,7 @@
           <w:rStyle w:val="Hyperlink"/>
         </w:rPr>
       </w:pPr>
-      <w:hyperlink r:id="rId44" w:history="1">
+      <w:hyperlink r:id="rId50" w:history="1">
         <w:r>
           <w:rPr>
             <w:rStyle w:val="Hyperlink"/>
@@ -974,7 +3300,7 @@
       </w:r>
     </w:p>
     <w:p>
-      <w:hyperlink r:id="rId45" w:history="1">
+      <w:hyperlink r:id="rId51" w:history="1">
         <w:r>
           <w:rPr>
             <w:rStyle w:val="Hyperlink"/>
@@ -995,7 +3321,7 @@
           <w:rStyle w:val="Hyperlink"/>
         </w:rPr>
       </w:pPr>
-      <w:hyperlink r:id="rId46" w:history="1">
+      <w:hyperlink r:id="rId52" w:history="1">
         <w:r>
           <w:rPr>
             <w:rStyle w:val="Hyperlink"/>
@@ -1017,7 +3343,7 @@
       </w:r>
     </w:p>
     <w:p>
-      <w:hyperlink r:id="rId47" w:history="1">
+      <w:hyperlink r:id="rId53" w:history="1">
         <w:r>
           <w:rPr>
             <w:rStyle w:val="Hyperlink"/>
@@ -1035,7 +3361,7 @@
       <w:proofErr w:type="spellEnd"/>
     </w:p>
     <w:p>
-      <w:hyperlink r:id="rId48" w:history="1">
+      <w:hyperlink r:id="rId54" w:history="1">
         <w:r>
           <w:rPr>
             <w:rStyle w:val="Hyperlink"/>
@@ -1047,11 +3373,12 @@
     <w:p/>
     <w:p>
       <w:r>
+        <w:lastRenderedPageBreak/>
         <w:t>Cuttlefish</w:t>
       </w:r>
     </w:p>
     <w:p>
-      <w:hyperlink r:id="rId49" w:history="1">
+      <w:hyperlink r:id="rId55" w:history="1">
         <w:r>
           <w:rPr>
             <w:rStyle w:val="Hyperlink"/>
@@ -1061,13 +3388,240 @@
       </w:hyperlink>
     </w:p>
     <w:sectPr>
+      <w:footerReference w:type="default" r:id="rId56"/>
       <w:pgSz w:w="12240" w:h="15840"/>
       <w:pgMar w:top="1440" w:right="1440" w:bottom="1440" w:left="1440" w:header="720" w:footer="720" w:gutter="0"/>
+      <w:pgNumType w:start="0"/>
       <w:cols w:space="720"/>
+      <w:titlePg/>
       <w:docGrid w:linePitch="360"/>
     </w:sectPr>
   </w:body>
 </w:document>
+</file>
+
+<file path=word/endnotes.xml><?xml version="1.0" encoding="utf-8"?>
+<w:endnotes xmlns:wpc="http://schemas.microsoft.com/office/word/2010/wordprocessingCanvas" xmlns:cx="http://schemas.microsoft.com/office/drawing/2014/chartex" xmlns:cx1="http://schemas.microsoft.com/office/drawing/2015/9/8/chartex" xmlns:cx2="http://schemas.microsoft.com/office/drawing/2015/10/21/chartex" xmlns:cx3="http://schemas.microsoft.com/office/drawing/2016/5/9/chartex" xmlns:cx4="http://schemas.microsoft.com/office/drawing/2016/5/10/chartex" xmlns:cx5="http://schemas.microsoft.com/office/drawing/2016/5/11/chartex" xmlns:cx6="http://schemas.microsoft.com/office/drawing/2016/5/12/chartex" xmlns:cx7="http://schemas.microsoft.com/office/drawing/2016/5/13/chartex" xmlns:cx8="http://schemas.microsoft.com/office/drawing/2016/5/14/chartex" xmlns:mc="http://schemas.openxmlformats.org/markup-compatibility/2006" xmlns:aink="http://schemas.microsoft.com/office/drawing/2016/ink" xmlns:am3d="http://schemas.microsoft.com/office/drawing/2017/model3d" xmlns:o="urn:schemas-microsoft-com:office:office" xmlns:r="http://schemas.openxmlformats.org/officeDocument/2006/relationships" xmlns:m="http://schemas.openxmlformats.org/officeDocument/2006/math" xmlns:v="urn:schemas-microsoft-com:vml" xmlns:wp14="http://schemas.microsoft.com/office/word/2010/wordprocessingDrawing" xmlns:wp="http://schemas.openxmlformats.org/drawingml/2006/wordprocessingDrawing" xmlns:w10="urn:schemas-microsoft-com:office:word" xmlns:w="http://schemas.openxmlformats.org/wordprocessingml/2006/main" xmlns:w14="http://schemas.microsoft.com/office/word/2010/wordml" xmlns:w15="http://schemas.microsoft.com/office/word/2012/wordml" xmlns:w16cex="http://schemas.microsoft.com/office/word/2018/wordml/cex" xmlns:w16cid="http://schemas.microsoft.com/office/word/2016/wordml/cid" xmlns:w16="http://schemas.microsoft.com/office/word/2018/wordml" xmlns:w16se="http://schemas.microsoft.com/office/word/2015/wordml/symex" xmlns:wpg="http://schemas.microsoft.com/office/word/2010/wordprocessingGroup" xmlns:wpi="http://schemas.microsoft.com/office/word/2010/wordprocessingInk" xmlns:wne="http://schemas.microsoft.com/office/word/2006/wordml" xmlns:wps="http://schemas.microsoft.com/office/word/2010/wordprocessingShape" mc:Ignorable="w14 w15 w16se w16cid w16 w16cex wp14">
+  <w:endnote w:type="separator" w:id="-1">
+    <w:p>
+      <w:pPr>
+        <w:spacing w:after="0" w:line="240" w:lineRule="auto"/>
+      </w:pPr>
+      <w:r>
+        <w:separator/>
+      </w:r>
+    </w:p>
+  </w:endnote>
+  <w:endnote w:type="continuationSeparator" w:id="0">
+    <w:p>
+      <w:pPr>
+        <w:spacing w:after="0" w:line="240" w:lineRule="auto"/>
+      </w:pPr>
+      <w:r>
+        <w:continuationSeparator/>
+      </w:r>
+    </w:p>
+  </w:endnote>
+</w:endnotes>
+</file>
+
+<file path=word/footer1.xml><?xml version="1.0" encoding="utf-8"?>
+<w:ftr xmlns:wpc="http://schemas.microsoft.com/office/word/2010/wordprocessingCanvas" xmlns:cx="http://schemas.microsoft.com/office/drawing/2014/chartex" xmlns:cx1="http://schemas.microsoft.com/office/drawing/2015/9/8/chartex" xmlns:cx2="http://schemas.microsoft.com/office/drawing/2015/10/21/chartex" xmlns:cx3="http://schemas.microsoft.com/office/drawing/2016/5/9/chartex" xmlns:cx4="http://schemas.microsoft.com/office/drawing/2016/5/10/chartex" xmlns:cx5="http://schemas.microsoft.com/office/drawing/2016/5/11/chartex" xmlns:cx6="http://schemas.microsoft.com/office/drawing/2016/5/12/chartex" xmlns:cx7="http://schemas.microsoft.com/office/drawing/2016/5/13/chartex" xmlns:cx8="http://schemas.microsoft.com/office/drawing/2016/5/14/chartex" xmlns:mc="http://schemas.openxmlformats.org/markup-compatibility/2006" xmlns:aink="http://schemas.microsoft.com/office/drawing/2016/ink" xmlns:am3d="http://schemas.microsoft.com/office/drawing/2017/model3d" xmlns:o="urn:schemas-microsoft-com:office:office" xmlns:r="http://schemas.openxmlformats.org/officeDocument/2006/relationships" xmlns:m="http://schemas.openxmlformats.org/officeDocument/2006/math" xmlns:v="urn:schemas-microsoft-com:vml" xmlns:wp14="http://schemas.microsoft.com/office/word/2010/wordprocessingDrawing" xmlns:wp="http://schemas.openxmlformats.org/drawingml/2006/wordprocessingDrawing" xmlns:w10="urn:schemas-microsoft-com:office:word" xmlns:w="http://schemas.openxmlformats.org/wordprocessingml/2006/main" xmlns:w14="http://schemas.microsoft.com/office/word/2010/wordml" xmlns:w15="http://schemas.microsoft.com/office/word/2012/wordml" xmlns:w16cex="http://schemas.microsoft.com/office/word/2018/wordml/cex" xmlns:w16cid="http://schemas.microsoft.com/office/word/2016/wordml/cid" xmlns:w16="http://schemas.microsoft.com/office/word/2018/wordml" xmlns:w16se="http://schemas.microsoft.com/office/word/2015/wordml/symex" xmlns:wpg="http://schemas.microsoft.com/office/word/2010/wordprocessingGroup" xmlns:wpi="http://schemas.microsoft.com/office/word/2010/wordprocessingInk" xmlns:wne="http://schemas.microsoft.com/office/word/2006/wordml" xmlns:wps="http://schemas.microsoft.com/office/word/2010/wordprocessingShape" mc:Ignorable="w14 w15 w16se w16cid w16 w16cex wp14">
+  <w:sdt>
+    <w:sdtPr>
+      <w:id w:val="1390531004"/>
+      <w:docPartObj>
+        <w:docPartGallery w:val="Page Numbers (Bottom of Page)"/>
+        <w:docPartUnique/>
+      </w:docPartObj>
+    </w:sdtPr>
+    <w:sdtEndPr>
+      <w:rPr>
+        <w:noProof/>
+      </w:rPr>
+    </w:sdtEndPr>
+    <w:sdtContent>
+      <w:p>
+        <w:pPr>
+          <w:pStyle w:val="Footer"/>
+          <w:jc w:val="right"/>
+        </w:pPr>
+        <w:r>
+          <w:fldChar w:fldCharType="begin"/>
+        </w:r>
+        <w:r>
+          <w:instrText xml:space="preserve"> PAGE   \* MERGEFORMAT </w:instrText>
+        </w:r>
+        <w:r>
+          <w:fldChar w:fldCharType="separate"/>
+        </w:r>
+        <w:r>
+          <w:rPr>
+            <w:noProof/>
+          </w:rPr>
+          <w:t>2</w:t>
+        </w:r>
+        <w:r>
+          <w:rPr>
+            <w:noProof/>
+          </w:rPr>
+          <w:fldChar w:fldCharType="end"/>
+        </w:r>
+      </w:p>
+    </w:sdtContent>
+  </w:sdt>
+  <w:p>
+    <w:pPr>
+      <w:pStyle w:val="Footer"/>
+    </w:pPr>
+  </w:p>
+</w:ftr>
+</file>
+
+<file path=word/footnotes.xml><?xml version="1.0" encoding="utf-8"?>
+<w:footnotes xmlns:wpc="http://schemas.microsoft.com/office/word/2010/wordprocessingCanvas" xmlns:cx="http://schemas.microsoft.com/office/drawing/2014/chartex" xmlns:cx1="http://schemas.microsoft.com/office/drawing/2015/9/8/chartex" xmlns:cx2="http://schemas.microsoft.com/office/drawing/2015/10/21/chartex" xmlns:cx3="http://schemas.microsoft.com/office/drawing/2016/5/9/chartex" xmlns:cx4="http://schemas.microsoft.com/office/drawing/2016/5/10/chartex" xmlns:cx5="http://schemas.microsoft.com/office/drawing/2016/5/11/chartex" xmlns:cx6="http://schemas.microsoft.com/office/drawing/2016/5/12/chartex" xmlns:cx7="http://schemas.microsoft.com/office/drawing/2016/5/13/chartex" xmlns:cx8="http://schemas.microsoft.com/office/drawing/2016/5/14/chartex" xmlns:mc="http://schemas.openxmlformats.org/markup-compatibility/2006" xmlns:aink="http://schemas.microsoft.com/office/drawing/2016/ink" xmlns:am3d="http://schemas.microsoft.com/office/drawing/2017/model3d" xmlns:o="urn:schemas-microsoft-com:office:office" xmlns:r="http://schemas.openxmlformats.org/officeDocument/2006/relationships" xmlns:m="http://schemas.openxmlformats.org/officeDocument/2006/math" xmlns:v="urn:schemas-microsoft-com:vml" xmlns:wp14="http://schemas.microsoft.com/office/word/2010/wordprocessingDrawing" xmlns:wp="http://schemas.openxmlformats.org/drawingml/2006/wordprocessingDrawing" xmlns:w10="urn:schemas-microsoft-com:office:word" xmlns:w="http://schemas.openxmlformats.org/wordprocessingml/2006/main" xmlns:w14="http://schemas.microsoft.com/office/word/2010/wordml" xmlns:w15="http://schemas.microsoft.com/office/word/2012/wordml" xmlns:w16cex="http://schemas.microsoft.com/office/word/2018/wordml/cex" xmlns:w16cid="http://schemas.microsoft.com/office/word/2016/wordml/cid" xmlns:w16="http://schemas.microsoft.com/office/word/2018/wordml" xmlns:w16se="http://schemas.microsoft.com/office/word/2015/wordml/symex" xmlns:wpg="http://schemas.microsoft.com/office/word/2010/wordprocessingGroup" xmlns:wpi="http://schemas.microsoft.com/office/word/2010/wordprocessingInk" xmlns:wne="http://schemas.microsoft.com/office/word/2006/wordml" xmlns:wps="http://schemas.microsoft.com/office/word/2010/wordprocessingShape" mc:Ignorable="w14 w15 w16se w16cid w16 w16cex wp14">
+  <w:footnote w:type="separator" w:id="-1">
+    <w:p>
+      <w:pPr>
+        <w:spacing w:after="0" w:line="240" w:lineRule="auto"/>
+      </w:pPr>
+      <w:r>
+        <w:separator/>
+      </w:r>
+    </w:p>
+  </w:footnote>
+  <w:footnote w:type="continuationSeparator" w:id="0">
+    <w:p>
+      <w:pPr>
+        <w:spacing w:after="0" w:line="240" w:lineRule="auto"/>
+      </w:pPr>
+      <w:r>
+        <w:continuationSeparator/>
+      </w:r>
+    </w:p>
+  </w:footnote>
+</w:footnotes>
+</file>
+
+<file path=word/numbering.xml><?xml version="1.0" encoding="utf-8"?>
+<w:numbering xmlns:wpc="http://schemas.microsoft.com/office/word/2010/wordprocessingCanvas" xmlns:cx="http://schemas.microsoft.com/office/drawing/2014/chartex" xmlns:cx1="http://schemas.microsoft.com/office/drawing/2015/9/8/chartex" xmlns:cx2="http://schemas.microsoft.com/office/drawing/2015/10/21/chartex" xmlns:cx3="http://schemas.microsoft.com/office/drawing/2016/5/9/chartex" xmlns:cx4="http://schemas.microsoft.com/office/drawing/2016/5/10/chartex" xmlns:cx5="http://schemas.microsoft.com/office/drawing/2016/5/11/chartex" xmlns:cx6="http://schemas.microsoft.com/office/drawing/2016/5/12/chartex" xmlns:cx7="http://schemas.microsoft.com/office/drawing/2016/5/13/chartex" xmlns:cx8="http://schemas.microsoft.com/office/drawing/2016/5/14/chartex" xmlns:mc="http://schemas.openxmlformats.org/markup-compatibility/2006" xmlns:aink="http://schemas.microsoft.com/office/drawing/2016/ink" xmlns:am3d="http://schemas.microsoft.com/office/drawing/2017/model3d" xmlns:o="urn:schemas-microsoft-com:office:office" xmlns:r="http://schemas.openxmlformats.org/officeDocument/2006/relationships" xmlns:m="http://schemas.openxmlformats.org/officeDocument/2006/math" xmlns:v="urn:schemas-microsoft-com:vml" xmlns:wp14="http://schemas.microsoft.com/office/word/2010/wordprocessingDrawing" xmlns:wp="http://schemas.openxmlformats.org/drawingml/2006/wordprocessingDrawing" xmlns:w10="urn:schemas-microsoft-com:office:word" xmlns:w="http://schemas.openxmlformats.org/wordprocessingml/2006/main" xmlns:w14="http://schemas.microsoft.com/office/word/2010/wordml" xmlns:w15="http://schemas.microsoft.com/office/word/2012/wordml" xmlns:w16cex="http://schemas.microsoft.com/office/word/2018/wordml/cex" xmlns:w16cid="http://schemas.microsoft.com/office/word/2016/wordml/cid" xmlns:w16="http://schemas.microsoft.com/office/word/2018/wordml" xmlns:w16se="http://schemas.microsoft.com/office/word/2015/wordml/symex" xmlns:wpg="http://schemas.microsoft.com/office/word/2010/wordprocessingGroup" xmlns:wpi="http://schemas.microsoft.com/office/word/2010/wordprocessingInk" xmlns:wne="http://schemas.microsoft.com/office/word/2006/wordml" xmlns:wps="http://schemas.microsoft.com/office/word/2010/wordprocessingShape" mc:Ignorable="w14 w15 w16se w16cid w16 w16cex wp14">
+  <w:abstractNum w:abstractNumId="0" w15:restartNumberingAfterBreak="0">
+    <w:nsid w:val="37AF7C9B"/>
+    <w:multiLevelType w:val="hybridMultilevel"/>
+    <w:tmpl w:val="C2F60384"/>
+    <w:lvl w:ilvl="0" w:tplc="34A62BDA">
+      <w:numFmt w:val="bullet"/>
+      <w:lvlText w:val="-"/>
+      <w:lvlJc w:val="left"/>
+      <w:pPr>
+        <w:ind w:left="720" w:hanging="360"/>
+      </w:pPr>
+      <w:rPr>
+        <w:rFonts w:ascii="Calibri" w:eastAsiaTheme="minorHAnsi" w:hAnsi="Calibri" w:cs="Calibri" w:hint="default"/>
+        <w:sz w:val="24"/>
+      </w:rPr>
+    </w:lvl>
+    <w:lvl w:ilvl="1" w:tplc="04090003" w:tentative="1">
+      <w:start w:val="1"/>
+      <w:numFmt w:val="bullet"/>
+      <w:lvlText w:val="o"/>
+      <w:lvlJc w:val="left"/>
+      <w:pPr>
+        <w:ind w:left="1440" w:hanging="360"/>
+      </w:pPr>
+      <w:rPr>
+        <w:rFonts w:ascii="Courier New" w:hAnsi="Courier New" w:cs="Courier New" w:hint="default"/>
+      </w:rPr>
+    </w:lvl>
+    <w:lvl w:ilvl="2" w:tplc="04090005" w:tentative="1">
+      <w:start w:val="1"/>
+      <w:numFmt w:val="bullet"/>
+      <w:lvlText w:val=""/>
+      <w:lvlJc w:val="left"/>
+      <w:pPr>
+        <w:ind w:left="2160" w:hanging="360"/>
+      </w:pPr>
+      <w:rPr>
+        <w:rFonts w:ascii="Wingdings" w:hAnsi="Wingdings" w:hint="default"/>
+      </w:rPr>
+    </w:lvl>
+    <w:lvl w:ilvl="3" w:tplc="04090001" w:tentative="1">
+      <w:start w:val="1"/>
+      <w:numFmt w:val="bullet"/>
+      <w:lvlText w:val=""/>
+      <w:lvlJc w:val="left"/>
+      <w:pPr>
+        <w:ind w:left="2880" w:hanging="360"/>
+      </w:pPr>
+      <w:rPr>
+        <w:rFonts w:ascii="Symbol" w:hAnsi="Symbol" w:hint="default"/>
+      </w:rPr>
+    </w:lvl>
+    <w:lvl w:ilvl="4" w:tplc="04090003" w:tentative="1">
+      <w:start w:val="1"/>
+      <w:numFmt w:val="bullet"/>
+      <w:lvlText w:val="o"/>
+      <w:lvlJc w:val="left"/>
+      <w:pPr>
+        <w:ind w:left="3600" w:hanging="360"/>
+      </w:pPr>
+      <w:rPr>
+        <w:rFonts w:ascii="Courier New" w:hAnsi="Courier New" w:cs="Courier New" w:hint="default"/>
+      </w:rPr>
+    </w:lvl>
+    <w:lvl w:ilvl="5" w:tplc="04090005" w:tentative="1">
+      <w:start w:val="1"/>
+      <w:numFmt w:val="bullet"/>
+      <w:lvlText w:val=""/>
+      <w:lvlJc w:val="left"/>
+      <w:pPr>
+        <w:ind w:left="4320" w:hanging="360"/>
+      </w:pPr>
+      <w:rPr>
+        <w:rFonts w:ascii="Wingdings" w:hAnsi="Wingdings" w:hint="default"/>
+      </w:rPr>
+    </w:lvl>
+    <w:lvl w:ilvl="6" w:tplc="04090001" w:tentative="1">
+      <w:start w:val="1"/>
+      <w:numFmt w:val="bullet"/>
+      <w:lvlText w:val=""/>
+      <w:lvlJc w:val="left"/>
+      <w:pPr>
+        <w:ind w:left="5040" w:hanging="360"/>
+      </w:pPr>
+      <w:rPr>
+        <w:rFonts w:ascii="Symbol" w:hAnsi="Symbol" w:hint="default"/>
+      </w:rPr>
+    </w:lvl>
+    <w:lvl w:ilvl="7" w:tplc="04090003" w:tentative="1">
+      <w:start w:val="1"/>
+      <w:numFmt w:val="bullet"/>
+      <w:lvlText w:val="o"/>
+      <w:lvlJc w:val="left"/>
+      <w:pPr>
+        <w:ind w:left="5760" w:hanging="360"/>
+      </w:pPr>
+      <w:rPr>
+        <w:rFonts w:ascii="Courier New" w:hAnsi="Courier New" w:cs="Courier New" w:hint="default"/>
+      </w:rPr>
+    </w:lvl>
+    <w:lvl w:ilvl="8" w:tplc="04090005" w:tentative="1">
+      <w:start w:val="1"/>
+      <w:numFmt w:val="bullet"/>
+      <w:lvlText w:val=""/>
+      <w:lvlJc w:val="left"/>
+      <w:pPr>
+        <w:ind w:left="6480" w:hanging="360"/>
+      </w:pPr>
+      <w:rPr>
+        <w:rFonts w:ascii="Wingdings" w:hAnsi="Wingdings" w:hint="default"/>
+      </w:rPr>
+    </w:lvl>
+  </w:abstractNum>
+  <w:num w:numId="1">
+    <w:abstractNumId w:val="0"/>
+  </w:num>
+</w:numbering>
 </file>
 
 <file path=word/styles.xml><?xml version="1.0" encoding="utf-8"?>
@@ -1076,6 +3630,773 @@
     <w:rPrDefault>
       <w:rPr>
         <w:rFonts w:asciiTheme="minorHAnsi" w:eastAsiaTheme="minorHAnsi" w:hAnsiTheme="minorHAnsi" w:cstheme="minorBidi"/>
+        <w:sz w:val="22"/>
+        <w:szCs w:val="22"/>
+        <w:lang w:val="en-US" w:eastAsia="en-US" w:bidi="ar-SA"/>
+      </w:rPr>
+    </w:rPrDefault>
+    <w:pPrDefault>
+      <w:pPr>
+        <w:spacing w:after="160" w:line="259" w:lineRule="auto"/>
+      </w:pPr>
+    </w:pPrDefault>
+  </w:docDefaults>
+  <w:latentStyles w:defLockedState="0" w:defUIPriority="99" w:defSemiHidden="0" w:defUnhideWhenUsed="0" w:defQFormat="0" w:count="376">
+    <w:lsdException w:name="Normal" w:uiPriority="0" w:qFormat="1"/>
+    <w:lsdException w:name="heading 1" w:uiPriority="9" w:qFormat="1"/>
+    <w:lsdException w:name="heading 2" w:semiHidden="1" w:uiPriority="9" w:unhideWhenUsed="1" w:qFormat="1"/>
+    <w:lsdException w:name="heading 3" w:semiHidden="1" w:uiPriority="9" w:unhideWhenUsed="1" w:qFormat="1"/>
+    <w:lsdException w:name="heading 4" w:semiHidden="1" w:uiPriority="9" w:unhideWhenUsed="1" w:qFormat="1"/>
+    <w:lsdException w:name="heading 5" w:semiHidden="1" w:uiPriority="9" w:unhideWhenUsed="1" w:qFormat="1"/>
+    <w:lsdException w:name="heading 6" w:semiHidden="1" w:uiPriority="9" w:unhideWhenUsed="1" w:qFormat="1"/>
+    <w:lsdException w:name="heading 7" w:semiHidden="1" w:uiPriority="9" w:unhideWhenUsed="1" w:qFormat="1"/>
+    <w:lsdException w:name="heading 8" w:semiHidden="1" w:uiPriority="9" w:unhideWhenUsed="1" w:qFormat="1"/>
+    <w:lsdException w:name="heading 9" w:semiHidden="1" w:uiPriority="9" w:unhideWhenUsed="1" w:qFormat="1"/>
+    <w:lsdException w:name="index 1" w:semiHidden="1" w:unhideWhenUsed="1"/>
+    <w:lsdException w:name="index 2" w:semiHidden="1" w:unhideWhenUsed="1"/>
+    <w:lsdException w:name="index 3" w:semiHidden="1" w:unhideWhenUsed="1"/>
+    <w:lsdException w:name="index 4" w:semiHidden="1" w:unhideWhenUsed="1"/>
+    <w:lsdException w:name="index 5" w:semiHidden="1" w:unhideWhenUsed="1"/>
+    <w:lsdException w:name="index 6" w:semiHidden="1" w:unhideWhenUsed="1"/>
+    <w:lsdException w:name="index 7" w:semiHidden="1" w:unhideWhenUsed="1"/>
+    <w:lsdException w:name="index 8" w:semiHidden="1" w:unhideWhenUsed="1"/>
+    <w:lsdException w:name="index 9" w:semiHidden="1" w:unhideWhenUsed="1"/>
+    <w:lsdException w:name="toc 1" w:semiHidden="1" w:uiPriority="39" w:unhideWhenUsed="1"/>
+    <w:lsdException w:name="toc 2" w:semiHidden="1" w:uiPriority="39" w:unhideWhenUsed="1"/>
+    <w:lsdException w:name="toc 3" w:semiHidden="1" w:uiPriority="39" w:unhideWhenUsed="1"/>
+    <w:lsdException w:name="toc 4" w:semiHidden="1" w:uiPriority="39" w:unhideWhenUsed="1"/>
+    <w:lsdException w:name="toc 5" w:semiHidden="1" w:uiPriority="39" w:unhideWhenUsed="1"/>
+    <w:lsdException w:name="toc 6" w:semiHidden="1" w:uiPriority="39" w:unhideWhenUsed="1"/>
+    <w:lsdException w:name="toc 7" w:semiHidden="1" w:uiPriority="39" w:unhideWhenUsed="1"/>
+    <w:lsdException w:name="toc 8" w:semiHidden="1" w:uiPriority="39" w:unhideWhenUsed="1"/>
+    <w:lsdException w:name="toc 9" w:semiHidden="1" w:uiPriority="39" w:unhideWhenUsed="1"/>
+    <w:lsdException w:name="Normal Indent" w:semiHidden="1" w:unhideWhenUsed="1"/>
+    <w:lsdException w:name="footnote text" w:semiHidden="1" w:unhideWhenUsed="1"/>
+    <w:lsdException w:name="annotation text" w:semiHidden="1" w:unhideWhenUsed="1"/>
+    <w:lsdException w:name="header" w:semiHidden="1" w:unhideWhenUsed="1"/>
+    <w:lsdException w:name="footer" w:semiHidden="1" w:unhideWhenUsed="1"/>
+    <w:lsdException w:name="index heading" w:semiHidden="1" w:unhideWhenUsed="1"/>
+    <w:lsdException w:name="caption" w:semiHidden="1" w:uiPriority="35" w:unhideWhenUsed="1" w:qFormat="1"/>
+    <w:lsdException w:name="table of figures" w:semiHidden="1" w:unhideWhenUsed="1"/>
+    <w:lsdException w:name="envelope address" w:semiHidden="1" w:unhideWhenUsed="1"/>
+    <w:lsdException w:name="envelope return" w:semiHidden="1" w:unhideWhenUsed="1"/>
+    <w:lsdException w:name="footnote reference" w:semiHidden="1" w:unhideWhenUsed="1"/>
+    <w:lsdException w:name="annotation reference" w:semiHidden="1" w:unhideWhenUsed="1"/>
+    <w:lsdException w:name="line number" w:semiHidden="1" w:unhideWhenUsed="1"/>
+    <w:lsdException w:name="page number" w:semiHidden="1" w:unhideWhenUsed="1"/>
+    <w:lsdException w:name="endnote reference" w:semiHidden="1" w:unhideWhenUsed="1"/>
+    <w:lsdException w:name="endnote text" w:semiHidden="1" w:unhideWhenUsed="1"/>
+    <w:lsdException w:name="table of authorities" w:semiHidden="1" w:unhideWhenUsed="1"/>
+    <w:lsdException w:name="macro" w:semiHidden="1" w:unhideWhenUsed="1"/>
+    <w:lsdException w:name="toa heading" w:semiHidden="1" w:unhideWhenUsed="1"/>
+    <w:lsdException w:name="List" w:semiHidden="1" w:unhideWhenUsed="1"/>
+    <w:lsdException w:name="List Bullet" w:semiHidden="1" w:unhideWhenUsed="1"/>
+    <w:lsdException w:name="List Number" w:semiHidden="1" w:unhideWhenUsed="1"/>
+    <w:lsdException w:name="List 2" w:semiHidden="1" w:unhideWhenUsed="1"/>
+    <w:lsdException w:name="List 3" w:semiHidden="1" w:unhideWhenUsed="1"/>
+    <w:lsdException w:name="List 4" w:semiHidden="1" w:unhideWhenUsed="1"/>
+    <w:lsdException w:name="List 5" w:semiHidden="1" w:unhideWhenUsed="1"/>
+    <w:lsdException w:name="List Bullet 2" w:semiHidden="1" w:unhideWhenUsed="1"/>
+    <w:lsdException w:name="List Bullet 3" w:semiHidden="1" w:unhideWhenUsed="1"/>
+    <w:lsdException w:name="List Bullet 4" w:semiHidden="1" w:unhideWhenUsed="1"/>
+    <w:lsdException w:name="List Bullet 5" w:semiHidden="1" w:unhideWhenUsed="1"/>
+    <w:lsdException w:name="List Number 2" w:semiHidden="1" w:unhideWhenUsed="1"/>
+    <w:lsdException w:name="List Number 3" w:semiHidden="1" w:unhideWhenUsed="1"/>
+    <w:lsdException w:name="List Number 4" w:semiHidden="1" w:unhideWhenUsed="1"/>
+    <w:lsdException w:name="List Number 5" w:semiHidden="1" w:unhideWhenUsed="1"/>
+    <w:lsdException w:name="Title" w:uiPriority="10" w:qFormat="1"/>
+    <w:lsdException w:name="Closing" w:semiHidden="1" w:unhideWhenUsed="1"/>
+    <w:lsdException w:name="Signature" w:semiHidden="1" w:unhideWhenUsed="1"/>
+    <w:lsdException w:name="Default Paragraph Font" w:semiHidden="1" w:uiPriority="1" w:unhideWhenUsed="1"/>
+    <w:lsdException w:name="Body Text" w:semiHidden="1" w:unhideWhenUsed="1"/>
+    <w:lsdException w:name="Body Text Indent" w:semiHidden="1" w:unhideWhenUsed="1"/>
+    <w:lsdException w:name="List Continue" w:semiHidden="1" w:unhideWhenUsed="1"/>
+    <w:lsdException w:name="List Continue 2" w:semiHidden="1" w:unhideWhenUsed="1"/>
+    <w:lsdException w:name="List Continue 3" w:semiHidden="1" w:unhideWhenUsed="1"/>
+    <w:lsdException w:name="List Continue 4" w:semiHidden="1" w:unhideWhenUsed="1"/>
+    <w:lsdException w:name="List Continue 5" w:semiHidden="1" w:unhideWhenUsed="1"/>
+    <w:lsdException w:name="Message Header" w:semiHidden="1" w:unhideWhenUsed="1"/>
+    <w:lsdException w:name="Subtitle" w:uiPriority="11" w:qFormat="1"/>
+    <w:lsdException w:name="Salutation" w:semiHidden="1" w:unhideWhenUsed="1"/>
+    <w:lsdException w:name="Date" w:semiHidden="1" w:unhideWhenUsed="1"/>
+    <w:lsdException w:name="Body Text First Indent" w:semiHidden="1" w:unhideWhenUsed="1"/>
+    <w:lsdException w:name="Body Text First Indent 2" w:semiHidden="1" w:unhideWhenUsed="1"/>
+    <w:lsdException w:name="Note Heading" w:semiHidden="1" w:unhideWhenUsed="1"/>
+    <w:lsdException w:name="Body Text 2" w:semiHidden="1" w:unhideWhenUsed="1"/>
+    <w:lsdException w:name="Body Text 3" w:semiHidden="1" w:unhideWhenUsed="1"/>
+    <w:lsdException w:name="Body Text Indent 2" w:semiHidden="1" w:unhideWhenUsed="1"/>
+    <w:lsdException w:name="Body Text Indent 3" w:semiHidden="1" w:unhideWhenUsed="1"/>
+    <w:lsdException w:name="Block Text" w:semiHidden="1" w:unhideWhenUsed="1"/>
+    <w:lsdException w:name="Hyperlink" w:semiHidden="1" w:unhideWhenUsed="1"/>
+    <w:lsdException w:name="FollowedHyperlink" w:semiHidden="1" w:unhideWhenUsed="1"/>
+    <w:lsdException w:name="Strong" w:uiPriority="22" w:qFormat="1"/>
+    <w:lsdException w:name="Emphasis" w:uiPriority="20" w:qFormat="1"/>
+    <w:lsdException w:name="Document Map" w:semiHidden="1" w:unhideWhenUsed="1"/>
+    <w:lsdException w:name="Plain Text" w:semiHidden="1" w:unhideWhenUsed="1"/>
+    <w:lsdException w:name="E-mail Signature" w:semiHidden="1" w:unhideWhenUsed="1"/>
+    <w:lsdException w:name="HTML Top of Form" w:semiHidden="1" w:unhideWhenUsed="1"/>
+    <w:lsdException w:name="HTML Bottom of Form" w:semiHidden="1" w:unhideWhenUsed="1"/>
+    <w:lsdException w:name="Normal (Web)" w:semiHidden="1" w:unhideWhenUsed="1"/>
+    <w:lsdException w:name="HTML Acronym" w:semiHidden="1" w:unhideWhenUsed="1"/>
+    <w:lsdException w:name="HTML Address" w:semiHidden="1" w:unhideWhenUsed="1"/>
+    <w:lsdException w:name="HTML Cite" w:semiHidden="1" w:unhideWhenUsed="1"/>
+    <w:lsdException w:name="HTML Code" w:semiHidden="1" w:unhideWhenUsed="1"/>
+    <w:lsdException w:name="HTML Definition" w:semiHidden="1" w:unhideWhenUsed="1"/>
+    <w:lsdException w:name="HTML Keyboard" w:semiHidden="1" w:unhideWhenUsed="1"/>
+    <w:lsdException w:name="HTML Preformatted" w:semiHidden="1" w:unhideWhenUsed="1"/>
+    <w:lsdException w:name="HTML Sample" w:semiHidden="1" w:unhideWhenUsed="1"/>
+    <w:lsdException w:name="HTML Typewriter" w:semiHidden="1" w:unhideWhenUsed="1"/>
+    <w:lsdException w:name="HTML Variable" w:semiHidden="1" w:unhideWhenUsed="1"/>
+    <w:lsdException w:name="Normal Table" w:semiHidden="1" w:unhideWhenUsed="1"/>
+    <w:lsdException w:name="annotation subject" w:semiHidden="1" w:unhideWhenUsed="1"/>
+    <w:lsdException w:name="No List" w:semiHidden="1" w:unhideWhenUsed="1"/>
+    <w:lsdException w:name="Outline List 1" w:semiHidden="1" w:unhideWhenUsed="1"/>
+    <w:lsdException w:name="Outline List 2" w:semiHidden="1" w:unhideWhenUsed="1"/>
+    <w:lsdException w:name="Outline List 3" w:semiHidden="1" w:unhideWhenUsed="1"/>
+    <w:lsdException w:name="Table Simple 1" w:semiHidden="1" w:unhideWhenUsed="1"/>
+    <w:lsdException w:name="Table Simple 2" w:semiHidden="1" w:unhideWhenUsed="1"/>
+    <w:lsdException w:name="Table Simple 3" w:semiHidden="1" w:unhideWhenUsed="1"/>
+    <w:lsdException w:name="Table Classic 1" w:semiHidden="1" w:unhideWhenUsed="1"/>
+    <w:lsdException w:name="Table Classic 2" w:semiHidden="1" w:unhideWhenUsed="1"/>
+    <w:lsdException w:name="Table Classic 3" w:semiHidden="1" w:unhideWhenUsed="1"/>
+    <w:lsdException w:name="Table Classic 4" w:semiHidden="1" w:unhideWhenUsed="1"/>
+    <w:lsdException w:name="Table Colorful 1" w:semiHidden="1" w:unhideWhenUsed="1"/>
+    <w:lsdException w:name="Table Colorful 2" w:semiHidden="1" w:unhideWhenUsed="1"/>
+    <w:lsdException w:name="Table Colorful 3" w:semiHidden="1" w:unhideWhenUsed="1"/>
+    <w:lsdException w:name="Table Columns 1" w:semiHidden="1" w:unhideWhenUsed="1"/>
+    <w:lsdException w:name="Table Columns 2" w:semiHidden="1" w:unhideWhenUsed="1"/>
+    <w:lsdException w:name="Table Columns 3" w:semiHidden="1" w:unhideWhenUsed="1"/>
+    <w:lsdException w:name="Table Columns 4" w:semiHidden="1" w:unhideWhenUsed="1"/>
+    <w:lsdException w:name="Table Columns 5" w:semiHidden="1" w:unhideWhenUsed="1"/>
+    <w:lsdException w:name="Table Grid 1" w:semiHidden="1" w:unhideWhenUsed="1"/>
+    <w:lsdException w:name="Table Grid 2" w:semiHidden="1" w:unhideWhenUsed="1"/>
+    <w:lsdException w:name="Table Grid 3" w:semiHidden="1" w:unhideWhenUsed="1"/>
+    <w:lsdException w:name="Table Grid 4" w:semiHidden="1" w:unhideWhenUsed="1"/>
+    <w:lsdException w:name="Table Grid 5" w:semiHidden="1" w:unhideWhenUsed="1"/>
+    <w:lsdException w:name="Table Grid 6" w:semiHidden="1" w:unhideWhenUsed="1"/>
+    <w:lsdException w:name="Table Grid 7" w:semiHidden="1" w:unhideWhenUsed="1"/>
+    <w:lsdException w:name="Table Grid 8" w:semiHidden="1" w:unhideWhenUsed="1"/>
+    <w:lsdException w:name="Table List 1" w:semiHidden="1" w:unhideWhenUsed="1"/>
+    <w:lsdException w:name="Table List 2" w:semiHidden="1" w:unhideWhenUsed="1"/>
+    <w:lsdException w:name="Table List 3" w:semiHidden="1" w:unhideWhenUsed="1"/>
+    <w:lsdException w:name="Table List 4" w:semiHidden="1" w:unhideWhenUsed="1"/>
+    <w:lsdException w:name="Table List 5" w:semiHidden="1" w:unhideWhenUsed="1"/>
+    <w:lsdException w:name="Table List 6" w:semiHidden="1" w:unhideWhenUsed="1"/>
+    <w:lsdException w:name="Table List 7" w:semiHidden="1" w:unhideWhenUsed="1"/>
+    <w:lsdException w:name="Table List 8" w:semiHidden="1" w:unhideWhenUsed="1"/>
+    <w:lsdException w:name="Table 3D effects 1" w:semiHidden="1" w:unhideWhenUsed="1"/>
+    <w:lsdException w:name="Table 3D effects 2" w:semiHidden="1" w:unhideWhenUsed="1"/>
+    <w:lsdException w:name="Table 3D effects 3" w:semiHidden="1" w:unhideWhenUsed="1"/>
+    <w:lsdException w:name="Table Contemporary" w:semiHidden="1" w:unhideWhenUsed="1"/>
+    <w:lsdException w:name="Table Elegant" w:semiHidden="1" w:unhideWhenUsed="1"/>
+    <w:lsdException w:name="Table Professional" w:semiHidden="1" w:unhideWhenUsed="1"/>
+    <w:lsdException w:name="Table Subtle 1" w:semiHidden="1" w:unhideWhenUsed="1"/>
+    <w:lsdException w:name="Table Subtle 2" w:semiHidden="1" w:unhideWhenUsed="1"/>
+    <w:lsdException w:name="Table Web 1" w:semiHidden="1" w:unhideWhenUsed="1"/>
+    <w:lsdException w:name="Table Web 2" w:semiHidden="1" w:unhideWhenUsed="1"/>
+    <w:lsdException w:name="Table Web 3" w:semiHidden="1" w:unhideWhenUsed="1"/>
+    <w:lsdException w:name="Balloon Text" w:semiHidden="1" w:unhideWhenUsed="1"/>
+    <w:lsdException w:name="Table Grid" w:uiPriority="39"/>
+    <w:lsdException w:name="Table Theme" w:semiHidden="1" w:unhideWhenUsed="1"/>
+    <w:lsdException w:name="Placeholder Text" w:semiHidden="1"/>
+    <w:lsdException w:name="No Spacing" w:uiPriority="1" w:qFormat="1"/>
+    <w:lsdException w:name="Light Shading" w:uiPriority="60"/>
+    <w:lsdException w:name="Light List" w:uiPriority="61"/>
+    <w:lsdException w:name="Light Grid" w:uiPriority="62"/>
+    <w:lsdException w:name="Medium Shading 1" w:uiPriority="63"/>
+    <w:lsdException w:name="Medium Shading 2" w:uiPriority="64"/>
+    <w:lsdException w:name="Medium List 1" w:uiPriority="65"/>
+    <w:lsdException w:name="Medium List 2" w:uiPriority="66"/>
+    <w:lsdException w:name="Medium Grid 1" w:uiPriority="67"/>
+    <w:lsdException w:name="Medium Grid 2" w:uiPriority="68"/>
+    <w:lsdException w:name="Medium Grid 3" w:uiPriority="69"/>
+    <w:lsdException w:name="Dark List" w:uiPriority="70"/>
+    <w:lsdException w:name="Colorful Shading" w:uiPriority="71"/>
+    <w:lsdException w:name="Colorful List" w:uiPriority="72"/>
+    <w:lsdException w:name="Colorful Grid" w:uiPriority="73"/>
+    <w:lsdException w:name="Light Shading Accent 1" w:uiPriority="60"/>
+    <w:lsdException w:name="Light List Accent 1" w:uiPriority="61"/>
+    <w:lsdException w:name="Light Grid Accent 1" w:uiPriority="62"/>
+    <w:lsdException w:name="Medium Shading 1 Accent 1" w:uiPriority="63"/>
+    <w:lsdException w:name="Medium Shading 2 Accent 1" w:uiPriority="64"/>
+    <w:lsdException w:name="Medium List 1 Accent 1" w:uiPriority="65"/>
+    <w:lsdException w:name="Revision" w:semiHidden="1"/>
+    <w:lsdException w:name="List Paragraph" w:uiPriority="34" w:qFormat="1"/>
+    <w:lsdException w:name="Quote" w:uiPriority="29" w:qFormat="1"/>
+    <w:lsdException w:name="Intense Quote" w:uiPriority="30" w:qFormat="1"/>
+    <w:lsdException w:name="Medium List 2 Accent 1" w:uiPriority="66"/>
+    <w:lsdException w:name="Medium Grid 1 Accent 1" w:uiPriority="67"/>
+    <w:lsdException w:name="Medium Grid 2 Accent 1" w:uiPriority="68"/>
+    <w:lsdException w:name="Medium Grid 3 Accent 1" w:uiPriority="69"/>
+    <w:lsdException w:name="Dark List Accent 1" w:uiPriority="70"/>
+    <w:lsdException w:name="Colorful Shading Accent 1" w:uiPriority="71"/>
+    <w:lsdException w:name="Colorful List Accent 1" w:uiPriority="72"/>
+    <w:lsdException w:name="Colorful Grid Accent 1" w:uiPriority="73"/>
+    <w:lsdException w:name="Light Shading Accent 2" w:uiPriority="60"/>
+    <w:lsdException w:name="Light List Accent 2" w:uiPriority="61"/>
+    <w:lsdException w:name="Light Grid Accent 2" w:uiPriority="62"/>
+    <w:lsdException w:name="Medium Shading 1 Accent 2" w:uiPriority="63"/>
+    <w:lsdException w:name="Medium Shading 2 Accent 2" w:uiPriority="64"/>
+    <w:lsdException w:name="Medium List 1 Accent 2" w:uiPriority="65"/>
+    <w:lsdException w:name="Medium List 2 Accent 2" w:uiPriority="66"/>
+    <w:lsdException w:name="Medium Grid 1 Accent 2" w:uiPriority="67"/>
+    <w:lsdException w:name="Medium Grid 2 Accent 2" w:uiPriority="68"/>
+    <w:lsdException w:name="Medium Grid 3 Accent 2" w:uiPriority="69"/>
+    <w:lsdException w:name="Dark List Accent 2" w:uiPriority="70"/>
+    <w:lsdException w:name="Colorful Shading Accent 2" w:uiPriority="71"/>
+    <w:lsdException w:name="Colorful List Accent 2" w:uiPriority="72"/>
+    <w:lsdException w:name="Colorful Grid Accent 2" w:uiPriority="73"/>
+    <w:lsdException w:name="Light Shading Accent 3" w:uiPriority="60"/>
+    <w:lsdException w:name="Light List Accent 3" w:uiPriority="61"/>
+    <w:lsdException w:name="Light Grid Accent 3" w:uiPriority="62"/>
+    <w:lsdException w:name="Medium Shading 1 Accent 3" w:uiPriority="63"/>
+    <w:lsdException w:name="Medium Shading 2 Accent 3" w:uiPriority="64"/>
+    <w:lsdException w:name="Medium List 1 Accent 3" w:uiPriority="65"/>
+    <w:lsdException w:name="Medium List 2 Accent 3" w:uiPriority="66"/>
+    <w:lsdException w:name="Medium Grid 1 Accent 3" w:uiPriority="67"/>
+    <w:lsdException w:name="Medium Grid 2 Accent 3" w:uiPriority="68"/>
+    <w:lsdException w:name="Medium Grid 3 Accent 3" w:uiPriority="69"/>
+    <w:lsdException w:name="Dark List Accent 3" w:uiPriority="70"/>
+    <w:lsdException w:name="Colorful Shading Accent 3" w:uiPriority="71"/>
+    <w:lsdException w:name="Colorful List Accent 3" w:uiPriority="72"/>
+    <w:lsdException w:name="Colorful Grid Accent 3" w:uiPriority="73"/>
+    <w:lsdException w:name="Light Shading Accent 4" w:uiPriority="60"/>
+    <w:lsdException w:name="Light List Accent 4" w:uiPriority="61"/>
+    <w:lsdException w:name="Light Grid Accent 4" w:uiPriority="62"/>
+    <w:lsdException w:name="Medium Shading 1 Accent 4" w:uiPriority="63"/>
+    <w:lsdException w:name="Medium Shading 2 Accent 4" w:uiPriority="64"/>
+    <w:lsdException w:name="Medium List 1 Accent 4" w:uiPriority="65"/>
+    <w:lsdException w:name="Medium List 2 Accent 4" w:uiPriority="66"/>
+    <w:lsdException w:name="Medium Grid 1 Accent 4" w:uiPriority="67"/>
+    <w:lsdException w:name="Medium Grid 2 Accent 4" w:uiPriority="68"/>
+    <w:lsdException w:name="Medium Grid 3 Accent 4" w:uiPriority="69"/>
+    <w:lsdException w:name="Dark List Accent 4" w:uiPriority="70"/>
+    <w:lsdException w:name="Colorful Shading Accent 4" w:uiPriority="71"/>
+    <w:lsdException w:name="Colorful List Accent 4" w:uiPriority="72"/>
+    <w:lsdException w:name="Colorful Grid Accent 4" w:uiPriority="73"/>
+    <w:lsdException w:name="Light Shading Accent 5" w:uiPriority="60"/>
+    <w:lsdException w:name="Light List Accent 5" w:uiPriority="61"/>
+    <w:lsdException w:name="Light Grid Accent 5" w:uiPriority="62"/>
+    <w:lsdException w:name="Medium Shading 1 Accent 5" w:uiPriority="63"/>
+    <w:lsdException w:name="Medium Shading 2 Accent 5" w:uiPriority="64"/>
+    <w:lsdException w:name="Medium List 1 Accent 5" w:uiPriority="65"/>
+    <w:lsdException w:name="Medium List 2 Accent 5" w:uiPriority="66"/>
+    <w:lsdException w:name="Medium Grid 1 Accent 5" w:uiPriority="67"/>
+    <w:lsdException w:name="Medium Grid 2 Accent 5" w:uiPriority="68"/>
+    <w:lsdException w:name="Medium Grid 3 Accent 5" w:uiPriority="69"/>
+    <w:lsdException w:name="Dark List Accent 5" w:uiPriority="70"/>
+    <w:lsdException w:name="Colorful Shading Accent 5" w:uiPriority="71"/>
+    <w:lsdException w:name="Colorful List Accent 5" w:uiPriority="72"/>
+    <w:lsdException w:name="Colorful Grid Accent 5" w:uiPriority="73"/>
+    <w:lsdException w:name="Light Shading Accent 6" w:uiPriority="60"/>
+    <w:lsdException w:name="Light List Accent 6" w:uiPriority="61"/>
+    <w:lsdException w:name="Light Grid Accent 6" w:uiPriority="62"/>
+    <w:lsdException w:name="Medium Shading 1 Accent 6" w:uiPriority="63"/>
+    <w:lsdException w:name="Medium Shading 2 Accent 6" w:uiPriority="64"/>
+    <w:lsdException w:name="Medium List 1 Accent 6" w:uiPriority="65"/>
+    <w:lsdException w:name="Medium List 2 Accent 6" w:uiPriority="66"/>
+    <w:lsdException w:name="Medium Grid 1 Accent 6" w:uiPriority="67"/>
+    <w:lsdException w:name="Medium Grid 2 Accent 6" w:uiPriority="68"/>
+    <w:lsdException w:name="Medium Grid 3 Accent 6" w:uiPriority="69"/>
+    <w:lsdException w:name="Dark List Accent 6" w:uiPriority="70"/>
+    <w:lsdException w:name="Colorful Shading Accent 6" w:uiPriority="71"/>
+    <w:lsdException w:name="Colorful List Accent 6" w:uiPriority="72"/>
+    <w:lsdException w:name="Colorful Grid Accent 6" w:uiPriority="73"/>
+    <w:lsdException w:name="Subtle Emphasis" w:uiPriority="19" w:qFormat="1"/>
+    <w:lsdException w:name="Intense Emphasis" w:uiPriority="21" w:qFormat="1"/>
+    <w:lsdException w:name="Subtle Reference" w:uiPriority="31" w:qFormat="1"/>
+    <w:lsdException w:name="Intense Reference" w:uiPriority="32" w:qFormat="1"/>
+    <w:lsdException w:name="Book Title" w:uiPriority="33" w:qFormat="1"/>
+    <w:lsdException w:name="Bibliography" w:semiHidden="1" w:uiPriority="37" w:unhideWhenUsed="1"/>
+    <w:lsdException w:name="TOC Heading" w:semiHidden="1" w:uiPriority="39" w:unhideWhenUsed="1" w:qFormat="1"/>
+    <w:lsdException w:name="Plain Table 1" w:uiPriority="41"/>
+    <w:lsdException w:name="Plain Table 2" w:uiPriority="42"/>
+    <w:lsdException w:name="Plain Table 3" w:uiPriority="43"/>
+    <w:lsdException w:name="Plain Table 4" w:uiPriority="44"/>
+    <w:lsdException w:name="Plain Table 5" w:uiPriority="45"/>
+    <w:lsdException w:name="Grid Table Light" w:uiPriority="40"/>
+    <w:lsdException w:name="Grid Table 1 Light" w:uiPriority="46"/>
+    <w:lsdException w:name="Grid Table 2" w:uiPriority="47"/>
+    <w:lsdException w:name="Grid Table 3" w:uiPriority="48"/>
+    <w:lsdException w:name="Grid Table 4" w:uiPriority="49"/>
+    <w:lsdException w:name="Grid Table 5 Dark" w:uiPriority="50"/>
+    <w:lsdException w:name="Grid Table 6 Colorful" w:uiPriority="51"/>
+    <w:lsdException w:name="Grid Table 7 Colorful" w:uiPriority="52"/>
+    <w:lsdException w:name="Grid Table 1 Light Accent 1" w:uiPriority="46"/>
+    <w:lsdException w:name="Grid Table 2 Accent 1" w:uiPriority="47"/>
+    <w:lsdException w:name="Grid Table 3 Accent 1" w:uiPriority="48"/>
+    <w:lsdException w:name="Grid Table 4 Accent 1" w:uiPriority="49"/>
+    <w:lsdException w:name="Grid Table 5 Dark Accent 1" w:uiPriority="50"/>
+    <w:lsdException w:name="Grid Table 6 Colorful Accent 1" w:uiPriority="51"/>
+    <w:lsdException w:name="Grid Table 7 Colorful Accent 1" w:uiPriority="52"/>
+    <w:lsdException w:name="Grid Table 1 Light Accent 2" w:uiPriority="46"/>
+    <w:lsdException w:name="Grid Table 2 Accent 2" w:uiPriority="47"/>
+    <w:lsdException w:name="Grid Table 3 Accent 2" w:uiPriority="48"/>
+    <w:lsdException w:name="Grid Table 4 Accent 2" w:uiPriority="49"/>
+    <w:lsdException w:name="Grid Table 5 Dark Accent 2" w:uiPriority="50"/>
+    <w:lsdException w:name="Grid Table 6 Colorful Accent 2" w:uiPriority="51"/>
+    <w:lsdException w:name="Grid Table 7 Colorful Accent 2" w:uiPriority="52"/>
+    <w:lsdException w:name="Grid Table 1 Light Accent 3" w:uiPriority="46"/>
+    <w:lsdException w:name="Grid Table 2 Accent 3" w:uiPriority="47"/>
+    <w:lsdException w:name="Grid Table 3 Accent 3" w:uiPriority="48"/>
+    <w:lsdException w:name="Grid Table 4 Accent 3" w:uiPriority="49"/>
+    <w:lsdException w:name="Grid Table 5 Dark Accent 3" w:uiPriority="50"/>
+    <w:lsdException w:name="Grid Table 6 Colorful Accent 3" w:uiPriority="51"/>
+    <w:lsdException w:name="Grid Table 7 Colorful Accent 3" w:uiPriority="52"/>
+    <w:lsdException w:name="Grid Table 1 Light Accent 4" w:uiPriority="46"/>
+    <w:lsdException w:name="Grid Table 2 Accent 4" w:uiPriority="47"/>
+    <w:lsdException w:name="Grid Table 3 Accent 4" w:uiPriority="48"/>
+    <w:lsdException w:name="Grid Table 4 Accent 4" w:uiPriority="49"/>
+    <w:lsdException w:name="Grid Table 5 Dark Accent 4" w:uiPriority="50"/>
+    <w:lsdException w:name="Grid Table 6 Colorful Accent 4" w:uiPriority="51"/>
+    <w:lsdException w:name="Grid Table 7 Colorful Accent 4" w:uiPriority="52"/>
+    <w:lsdException w:name="Grid Table 1 Light Accent 5" w:uiPriority="46"/>
+    <w:lsdException w:name="Grid Table 2 Accent 5" w:uiPriority="47"/>
+    <w:lsdException w:name="Grid Table 3 Accent 5" w:uiPriority="48"/>
+    <w:lsdException w:name="Grid Table 4 Accent 5" w:uiPriority="49"/>
+    <w:lsdException w:name="Grid Table 5 Dark Accent 5" w:uiPriority="50"/>
+    <w:lsdException w:name="Grid Table 6 Colorful Accent 5" w:uiPriority="51"/>
+    <w:lsdException w:name="Grid Table 7 Colorful Accent 5" w:uiPriority="52"/>
+    <w:lsdException w:name="Grid Table 1 Light Accent 6" w:uiPriority="46"/>
+    <w:lsdException w:name="Grid Table 2 Accent 6" w:uiPriority="47"/>
+    <w:lsdException w:name="Grid Table 3 Accent 6" w:uiPriority="48"/>
+    <w:lsdException w:name="Grid Table 4 Accent 6" w:uiPriority="49"/>
+    <w:lsdException w:name="Grid Table 5 Dark Accent 6" w:uiPriority="50"/>
+    <w:lsdException w:name="Grid Table 6 Colorful Accent 6" w:uiPriority="51"/>
+    <w:lsdException w:name="Grid Table 7 Colorful Accent 6" w:uiPriority="52"/>
+    <w:lsdException w:name="List Table 1 Light" w:uiPriority="46"/>
+    <w:lsdException w:name="List Table 2" w:uiPriority="47"/>
+    <w:lsdException w:name="List Table 3" w:uiPriority="48"/>
+    <w:lsdException w:name="List Table 4" w:uiPriority="49"/>
+    <w:lsdException w:name="List Table 5 Dark" w:uiPriority="50"/>
+    <w:lsdException w:name="List Table 6 Colorful" w:uiPriority="51"/>
+    <w:lsdException w:name="List Table 7 Colorful" w:uiPriority="52"/>
+    <w:lsdException w:name="List Table 1 Light Accent 1" w:uiPriority="46"/>
+    <w:lsdException w:name="List Table 2 Accent 1" w:uiPriority="47"/>
+    <w:lsdException w:name="List Table 3 Accent 1" w:uiPriority="48"/>
+    <w:lsdException w:name="List Table 4 Accent 1" w:uiPriority="49"/>
+    <w:lsdException w:name="List Table 5 Dark Accent 1" w:uiPriority="50"/>
+    <w:lsdException w:name="List Table 6 Colorful Accent 1" w:uiPriority="51"/>
+    <w:lsdException w:name="List Table 7 Colorful Accent 1" w:uiPriority="52"/>
+    <w:lsdException w:name="List Table 1 Light Accent 2" w:uiPriority="46"/>
+    <w:lsdException w:name="List Table 2 Accent 2" w:uiPriority="47"/>
+    <w:lsdException w:name="List Table 3 Accent 2" w:uiPriority="48"/>
+    <w:lsdException w:name="List Table 4 Accent 2" w:uiPriority="49"/>
+    <w:lsdException w:name="List Table 5 Dark Accent 2" w:uiPriority="50"/>
+    <w:lsdException w:name="List Table 6 Colorful Accent 2" w:uiPriority="51"/>
+    <w:lsdException w:name="List Table 7 Colorful Accent 2" w:uiPriority="52"/>
+    <w:lsdException w:name="List Table 1 Light Accent 3" w:uiPriority="46"/>
+    <w:lsdException w:name="List Table 2 Accent 3" w:uiPriority="47"/>
+    <w:lsdException w:name="List Table 3 Accent 3" w:uiPriority="48"/>
+    <w:lsdException w:name="List Table 4 Accent 3" w:uiPriority="49"/>
+    <w:lsdException w:name="List Table 5 Dark Accent 3" w:uiPriority="50"/>
+    <w:lsdException w:name="List Table 6 Colorful Accent 3" w:uiPriority="51"/>
+    <w:lsdException w:name="List Table 7 Colorful Accent 3" w:uiPriority="52"/>
+    <w:lsdException w:name="List Table 1 Light Accent 4" w:uiPriority="46"/>
+    <w:lsdException w:name="List Table 2 Accent 4" w:uiPriority="47"/>
+    <w:lsdException w:name="List Table 3 Accent 4" w:uiPriority="48"/>
+    <w:lsdException w:name="List Table 4 Accent 4" w:uiPriority="49"/>
+    <w:lsdException w:name="List Table 5 Dark Accent 4" w:uiPriority="50"/>
+    <w:lsdException w:name="List Table 6 Colorful Accent 4" w:uiPriority="51"/>
+    <w:lsdException w:name="List Table 7 Colorful Accent 4" w:uiPriority="52"/>
+    <w:lsdException w:name="List Table 1 Light Accent 5" w:uiPriority="46"/>
+    <w:lsdException w:name="List Table 2 Accent 5" w:uiPriority="47"/>
+    <w:lsdException w:name="List Table 3 Accent 5" w:uiPriority="48"/>
+    <w:lsdException w:name="List Table 4 Accent 5" w:uiPriority="49"/>
+    <w:lsdException w:name="List Table 5 Dark Accent 5" w:uiPriority="50"/>
+    <w:lsdException w:name="List Table 6 Colorful Accent 5" w:uiPriority="51"/>
+    <w:lsdException w:name="List Table 7 Colorful Accent 5" w:uiPriority="52"/>
+    <w:lsdException w:name="List Table 1 Light Accent 6" w:uiPriority="46"/>
+    <w:lsdException w:name="List Table 2 Accent 6" w:uiPriority="47"/>
+    <w:lsdException w:name="List Table 3 Accent 6" w:uiPriority="48"/>
+    <w:lsdException w:name="List Table 4 Accent 6" w:uiPriority="49"/>
+    <w:lsdException w:name="List Table 5 Dark Accent 6" w:uiPriority="50"/>
+    <w:lsdException w:name="List Table 6 Colorful Accent 6" w:uiPriority="51"/>
+    <w:lsdException w:name="List Table 7 Colorful Accent 6" w:uiPriority="52"/>
+    <w:lsdException w:name="Mention" w:semiHidden="1" w:unhideWhenUsed="1"/>
+    <w:lsdException w:name="Smart Hyperlink" w:semiHidden="1" w:unhideWhenUsed="1"/>
+    <w:lsdException w:name="Hashtag" w:semiHidden="1" w:unhideWhenUsed="1"/>
+    <w:lsdException w:name="Unresolved Mention" w:semiHidden="1" w:unhideWhenUsed="1"/>
+    <w:lsdException w:name="Smart Link" w:semiHidden="1" w:unhideWhenUsed="1"/>
+  </w:latentStyles>
+  <w:style w:type="paragraph" w:default="1" w:styleId="Normal">
+    <w:name w:val="Normal"/>
+    <w:qFormat/>
+  </w:style>
+  <w:style w:type="paragraph" w:styleId="Heading1">
+    <w:name w:val="heading 1"/>
+    <w:basedOn w:val="Normal"/>
+    <w:next w:val="Normal"/>
+    <w:link w:val="Heading1Char"/>
+    <w:uiPriority w:val="9"/>
+    <w:qFormat/>
+    <w:rsid w:val="00C50A3C"/>
+    <w:pPr>
+      <w:keepNext/>
+      <w:keepLines/>
+      <w:spacing w:before="240" w:after="0"/>
+      <w:outlineLvl w:val="0"/>
+    </w:pPr>
+    <w:rPr>
+      <w:rFonts w:asciiTheme="majorHAnsi" w:eastAsiaTheme="majorEastAsia" w:hAnsiTheme="majorHAnsi" w:cstheme="majorBidi"/>
+      <w:color w:val="2F5496" w:themeColor="accent1" w:themeShade="BF"/>
+      <w:sz w:val="32"/>
+      <w:szCs w:val="32"/>
+    </w:rPr>
+  </w:style>
+  <w:style w:type="character" w:default="1" w:styleId="DefaultParagraphFont">
+    <w:name w:val="Default Paragraph Font"/>
+    <w:uiPriority w:val="1"/>
+    <w:semiHidden/>
+    <w:unhideWhenUsed/>
+  </w:style>
+  <w:style w:type="table" w:default="1" w:styleId="TableNormal">
+    <w:name w:val="Normal Table"/>
+    <w:uiPriority w:val="99"/>
+    <w:semiHidden/>
+    <w:unhideWhenUsed/>
+    <w:tblPr>
+      <w:tblInd w:w="0" w:type="dxa"/>
+      <w:tblCellMar>
+        <w:top w:w="0" w:type="dxa"/>
+        <w:left w:w="108" w:type="dxa"/>
+        <w:bottom w:w="0" w:type="dxa"/>
+        <w:right w:w="108" w:type="dxa"/>
+      </w:tblCellMar>
+    </w:tblPr>
+  </w:style>
+  <w:style w:type="numbering" w:default="1" w:styleId="NoList">
+    <w:name w:val="No List"/>
+    <w:uiPriority w:val="99"/>
+    <w:semiHidden/>
+    <w:unhideWhenUsed/>
+  </w:style>
+  <w:style w:type="character" w:styleId="Hyperlink">
+    <w:name w:val="Hyperlink"/>
+    <w:basedOn w:val="DefaultParagraphFont"/>
+    <w:uiPriority w:val="99"/>
+    <w:unhideWhenUsed/>
+    <w:rsid w:val="00775C21"/>
+    <w:rPr>
+      <w:color w:val="0000FF"/>
+      <w:u w:val="single"/>
+    </w:rPr>
+  </w:style>
+  <w:style w:type="character" w:styleId="UnresolvedMention">
+    <w:name w:val="Unresolved Mention"/>
+    <w:basedOn w:val="DefaultParagraphFont"/>
+    <w:uiPriority w:val="99"/>
+    <w:semiHidden/>
+    <w:unhideWhenUsed/>
+    <w:rsid w:val="00226FB9"/>
+    <w:rPr>
+      <w:color w:val="605E5C"/>
+      <w:shd w:val="clear" w:color="auto" w:fill="E1DFDD"/>
+    </w:rPr>
+  </w:style>
+  <w:style w:type="character" w:styleId="FollowedHyperlink">
+    <w:name w:val="FollowedHyperlink"/>
+    <w:basedOn w:val="DefaultParagraphFont"/>
+    <w:uiPriority w:val="99"/>
+    <w:semiHidden/>
+    <w:unhideWhenUsed/>
+    <w:rsid w:val="00B37E4A"/>
+    <w:rPr>
+      <w:color w:val="954F72" w:themeColor="followedHyperlink"/>
+      <w:u w:val="single"/>
+    </w:rPr>
+  </w:style>
+  <w:style w:type="paragraph" w:styleId="Header">
+    <w:name w:val="header"/>
+    <w:basedOn w:val="Normal"/>
+    <w:link w:val="HeaderChar"/>
+    <w:uiPriority w:val="99"/>
+    <w:unhideWhenUsed/>
+    <w:rsid w:val="00707B8B"/>
+    <w:pPr>
+      <w:tabs>
+        <w:tab w:val="center" w:pos="4680"/>
+        <w:tab w:val="right" w:pos="9360"/>
+      </w:tabs>
+      <w:spacing w:after="0" w:line="240" w:lineRule="auto"/>
+    </w:pPr>
+  </w:style>
+  <w:style w:type="character" w:customStyle="1" w:styleId="HeaderChar">
+    <w:name w:val="Header Char"/>
+    <w:basedOn w:val="DefaultParagraphFont"/>
+    <w:link w:val="Header"/>
+    <w:uiPriority w:val="99"/>
+    <w:rsid w:val="00707B8B"/>
+  </w:style>
+  <w:style w:type="paragraph" w:styleId="Footer">
+    <w:name w:val="footer"/>
+    <w:basedOn w:val="Normal"/>
+    <w:link w:val="FooterChar"/>
+    <w:uiPriority w:val="99"/>
+    <w:unhideWhenUsed/>
+    <w:rsid w:val="00707B8B"/>
+    <w:pPr>
+      <w:tabs>
+        <w:tab w:val="center" w:pos="4680"/>
+        <w:tab w:val="right" w:pos="9360"/>
+      </w:tabs>
+      <w:spacing w:after="0" w:line="240" w:lineRule="auto"/>
+    </w:pPr>
+  </w:style>
+  <w:style w:type="character" w:customStyle="1" w:styleId="FooterChar">
+    <w:name w:val="Footer Char"/>
+    <w:basedOn w:val="DefaultParagraphFont"/>
+    <w:link w:val="Footer"/>
+    <w:uiPriority w:val="99"/>
+    <w:rsid w:val="00707B8B"/>
+  </w:style>
+  <w:style w:type="paragraph" w:styleId="NoSpacing">
+    <w:name w:val="No Spacing"/>
+    <w:link w:val="NoSpacingChar"/>
+    <w:uiPriority w:val="1"/>
+    <w:qFormat/>
+    <w:rsid w:val="00D83245"/>
+    <w:pPr>
+      <w:spacing w:after="0" w:line="240" w:lineRule="auto"/>
+    </w:pPr>
+    <w:rPr>
+      <w:rFonts w:eastAsiaTheme="minorEastAsia"/>
+    </w:rPr>
+  </w:style>
+  <w:style w:type="character" w:customStyle="1" w:styleId="NoSpacingChar">
+    <w:name w:val="No Spacing Char"/>
+    <w:basedOn w:val="DefaultParagraphFont"/>
+    <w:link w:val="NoSpacing"/>
+    <w:uiPriority w:val="1"/>
+    <w:rsid w:val="00D83245"/>
+    <w:rPr>
+      <w:rFonts w:eastAsiaTheme="minorEastAsia"/>
+    </w:rPr>
+  </w:style>
+  <w:style w:type="character" w:customStyle="1" w:styleId="courserole">
+    <w:name w:val="courserole"/>
+    <w:basedOn w:val="DefaultParagraphFont"/>
+    <w:rsid w:val="00913EDB"/>
+  </w:style>
+  <w:style w:type="character" w:customStyle="1" w:styleId="name">
+    <w:name w:val="name"/>
+    <w:basedOn w:val="DefaultParagraphFont"/>
+    <w:rsid w:val="00913EDB"/>
+  </w:style>
+  <w:style w:type="character" w:customStyle="1" w:styleId="Heading1Char">
+    <w:name w:val="Heading 1 Char"/>
+    <w:basedOn w:val="DefaultParagraphFont"/>
+    <w:link w:val="Heading1"/>
+    <w:uiPriority w:val="9"/>
+    <w:rsid w:val="00C50A3C"/>
+    <w:rPr>
+      <w:rFonts w:asciiTheme="majorHAnsi" w:eastAsiaTheme="majorEastAsia" w:hAnsiTheme="majorHAnsi" w:cstheme="majorBidi"/>
+      <w:color w:val="2F5496" w:themeColor="accent1" w:themeShade="BF"/>
+      <w:sz w:val="32"/>
+      <w:szCs w:val="32"/>
+    </w:rPr>
+  </w:style>
+  <w:style w:type="paragraph" w:styleId="TOCHeading">
+    <w:name w:val="TOC Heading"/>
+    <w:basedOn w:val="Heading1"/>
+    <w:next w:val="Normal"/>
+    <w:uiPriority w:val="39"/>
+    <w:unhideWhenUsed/>
+    <w:qFormat/>
+    <w:rsid w:val="00C50A3C"/>
+    <w:pPr>
+      <w:outlineLvl w:val="9"/>
+    </w:pPr>
+  </w:style>
+  <w:style w:type="paragraph" w:styleId="TOC1">
+    <w:name w:val="toc 1"/>
+    <w:basedOn w:val="Normal"/>
+    <w:next w:val="Normal"/>
+    <w:autoRedefine/>
+    <w:uiPriority w:val="39"/>
+    <w:unhideWhenUsed/>
+    <w:rsid w:val="00976837"/>
+    <w:pPr>
+      <w:spacing w:after="100"/>
+    </w:pPr>
+  </w:style>
+  <w:style w:type="paragraph" w:styleId="ListParagraph">
+    <w:name w:val="List Paragraph"/>
+    <w:basedOn w:val="Normal"/>
+    <w:uiPriority w:val="34"/>
+    <w:qFormat/>
+    <w:rsid w:val="001A5D4D"/>
+    <w:pPr>
+      <w:ind w:left="720"/>
+      <w:contextualSpacing/>
+    </w:pPr>
+  </w:style>
+</w:styles>
+</file>
+
+<file path=word/glossary/document.xml><?xml version="1.0" encoding="utf-8"?>
+<w:glossaryDocument xmlns:wpc="http://schemas.microsoft.com/office/word/2010/wordprocessingCanvas" xmlns:cx="http://schemas.microsoft.com/office/drawing/2014/chartex" xmlns:cx1="http://schemas.microsoft.com/office/drawing/2015/9/8/chartex" xmlns:cx2="http://schemas.microsoft.com/office/drawing/2015/10/21/chartex" xmlns:cx3="http://schemas.microsoft.com/office/drawing/2016/5/9/chartex" xmlns:cx4="http://schemas.microsoft.com/office/drawing/2016/5/10/chartex" xmlns:cx5="http://schemas.microsoft.com/office/drawing/2016/5/11/chartex" xmlns:cx6="http://schemas.microsoft.com/office/drawing/2016/5/12/chartex" xmlns:cx7="http://schemas.microsoft.com/office/drawing/2016/5/13/chartex" xmlns:cx8="http://schemas.microsoft.com/office/drawing/2016/5/14/chartex" xmlns:mc="http://schemas.openxmlformats.org/markup-compatibility/2006" xmlns:aink="http://schemas.microsoft.com/office/drawing/2016/ink" xmlns:am3d="http://schemas.microsoft.com/office/drawing/2017/model3d" xmlns:o="urn:schemas-microsoft-com:office:office" xmlns:r="http://schemas.openxmlformats.org/officeDocument/2006/relationships" xmlns:m="http://schemas.openxmlformats.org/officeDocument/2006/math" xmlns:v="urn:schemas-microsoft-com:vml" xmlns:wp14="http://schemas.microsoft.com/office/word/2010/wordprocessingDrawing" xmlns:wp="http://schemas.openxmlformats.org/drawingml/2006/wordprocessingDrawing" xmlns:w10="urn:schemas-microsoft-com:office:word" xmlns:w="http://schemas.openxmlformats.org/wordprocessingml/2006/main" xmlns:w14="http://schemas.microsoft.com/office/word/2010/wordml" xmlns:w15="http://schemas.microsoft.com/office/word/2012/wordml" xmlns:w16cex="http://schemas.microsoft.com/office/word/2018/wordml/cex" xmlns:w16cid="http://schemas.microsoft.com/office/word/2016/wordml/cid" xmlns:w16="http://schemas.microsoft.com/office/word/2018/wordml" xmlns:w16se="http://schemas.microsoft.com/office/word/2015/wordml/symex" xmlns:wpg="http://schemas.microsoft.com/office/word/2010/wordprocessingGroup" xmlns:wpi="http://schemas.microsoft.com/office/word/2010/wordprocessingInk" xmlns:wne="http://schemas.microsoft.com/office/word/2006/wordml" xmlns:wps="http://schemas.microsoft.com/office/word/2010/wordprocessingShape" mc:Ignorable="w14 w15 w16se w16cid w16 w16cex wp14">
+  <w:docParts>
+    <w:docPart>
+      <w:docPartPr>
+        <w:name w:val="B430F5BA5B974D87A5A55F90E055F590"/>
+        <w:category>
+          <w:name w:val="General"/>
+          <w:gallery w:val="placeholder"/>
+        </w:category>
+        <w:types>
+          <w:type w:val="bbPlcHdr"/>
+        </w:types>
+        <w:behaviors>
+          <w:behavior w:val="content"/>
+        </w:behaviors>
+        <w:guid w:val="{E45F04D7-84B6-42CA-8866-71992587FB9F}"/>
+      </w:docPartPr>
+      <w:docPartBody>
+        <w:p>
+          <w:pPr>
+            <w:pStyle w:val="B430F5BA5B974D87A5A55F90E055F590"/>
+          </w:pPr>
+          <w:r>
+            <w:rPr>
+              <w:rFonts w:asciiTheme="majorHAnsi" w:eastAsiaTheme="majorEastAsia" w:hAnsiTheme="majorHAnsi" w:cstheme="majorBidi"/>
+              <w:caps/>
+              <w:color w:val="4472C4" w:themeColor="accent1"/>
+              <w:sz w:val="80"/>
+              <w:szCs w:val="80"/>
+            </w:rPr>
+            <w:t>[Document title]</w:t>
+          </w:r>
+        </w:p>
+      </w:docPartBody>
+    </w:docPart>
+    <w:docPart>
+      <w:docPartPr>
+        <w:name w:val="5D71BA37B45544C8935A993C65B96080"/>
+        <w:category>
+          <w:name w:val="General"/>
+          <w:gallery w:val="placeholder"/>
+        </w:category>
+        <w:types>
+          <w:type w:val="bbPlcHdr"/>
+        </w:types>
+        <w:behaviors>
+          <w:behavior w:val="content"/>
+        </w:behaviors>
+        <w:guid w:val="{AEF06502-3FC7-4A48-9BC8-4E0B30066E1F}"/>
+      </w:docPartPr>
+      <w:docPartBody>
+        <w:p>
+          <w:pPr>
+            <w:pStyle w:val="5D71BA37B45544C8935A993C65B96080"/>
+          </w:pPr>
+          <w:r>
+            <w:rPr>
+              <w:color w:val="4472C4" w:themeColor="accent1"/>
+              <w:sz w:val="28"/>
+              <w:szCs w:val="28"/>
+            </w:rPr>
+            <w:t>[Document subtitle]</w:t>
+          </w:r>
+        </w:p>
+      </w:docPartBody>
+    </w:docPart>
+  </w:docParts>
+</w:glossaryDocument>
+</file>
+
+<file path=word/glossary/fontTable.xml><?xml version="1.0" encoding="utf-8"?>
+<w:fonts xmlns:mc="http://schemas.openxmlformats.org/markup-compatibility/2006" xmlns:r="http://schemas.openxmlformats.org/officeDocument/2006/relationships" xmlns:w="http://schemas.openxmlformats.org/wordprocessingml/2006/main" xmlns:w14="http://schemas.microsoft.com/office/word/2010/wordml" xmlns:w15="http://schemas.microsoft.com/office/word/2012/wordml" xmlns:w16cex="http://schemas.microsoft.com/office/word/2018/wordml/cex" xmlns:w16cid="http://schemas.microsoft.com/office/word/2016/wordml/cid" xmlns:w16="http://schemas.microsoft.com/office/word/2018/wordml" xmlns:w16se="http://schemas.microsoft.com/office/word/2015/wordml/symex" mc:Ignorable="w14 w15 w16se w16cid w16 w16cex">
+  <w:font w:name="Calibri">
+    <w:panose1 w:val="020F0502020204030204"/>
+    <w:charset w:val="00"/>
+    <w:family w:val="swiss"/>
+    <w:pitch w:val="variable"/>
+    <w:sig w:usb0="E0002AFF" w:usb1="4000ACFF" w:usb2="00000001" w:usb3="00000000" w:csb0="000001FF" w:csb1="00000000"/>
+  </w:font>
+  <w:font w:name="Courier New">
+    <w:panose1 w:val="02070309020205020404"/>
+    <w:charset w:val="00"/>
+    <w:family w:val="modern"/>
+    <w:pitch w:val="fixed"/>
+    <w:sig w:usb0="E0002EFF" w:usb1="C0007843" w:usb2="00000009" w:usb3="00000000" w:csb0="000001FF" w:csb1="00000000"/>
+  </w:font>
+  <w:font w:name="Times New Roman">
+    <w:panose1 w:val="02020603050405020304"/>
+    <w:charset w:val="00"/>
+    <w:family w:val="roman"/>
+    <w:pitch w:val="variable"/>
+    <w:sig w:usb0="E0002AFF" w:usb1="C0007843" w:usb2="00000009" w:usb3="00000000" w:csb0="000001FF" w:csb1="00000000"/>
+  </w:font>
+  <w:font w:name="Wingdings">
+    <w:panose1 w:val="05000000000000000000"/>
+    <w:charset w:val="02"/>
+    <w:family w:val="auto"/>
+    <w:pitch w:val="variable"/>
+    <w:sig w:usb0="00000000" w:usb1="10000000" w:usb2="00000000" w:usb3="00000000" w:csb0="80000000" w:csb1="00000000"/>
+  </w:font>
+  <w:font w:name="Symbol">
+    <w:panose1 w:val="05050102010706020507"/>
+    <w:charset w:val="02"/>
+    <w:family w:val="roman"/>
+    <w:pitch w:val="variable"/>
+    <w:sig w:usb0="00000000" w:usb1="10000000" w:usb2="00000000" w:usb3="00000000" w:csb0="80000000" w:csb1="00000000"/>
+  </w:font>
+  <w:font w:name="Calibri Light">
+    <w:panose1 w:val="020F0302020204030204"/>
+    <w:charset w:val="00"/>
+    <w:family w:val="swiss"/>
+    <w:pitch w:val="variable"/>
+    <w:sig w:usb0="A0002AEF" w:usb1="4000207B" w:usb2="00000000" w:usb3="00000000" w:csb0="000001FF" w:csb1="00000000"/>
+  </w:font>
+</w:fonts>
+</file>
+
+<file path=word/glossary/settings.xml><?xml version="1.0" encoding="utf-8"?>
+<w:settings xmlns:mc="http://schemas.openxmlformats.org/markup-compatibility/2006" xmlns:o="urn:schemas-microsoft-com:office:office" xmlns:r="http://schemas.openxmlformats.org/officeDocument/2006/relationships" xmlns:m="http://schemas.openxmlformats.org/officeDocument/2006/math" xmlns:v="urn:schemas-microsoft-com:vml" xmlns:w10="urn:schemas-microsoft-com:office:word" xmlns:w="http://schemas.openxmlformats.org/wordprocessingml/2006/main" xmlns:w14="http://schemas.microsoft.com/office/word/2010/wordml" xmlns:w15="http://schemas.microsoft.com/office/word/2012/wordml" xmlns:w16cex="http://schemas.microsoft.com/office/word/2018/wordml/cex" xmlns:w16cid="http://schemas.microsoft.com/office/word/2016/wordml/cid" xmlns:w16="http://schemas.microsoft.com/office/word/2018/wordml" xmlns:w16se="http://schemas.microsoft.com/office/word/2015/wordml/symex" xmlns:sl="http://schemas.openxmlformats.org/schemaLibrary/2006/main" mc:Ignorable="w14 w15 w16se w16cid w16 w16cex">
+  <w:view w:val="normal"/>
+  <w:defaultTabStop w:val="720"/>
+  <w:characterSpacingControl w:val="doNotCompress"/>
+  <w:compat>
+    <w:useFELayout/>
+    <w:compatSetting w:name="compatibilityMode" w:uri="http://schemas.microsoft.com/office/word" w:val="15"/>
+    <w:compatSetting w:name="overrideTableStyleFontSizeAndJustification" w:uri="http://schemas.microsoft.com/office/word" w:val="1"/>
+    <w:compatSetting w:name="enableOpenTypeFeatures" w:uri="http://schemas.microsoft.com/office/word" w:val="1"/>
+    <w:compatSetting w:name="doNotFlipMirrorIndents" w:uri="http://schemas.microsoft.com/office/word" w:val="1"/>
+    <w:compatSetting w:name="differentiateMultirowTableHeaders" w:uri="http://schemas.microsoft.com/office/word" w:val="1"/>
+    <w:compatSetting w:name="useWord2013TrackBottomHyphenation" w:uri="http://schemas.microsoft.com/office/word" w:val="0"/>
+  </w:compat>
+  <w:rsids>
+    <w:rsidRoot w:val="00035165"/>
+    <w:rsid w:val="00035165"/>
+  </w:rsids>
+  <m:mathPr>
+    <m:mathFont m:val="Cambria Math"/>
+    <m:brkBin m:val="before"/>
+    <m:brkBinSub m:val="--"/>
+    <m:smallFrac m:val="0"/>
+    <m:dispDef/>
+    <m:lMargin m:val="0"/>
+    <m:rMargin m:val="0"/>
+    <m:defJc m:val="centerGroup"/>
+    <m:wrapIndent m:val="1440"/>
+    <m:intLim m:val="subSup"/>
+    <m:naryLim m:val="undOvr"/>
+  </m:mathPr>
+  <w:themeFontLang w:val="en-US"/>
+  <w:clrSchemeMapping w:bg1="light1" w:t1="dark1" w:bg2="light2" w:t2="dark2" w:accent1="accent1" w:accent2="accent2" w:accent3="accent3" w:accent4="accent4" w:accent5="accent5" w:accent6="accent6" w:hyperlink="hyperlink" w:followedHyperlink="followedHyperlink"/>
+  <w:decimalSymbol w:val="."/>
+  <w:listSeparator w:val=","/>
+  <w15:chartTrackingRefBased/>
+</w:settings>
+</file>
+
+<file path=word/glossary/styles.xml><?xml version="1.0" encoding="utf-8"?>
+<w:styles xmlns:mc="http://schemas.openxmlformats.org/markup-compatibility/2006" xmlns:r="http://schemas.openxmlformats.org/officeDocument/2006/relationships" xmlns:w="http://schemas.openxmlformats.org/wordprocessingml/2006/main" xmlns:w14="http://schemas.microsoft.com/office/word/2010/wordml" xmlns:w15="http://schemas.microsoft.com/office/word/2012/wordml" xmlns:w16cex="http://schemas.microsoft.com/office/word/2018/wordml/cex" xmlns:w16cid="http://schemas.microsoft.com/office/word/2016/wordml/cid" xmlns:w16="http://schemas.microsoft.com/office/word/2018/wordml" xmlns:w16se="http://schemas.microsoft.com/office/word/2015/wordml/symex" mc:Ignorable="w14 w15 w16se w16cid w16 w16cex">
+  <w:docDefaults>
+    <w:rPrDefault>
+      <w:rPr>
+        <w:rFonts w:asciiTheme="minorHAnsi" w:eastAsiaTheme="minorEastAsia" w:hAnsiTheme="minorHAnsi" w:cstheme="minorBidi"/>
         <w:sz w:val="22"/>
         <w:szCs w:val="22"/>
         <w:lang w:val="en-US" w:eastAsia="en-US" w:bidi="ar-SA"/>
@@ -1496,42 +4817,34 @@
     <w:semiHidden/>
     <w:unhideWhenUsed/>
   </w:style>
-  <w:style w:type="character" w:styleId="Hyperlink">
-    <w:name w:val="Hyperlink"/>
-    <w:basedOn w:val="DefaultParagraphFont"/>
-    <w:uiPriority w:val="99"/>
-    <w:unhideWhenUsed/>
-    <w:rsid w:val="00775C21"/>
-    <w:rPr>
-      <w:color w:val="0000FF"/>
-      <w:u w:val="single"/>
-    </w:rPr>
+  <w:style w:type="paragraph" w:customStyle="1" w:styleId="49B917AFD4174D5A817A523E58A905FA">
+    <w:name w:val="49B917AFD4174D5A817A523E58A905FA"/>
+    <w:rsid w:val="00035165"/>
   </w:style>
-  <w:style w:type="character" w:styleId="UnresolvedMention">
-    <w:name w:val="Unresolved Mention"/>
-    <w:basedOn w:val="DefaultParagraphFont"/>
-    <w:uiPriority w:val="99"/>
-    <w:semiHidden/>
-    <w:unhideWhenUsed/>
-    <w:rsid w:val="00226FB9"/>
-    <w:rPr>
-      <w:color w:val="605E5C"/>
-      <w:shd w:val="clear" w:color="auto" w:fill="E1DFDD"/>
-    </w:rPr>
+  <w:style w:type="paragraph" w:customStyle="1" w:styleId="1EBCE912095E48D89C3835648795629A">
+    <w:name w:val="1EBCE912095E48D89C3835648795629A"/>
+    <w:rsid w:val="00035165"/>
   </w:style>
-  <w:style w:type="character" w:styleId="FollowedHyperlink">
-    <w:name w:val="FollowedHyperlink"/>
-    <w:basedOn w:val="DefaultParagraphFont"/>
-    <w:uiPriority w:val="99"/>
-    <w:semiHidden/>
-    <w:unhideWhenUsed/>
-    <w:rsid w:val="00B37E4A"/>
-    <w:rPr>
-      <w:color w:val="954F72" w:themeColor="followedHyperlink"/>
-      <w:u w:val="single"/>
-    </w:rPr>
+  <w:style w:type="paragraph" w:customStyle="1" w:styleId="935766C214F14B9ABA03B925917B3CF8">
+    <w:name w:val="935766C214F14B9ABA03B925917B3CF8"/>
+    <w:rsid w:val="00035165"/>
+  </w:style>
+  <w:style w:type="paragraph" w:customStyle="1" w:styleId="B430F5BA5B974D87A5A55F90E055F590">
+    <w:name w:val="B430F5BA5B974D87A5A55F90E055F590"/>
+    <w:rsid w:val="00035165"/>
+  </w:style>
+  <w:style w:type="paragraph" w:customStyle="1" w:styleId="5D71BA37B45544C8935A993C65B96080">
+    <w:name w:val="5D71BA37B45544C8935A993C65B96080"/>
+    <w:rsid w:val="00035165"/>
   </w:style>
 </w:styles>
+</file>
+
+<file path=word/glossary/webSettings.xml><?xml version="1.0" encoding="utf-8"?>
+<w:webSettings xmlns:mc="http://schemas.openxmlformats.org/markup-compatibility/2006" xmlns:r="http://schemas.openxmlformats.org/officeDocument/2006/relationships" xmlns:w="http://schemas.openxmlformats.org/wordprocessingml/2006/main" xmlns:w14="http://schemas.microsoft.com/office/word/2010/wordml" xmlns:w15="http://schemas.microsoft.com/office/word/2012/wordml" xmlns:w16cex="http://schemas.microsoft.com/office/word/2018/wordml/cex" xmlns:w16cid="http://schemas.microsoft.com/office/word/2016/wordml/cid" xmlns:w16="http://schemas.microsoft.com/office/word/2018/wordml" xmlns:w16se="http://schemas.microsoft.com/office/word/2015/wordml/symex" mc:Ignorable="w14 w15 w16se w16cid w16 w16cex">
+  <w:optimizeForBrowser/>
+  <w:allowPNG/>
+</w:webSettings>
 </file>
 
 <file path=word/theme/theme1.xml><?xml version="1.0" encoding="utf-8"?>
@@ -1796,12 +5109,6 @@
 </file>
 
 <file path=customXml/item1.xml><?xml version="1.0" encoding="utf-8"?>
-<p:properties xmlns:p="http://schemas.microsoft.com/office/2006/metadata/properties" xmlns:xsi="http://www.w3.org/2001/XMLSchema-instance" xmlns:pc="http://schemas.microsoft.com/office/infopath/2007/PartnerControls">
-  <documentManagement/>
-</p:properties>
-</file>
-
-<file path=customXml/item2.xml><?xml version="1.0" encoding="utf-8"?>
 <ct:contentTypeSchema xmlns:ct="http://schemas.microsoft.com/office/2006/metadata/contentType" xmlns:ma="http://schemas.microsoft.com/office/2006/metadata/properties/metaAttributes" ct:_="" ma:_="" ma:contentTypeName="Document" ma:contentTypeID="0x010100D7E0C9B05756CE4787E68372457448D5" ma:contentTypeVersion="9" ma:contentTypeDescription="Create a new document." ma:contentTypeScope="" ma:versionID="f8e52ebd6732dd6d192b6bbf6db11420">
   <xsd:schema xmlns:xsd="http://www.w3.org/2001/XMLSchema" xmlns:xs="http://www.w3.org/2001/XMLSchema" xmlns:p="http://schemas.microsoft.com/office/2006/metadata/properties" xmlns:ns3="5c9af351-faa1-47d7-8666-24245ef0eb73" targetNamespace="http://schemas.microsoft.com/office/2006/metadata/properties" ma:root="true" ma:fieldsID="6e7af3f43a0b4a1be9d03e535f3aa986" ns3:_="">
     <xsd:import namespace="5c9af351-faa1-47d7-8666-24245ef0eb73"/>
@@ -1979,7 +5286,7 @@
 </ct:contentTypeSchema>
 </file>
 
-<file path=customXml/item3.xml><?xml version="1.0" encoding="utf-8"?>
+<file path=customXml/item2.xml><?xml version="1.0" encoding="utf-8"?>
 <?mso-contentType ?>
 <FormTemplates xmlns="http://schemas.microsoft.com/sharepoint/v3/contenttype/forms">
   <Display>DocumentLibraryForm</Display>
@@ -1988,16 +5295,17 @@
 </FormTemplates>
 </file>
 
-<file path=customXml/itemProps1.xml><?xml version="1.0" encoding="utf-8"?>
-<ds:datastoreItem xmlns:ds="http://schemas.openxmlformats.org/officeDocument/2006/customXml" ds:itemID="{4585EF85-BB2D-4434-B029-1FC6C6AD3642}">
-  <ds:schemaRefs>
-    <ds:schemaRef ds:uri="http://schemas.microsoft.com/office/2006/metadata/properties"/>
-    <ds:schemaRef ds:uri="http://schemas.microsoft.com/office/infopath/2007/PartnerControls"/>
-  </ds:schemaRefs>
-</ds:datastoreItem>
+<file path=customXml/item3.xml><?xml version="1.0" encoding="utf-8"?>
+<p:properties xmlns:p="http://schemas.microsoft.com/office/2006/metadata/properties" xmlns:xsi="http://www.w3.org/2001/XMLSchema-instance" xmlns:pc="http://schemas.microsoft.com/office/infopath/2007/PartnerControls">
+  <documentManagement/>
+</p:properties>
 </file>
 
-<file path=customXml/itemProps2.xml><?xml version="1.0" encoding="utf-8"?>
+<file path=customXml/item4.xml><?xml version="1.0" encoding="utf-8"?>
+<b:Sources xmlns:b="http://schemas.openxmlformats.org/officeDocument/2006/bibliography" xmlns="http://schemas.openxmlformats.org/officeDocument/2006/bibliography" SelectedStyle="\APASixthEditionOfficeOnline.xsl" StyleName="APA" Version="6"/>
+</file>
+
+<file path=customXml/itemProps1.xml><?xml version="1.0" encoding="utf-8"?>
 <ds:datastoreItem xmlns:ds="http://schemas.openxmlformats.org/officeDocument/2006/customXml" ds:itemID="{EA2D175D-DC39-4978-9BAF-9E202A490EBA}">
   <ds:schemaRefs>
     <ds:schemaRef ds:uri="http://schemas.microsoft.com/office/2006/metadata/contentType"/>
@@ -2015,10 +5323,27 @@
 </ds:datastoreItem>
 </file>
 
-<file path=customXml/itemProps3.xml><?xml version="1.0" encoding="utf-8"?>
+<file path=customXml/itemProps2.xml><?xml version="1.0" encoding="utf-8"?>
 <ds:datastoreItem xmlns:ds="http://schemas.openxmlformats.org/officeDocument/2006/customXml" ds:itemID="{3EFCF658-672B-4D62-ADAA-776623E65E64}">
   <ds:schemaRefs>
     <ds:schemaRef ds:uri="http://schemas.microsoft.com/sharepoint/v3/contenttype/forms"/>
   </ds:schemaRefs>
 </ds:datastoreItem>
+</file>
+
+<file path=customXml/itemProps3.xml><?xml version="1.0" encoding="utf-8"?>
+<ds:datastoreItem xmlns:ds="http://schemas.openxmlformats.org/officeDocument/2006/customXml" ds:itemID="{4585EF85-BB2D-4434-B029-1FC6C6AD3642}">
+  <ds:schemaRefs>
+    <ds:schemaRef ds:uri="http://schemas.microsoft.com/office/2006/metadata/properties"/>
+    <ds:schemaRef ds:uri="http://schemas.microsoft.com/office/infopath/2007/PartnerControls"/>
+  </ds:schemaRefs>
+</ds:datastoreItem>
+</file>
+
+<file path=customXml/itemProps4.xml><?xml version="1.0" encoding="utf-8"?>
+<ds:datastoreItem xmlns:ds="http://schemas.openxmlformats.org/officeDocument/2006/customXml" ds:itemID="{F63CE811-B79B-4D20-94F5-7E9D03FA60FE}">
+  <ds:schemaRefs>
+    <ds:schemaRef ds:uri="http://schemas.openxmlformats.org/officeDocument/2006/bibliography"/>
+  </ds:schemaRefs>
+</ds:datastoreItem>
 </file>
</xml_diff>